<commit_message>
US3: Estandarizacion y Homogenizacion de Doumentos
Se estandarizan la todalidad de documentos y se aplica regla de
versionado
</commit_message>
<xml_diff>
--- a/Proyecto/Releases/Release1.0/Sprint1/Entregables/GESTION DE CONFIGURACION/GeoP_Proyecto_PlanDeGestionConfiguracion_1.2.1.docx
+++ b/Proyecto/Releases/Release1.0/Sprint1/Entregables/GESTION DE CONFIGURACION/GeoP_Proyecto_PlanDeGestionConfiguracion_1.2.1.docx
@@ -647,16 +647,10 @@
               </w:rPr>
             </w:pPr>
             <w:r>
-              <w:t>0.1</w:t>
-            </w:r>
-            <w:r>
               <w:rPr>
                 <w:lang w:val="es-419"/>
               </w:rPr>
-              <w:t>_Draft_</w:t>
-            </w:r>
-            <w:r>
-              <w:t>Versión Inicial</w:t>
+              <w:t>1.0 Baseline</w:t>
             </w:r>
           </w:p>
         </w:tc>
@@ -667,12 +661,15 @@
           <w:p>
             <w:pPr>
               <w:cnfStyle w:val="000000100000" w:firstRow="0" w:lastRow="0" w:firstColumn="0" w:lastColumn="0" w:oddVBand="0" w:evenVBand="0" w:oddHBand="1" w:evenHBand="0" w:firstRowFirstColumn="0" w:firstRowLastColumn="0" w:lastRowFirstColumn="0" w:lastRowLastColumn="0"/>
+              <w:rPr>
+                <w:lang w:val="es-419"/>
+              </w:rPr>
             </w:pPr>
             <w:r>
-              <w:t>29</w:t>
-            </w:r>
-            <w:r>
-              <w:t>/05/2014</w:t>
+              <w:rPr>
+                <w:lang w:val="es-419"/>
+              </w:rPr>
+              <w:t>03/06/2014</w:t>
             </w:r>
           </w:p>
         </w:tc>
@@ -691,7 +688,7 @@
               <w:rPr>
                 <w:lang w:val="es-419"/>
               </w:rPr>
-              <w:t>Pendiente de Revisión</w:t>
+              <w:t>Aprobado</w:t>
             </w:r>
           </w:p>
         </w:tc>
@@ -704,13 +701,8 @@
               <w:cnfStyle w:val="000000100000" w:firstRow="0" w:lastRow="0" w:firstColumn="0" w:lastColumn="0" w:oddVBand="0" w:evenVBand="0" w:oddHBand="1" w:evenHBand="0" w:firstRowFirstColumn="0" w:firstRowLastColumn="0" w:lastRowFirstColumn="0" w:lastRowLastColumn="0"/>
             </w:pPr>
             <w:r>
-              <w:t>Ezequiel Bär Coch[autor]</w:t>
-            </w:r>
-          </w:p>
-          <w:p>
-            <w:pPr>
-              <w:cnfStyle w:val="000000100000" w:firstRow="0" w:lastRow="0" w:firstColumn="0" w:lastColumn="0" w:oddVBand="0" w:evenVBand="0" w:oddHBand="1" w:evenHBand="0" w:firstRowFirstColumn="0" w:firstRowLastColumn="0" w:lastRowFirstColumn="0" w:lastRowLastColumn="0"/>
-            </w:pPr>
+              <w:t>Leonel Romero[Revisador]</w:t>
+            </w:r>
           </w:p>
         </w:tc>
         <w:tc>
@@ -720,9 +712,6 @@
           <w:p>
             <w:pPr>
               <w:cnfStyle w:val="000000100000" w:firstRow="0" w:lastRow="0" w:firstColumn="0" w:lastColumn="0" w:oddVBand="0" w:evenVBand="0" w:oddHBand="1" w:evenHBand="0" w:firstRowFirstColumn="0" w:firstRowLastColumn="0" w:lastRowFirstColumn="0" w:lastRowLastColumn="0"/>
-              <w:rPr>
-                <w:lang w:val="en-US"/>
-              </w:rPr>
             </w:pPr>
           </w:p>
         </w:tc>
@@ -739,21 +728,20 @@
           <w:p>
             <w:pPr>
               <w:rPr>
-                <w:b w:val="0"/>
                 <w:lang w:val="es-419"/>
               </w:rPr>
             </w:pPr>
             <w:r>
-              <w:t>0.1</w:t>
-            </w:r>
-            <w:r>
               <w:rPr>
                 <w:lang w:val="es-419"/>
               </w:rPr>
-              <w:t>_Draft_</w:t>
-            </w:r>
-            <w:r>
-              <w:t>Versión Inicial</w:t>
+              <w:t>1.</w:t>
+            </w:r>
+            <w:r>
+              <w:rPr>
+                <w:lang w:val="es-419"/>
+              </w:rPr>
+              <w:t>2.1</w:t>
             </w:r>
           </w:p>
         </w:tc>
@@ -772,7 +760,7 @@
               <w:rPr>
                 <w:lang w:val="es-419"/>
               </w:rPr>
-              <w:t>31/05/2014</w:t>
+              <w:t>14/06/2014</w:t>
             </w:r>
           </w:p>
         </w:tc>
@@ -791,7 +779,7 @@
               <w:rPr>
                 <w:lang w:val="es-419"/>
               </w:rPr>
-              <w:t>Revisión</w:t>
+              <w:t>Pendiente de Aprobación</w:t>
             </w:r>
           </w:p>
         </w:tc>
@@ -804,7 +792,22 @@
               <w:cnfStyle w:val="000000000000" w:firstRow="0" w:lastRow="0" w:firstColumn="0" w:lastColumn="0" w:oddVBand="0" w:evenVBand="0" w:oddHBand="0" w:evenHBand="0" w:firstRowFirstColumn="0" w:firstRowLastColumn="0" w:lastRowFirstColumn="0" w:lastRowLastColumn="0"/>
             </w:pPr>
             <w:r>
-              <w:t>Leonel Romero[Revisador]</w:t>
+              <w:rPr>
+                <w:lang w:val="es-419"/>
+              </w:rPr>
+              <w:t>Marcos Barrera</w:t>
+            </w:r>
+            <w:r>
+              <w:t>[</w:t>
+            </w:r>
+            <w:r>
+              <w:rPr>
+                <w:lang w:val="es-419"/>
+              </w:rPr>
+              <w:t>Actualizador</w:t>
+            </w:r>
+            <w:r>
+              <w:t>]</w:t>
             </w:r>
           </w:p>
         </w:tc>
@@ -814,11 +817,47 @@
           </w:tcPr>
           <w:p>
             <w:pPr>
+              <w:pStyle w:val="Prrafodelista"/>
+              <w:numPr>
+                <w:ilvl w:val="0"/>
+                <w:numId w:val="26"/>
+              </w:numPr>
               <w:cnfStyle w:val="000000000000" w:firstRow="0" w:lastRow="0" w:firstColumn="0" w:lastColumn="0" w:oddVBand="0" w:evenVBand="0" w:oddHBand="0" w:evenHBand="0" w:firstRowFirstColumn="0" w:firstRowLastColumn="0" w:lastRowFirstColumn="0" w:lastRowLastColumn="0"/>
+            </w:pPr>
+            <w:r>
               <w:rPr>
                 <w:lang w:val="es-419"/>
               </w:rPr>
+              <w:t>Se actualiza información de versionado de documentos.</w:t>
+            </w:r>
+          </w:p>
+          <w:p>
+            <w:pPr>
+              <w:pStyle w:val="Prrafodelista"/>
+              <w:numPr>
+                <w:ilvl w:val="0"/>
+                <w:numId w:val="26"/>
+              </w:numPr>
+              <w:cnfStyle w:val="000000000000" w:firstRow="0" w:lastRow="0" w:firstColumn="0" w:lastColumn="0" w:oddVBand="0" w:evenVBand="0" w:oddHBand="0" w:evenHBand="0" w:firstRowFirstColumn="0" w:firstRowLastColumn="0" w:lastRowFirstColumn="0" w:lastRowLastColumn="0"/>
             </w:pPr>
+            <w:r>
+              <w:rPr>
+                <w:lang w:val="es-419"/>
+              </w:rPr>
+              <w:t>Se actualiza el sistema de gestión de configuración</w:t>
+            </w:r>
+            <w:r>
+              <w:rPr>
+                <w:lang w:val="es-419"/>
+              </w:rPr>
+              <w:t xml:space="preserve"> </w:t>
+            </w:r>
+            <w:r>
+              <w:rPr>
+                <w:lang w:val="es-419"/>
+              </w:rPr>
+              <w:t>(GitHub).</w:t>
+            </w:r>
           </w:p>
         </w:tc>
       </w:tr>
@@ -839,16 +878,10 @@
               </w:rPr>
             </w:pPr>
             <w:r>
-              <w:t>0.1</w:t>
-            </w:r>
-            <w:r>
               <w:rPr>
                 <w:lang w:val="es-419"/>
               </w:rPr>
-              <w:t>_Draft_</w:t>
-            </w:r>
-            <w:r>
-              <w:t>Versión Inicial</w:t>
+              <w:t>1.2.1</w:t>
             </w:r>
           </w:p>
         </w:tc>
@@ -867,7 +900,7 @@
               <w:rPr>
                 <w:lang w:val="es-419"/>
               </w:rPr>
-              <w:t>02/06/2014</w:t>
+              <w:t>19/06/2014</w:t>
             </w:r>
           </w:p>
         </w:tc>
@@ -886,7 +919,7 @@
               <w:rPr>
                 <w:lang w:val="es-419"/>
               </w:rPr>
-              <w:t>Pendiente de Revisión</w:t>
+              <w:t>Aprobado</w:t>
             </w:r>
           </w:p>
         </w:tc>
@@ -897,15 +930,13 @@
           <w:p>
             <w:pPr>
               <w:cnfStyle w:val="000000100000" w:firstRow="0" w:lastRow="0" w:firstColumn="0" w:lastColumn="0" w:oddVBand="0" w:evenVBand="0" w:oddHBand="1" w:evenHBand="0" w:firstRowFirstColumn="0" w:firstRowLastColumn="0" w:lastRowFirstColumn="0" w:lastRowLastColumn="0"/>
+              <w:rPr>
+                <w:lang w:val="es-419"/>
+              </w:rPr>
             </w:pPr>
             <w:r>
-              <w:t>Ezequiel Bär Coch[autor]</w:t>
-            </w:r>
-          </w:p>
-          <w:p>
-            <w:pPr>
-              <w:cnfStyle w:val="000000100000" w:firstRow="0" w:lastRow="0" w:firstColumn="0" w:lastColumn="0" w:oddVBand="0" w:evenVBand="0" w:oddHBand="1" w:evenHBand="0" w:firstRowFirstColumn="0" w:firstRowLastColumn="0" w:lastRowFirstColumn="0" w:lastRowLastColumn="0"/>
-            </w:pPr>
+              <w:t>Leonel Romero[Revisador]</w:t>
+            </w:r>
           </w:p>
         </w:tc>
         <w:tc>
@@ -914,360 +945,7 @@
           </w:tcPr>
           <w:p>
             <w:pPr>
-              <w:pStyle w:val="Prrafodelista"/>
-              <w:numPr>
-                <w:ilvl w:val="0"/>
-                <w:numId w:val="26"/>
-              </w:numPr>
               <w:cnfStyle w:val="000000100000" w:firstRow="0" w:lastRow="0" w:firstColumn="0" w:lastColumn="0" w:oddVBand="0" w:evenVBand="0" w:oddHBand="1" w:evenHBand="0" w:firstRowFirstColumn="0" w:firstRowLastColumn="0" w:lastRowFirstColumn="0" w:lastRowLastColumn="0"/>
-            </w:pPr>
-            <w:r>
-              <w:t>Se agrega la nomenclatura referida a los apéndices de los documentos en la sección 3.2 (Identificar elementos de configuración)</w:t>
-            </w:r>
-          </w:p>
-          <w:p>
-            <w:pPr>
-              <w:pStyle w:val="Prrafodelista"/>
-              <w:numPr>
-                <w:ilvl w:val="0"/>
-                <w:numId w:val="26"/>
-              </w:numPr>
-              <w:cnfStyle w:val="000000100000" w:firstRow="0" w:lastRow="0" w:firstColumn="0" w:lastColumn="0" w:oddVBand="0" w:evenVBand="0" w:oddHBand="1" w:evenHBand="0" w:firstRowFirstColumn="0" w:firstRowLastColumn="0" w:lastRowFirstColumn="0" w:lastRowLastColumn="0"/>
-            </w:pPr>
-            <w:r>
-              <w:t>Se agrega una coma (“,”) para esclarecer en la sección 2.2 (Personal, Roles y Responsabilidades) el segundo ítem.</w:t>
-            </w:r>
-          </w:p>
-          <w:p>
-            <w:pPr>
-              <w:pStyle w:val="Prrafodelista"/>
-              <w:numPr>
-                <w:ilvl w:val="0"/>
-                <w:numId w:val="26"/>
-              </w:numPr>
-              <w:cnfStyle w:val="000000100000" w:firstRow="0" w:lastRow="0" w:firstColumn="0" w:lastColumn="0" w:oddVBand="0" w:evenVBand="0" w:oddHBand="1" w:evenHBand="0" w:firstRowFirstColumn="0" w:firstRowLastColumn="0" w:lastRowFirstColumn="0" w:lastRowLastColumn="0"/>
-            </w:pPr>
-            <w:r>
-              <w:t>Se modifica la redacción para evitar repeticiones de la palabra “configuración” en la sección de Auditorías de Línea Base (Sección 3.7)</w:t>
-            </w:r>
-          </w:p>
-        </w:tc>
-      </w:tr>
-      <w:tr>
-        <w:trPr>
-          <w:jc w:val="center"/>
-        </w:trPr>
-        <w:tc>
-          <w:tcPr>
-            <w:cnfStyle w:val="001000000000" w:firstRow="0" w:lastRow="0" w:firstColumn="1" w:lastColumn="0" w:oddVBand="0" w:evenVBand="0" w:oddHBand="0" w:evenHBand="0" w:firstRowFirstColumn="0" w:firstRowLastColumn="0" w:lastRowFirstColumn="0" w:lastRowLastColumn="0"/>
-            <w:tcW w:w="1819" w:type="dxa"/>
-          </w:tcPr>
-          <w:p>
-            <w:pPr>
-              <w:rPr>
-                <w:lang w:val="es-419"/>
-              </w:rPr>
-            </w:pPr>
-            <w:r>
-              <w:rPr>
-                <w:lang w:val="es-419"/>
-              </w:rPr>
-              <w:t>1.0 Baseline</w:t>
-            </w:r>
-          </w:p>
-        </w:tc>
-        <w:tc>
-          <w:tcPr>
-            <w:tcW w:w="1701" w:type="dxa"/>
-          </w:tcPr>
-          <w:p>
-            <w:pPr>
-              <w:cnfStyle w:val="000000000000" w:firstRow="0" w:lastRow="0" w:firstColumn="0" w:lastColumn="0" w:oddVBand="0" w:evenVBand="0" w:oddHBand="0" w:evenHBand="0" w:firstRowFirstColumn="0" w:firstRowLastColumn="0" w:lastRowFirstColumn="0" w:lastRowLastColumn="0"/>
-              <w:rPr>
-                <w:lang w:val="es-419"/>
-              </w:rPr>
-            </w:pPr>
-            <w:r>
-              <w:rPr>
-                <w:lang w:val="es-419"/>
-              </w:rPr>
-              <w:t>03/06/2014</w:t>
-            </w:r>
-          </w:p>
-        </w:tc>
-        <w:tc>
-          <w:tcPr>
-            <w:tcW w:w="1417" w:type="dxa"/>
-          </w:tcPr>
-          <w:p>
-            <w:pPr>
-              <w:cnfStyle w:val="000000000000" w:firstRow="0" w:lastRow="0" w:firstColumn="0" w:lastColumn="0" w:oddVBand="0" w:evenVBand="0" w:oddHBand="0" w:evenHBand="0" w:firstRowFirstColumn="0" w:firstRowLastColumn="0" w:lastRowFirstColumn="0" w:lastRowLastColumn="0"/>
-              <w:rPr>
-                <w:lang w:val="es-419"/>
-              </w:rPr>
-            </w:pPr>
-            <w:r>
-              <w:rPr>
-                <w:lang w:val="es-419"/>
-              </w:rPr>
-              <w:t>Aprobado</w:t>
-            </w:r>
-          </w:p>
-        </w:tc>
-        <w:tc>
-          <w:tcPr>
-            <w:tcW w:w="2293" w:type="dxa"/>
-          </w:tcPr>
-          <w:p>
-            <w:pPr>
-              <w:cnfStyle w:val="000000000000" w:firstRow="0" w:lastRow="0" w:firstColumn="0" w:lastColumn="0" w:oddVBand="0" w:evenVBand="0" w:oddHBand="0" w:evenHBand="0" w:firstRowFirstColumn="0" w:firstRowLastColumn="0" w:lastRowFirstColumn="0" w:lastRowLastColumn="0"/>
-            </w:pPr>
-            <w:r>
-              <w:t>Leonel Romero[Revisador]</w:t>
-            </w:r>
-          </w:p>
-        </w:tc>
-        <w:tc>
-          <w:tcPr>
-            <w:tcW w:w="4394" w:type="dxa"/>
-          </w:tcPr>
-          <w:p>
-            <w:pPr>
-              <w:cnfStyle w:val="000000000000" w:firstRow="0" w:lastRow="0" w:firstColumn="0" w:lastColumn="0" w:oddVBand="0" w:evenVBand="0" w:oddHBand="0" w:evenHBand="0" w:firstRowFirstColumn="0" w:firstRowLastColumn="0" w:lastRowFirstColumn="0" w:lastRowLastColumn="0"/>
-            </w:pPr>
-          </w:p>
-        </w:tc>
-      </w:tr>
-      <w:tr>
-        <w:trPr>
-          <w:cnfStyle w:val="000000100000" w:firstRow="0" w:lastRow="0" w:firstColumn="0" w:lastColumn="0" w:oddVBand="0" w:evenVBand="0" w:oddHBand="1" w:evenHBand="0" w:firstRowFirstColumn="0" w:firstRowLastColumn="0" w:lastRowFirstColumn="0" w:lastRowLastColumn="0"/>
-          <w:jc w:val="center"/>
-        </w:trPr>
-        <w:tc>
-          <w:tcPr>
-            <w:cnfStyle w:val="001000000000" w:firstRow="0" w:lastRow="0" w:firstColumn="1" w:lastColumn="0" w:oddVBand="0" w:evenVBand="0" w:oddHBand="0" w:evenHBand="0" w:firstRowFirstColumn="0" w:firstRowLastColumn="0" w:lastRowFirstColumn="0" w:lastRowLastColumn="0"/>
-            <w:tcW w:w="1819" w:type="dxa"/>
-          </w:tcPr>
-          <w:p>
-            <w:pPr>
-              <w:rPr>
-                <w:lang w:val="es-419"/>
-              </w:rPr>
-            </w:pPr>
-            <w:r>
-              <w:rPr>
-                <w:lang w:val="es-419"/>
-              </w:rPr>
-              <w:t>1.</w:t>
-            </w:r>
-            <w:r>
-              <w:rPr>
-                <w:lang w:val="es-419"/>
-              </w:rPr>
-              <w:t>2.1</w:t>
-            </w:r>
-          </w:p>
-        </w:tc>
-        <w:tc>
-          <w:tcPr>
-            <w:tcW w:w="1701" w:type="dxa"/>
-          </w:tcPr>
-          <w:p>
-            <w:pPr>
-              <w:cnfStyle w:val="000000100000" w:firstRow="0" w:lastRow="0" w:firstColumn="0" w:lastColumn="0" w:oddVBand="0" w:evenVBand="0" w:oddHBand="1" w:evenHBand="0" w:firstRowFirstColumn="0" w:firstRowLastColumn="0" w:lastRowFirstColumn="0" w:lastRowLastColumn="0"/>
-              <w:rPr>
-                <w:lang w:val="es-419"/>
-              </w:rPr>
-            </w:pPr>
-            <w:r>
-              <w:rPr>
-                <w:lang w:val="es-419"/>
-              </w:rPr>
-              <w:t>14/06/2014</w:t>
-            </w:r>
-          </w:p>
-        </w:tc>
-        <w:tc>
-          <w:tcPr>
-            <w:tcW w:w="1417" w:type="dxa"/>
-          </w:tcPr>
-          <w:p>
-            <w:pPr>
-              <w:cnfStyle w:val="000000100000" w:firstRow="0" w:lastRow="0" w:firstColumn="0" w:lastColumn="0" w:oddVBand="0" w:evenVBand="0" w:oddHBand="1" w:evenHBand="0" w:firstRowFirstColumn="0" w:firstRowLastColumn="0" w:lastRowFirstColumn="0" w:lastRowLastColumn="0"/>
-              <w:rPr>
-                <w:lang w:val="es-419"/>
-              </w:rPr>
-            </w:pPr>
-            <w:r>
-              <w:rPr>
-                <w:lang w:val="es-419"/>
-              </w:rPr>
-              <w:t>Pendiente de Aprobación</w:t>
-            </w:r>
-          </w:p>
-        </w:tc>
-        <w:tc>
-          <w:tcPr>
-            <w:tcW w:w="2293" w:type="dxa"/>
-          </w:tcPr>
-          <w:p>
-            <w:pPr>
-              <w:cnfStyle w:val="000000100000" w:firstRow="0" w:lastRow="0" w:firstColumn="0" w:lastColumn="0" w:oddVBand="0" w:evenVBand="0" w:oddHBand="1" w:evenHBand="0" w:firstRowFirstColumn="0" w:firstRowLastColumn="0" w:lastRowFirstColumn="0" w:lastRowLastColumn="0"/>
-            </w:pPr>
-            <w:r>
-              <w:rPr>
-                <w:lang w:val="es-419"/>
-              </w:rPr>
-              <w:t>Marcos Barrera</w:t>
-            </w:r>
-            <w:r>
-              <w:t>[</w:t>
-            </w:r>
-            <w:r>
-              <w:rPr>
-                <w:lang w:val="es-419"/>
-              </w:rPr>
-              <w:t>Actualizador</w:t>
-            </w:r>
-            <w:r>
-              <w:t>]</w:t>
-            </w:r>
-          </w:p>
-        </w:tc>
-        <w:tc>
-          <w:tcPr>
-            <w:tcW w:w="4394" w:type="dxa"/>
-          </w:tcPr>
-          <w:p>
-            <w:pPr>
-              <w:pStyle w:val="Prrafodelista"/>
-              <w:numPr>
-                <w:ilvl w:val="0"/>
-                <w:numId w:val="26"/>
-              </w:numPr>
-              <w:cnfStyle w:val="000000100000" w:firstRow="0" w:lastRow="0" w:firstColumn="0" w:lastColumn="0" w:oddVBand="0" w:evenVBand="0" w:oddHBand="1" w:evenHBand="0" w:firstRowFirstColumn="0" w:firstRowLastColumn="0" w:lastRowFirstColumn="0" w:lastRowLastColumn="0"/>
-            </w:pPr>
-            <w:r>
-              <w:rPr>
-                <w:lang w:val="es-419"/>
-              </w:rPr>
-              <w:t>Se actualiza información de versionado de documentos.</w:t>
-            </w:r>
-          </w:p>
-          <w:p>
-            <w:pPr>
-              <w:pStyle w:val="Prrafodelista"/>
-              <w:numPr>
-                <w:ilvl w:val="0"/>
-                <w:numId w:val="26"/>
-              </w:numPr>
-              <w:cnfStyle w:val="000000100000" w:firstRow="0" w:lastRow="0" w:firstColumn="0" w:lastColumn="0" w:oddVBand="0" w:evenVBand="0" w:oddHBand="1" w:evenHBand="0" w:firstRowFirstColumn="0" w:firstRowLastColumn="0" w:lastRowFirstColumn="0" w:lastRowLastColumn="0"/>
-            </w:pPr>
-            <w:r>
-              <w:rPr>
-                <w:lang w:val="es-419"/>
-              </w:rPr>
-              <w:t>Se actualiza el sistema de gestión de configuración</w:t>
-            </w:r>
-            <w:r>
-              <w:rPr>
-                <w:lang w:val="es-419"/>
-              </w:rPr>
-              <w:t xml:space="preserve"> </w:t>
-            </w:r>
-            <w:r>
-              <w:rPr>
-                <w:lang w:val="es-419"/>
-              </w:rPr>
-              <w:t>(GitHub).</w:t>
-            </w:r>
-          </w:p>
-        </w:tc>
-      </w:tr>
-      <w:tr>
-        <w:trPr>
-          <w:jc w:val="center"/>
-        </w:trPr>
-        <w:tc>
-          <w:tcPr>
-            <w:cnfStyle w:val="001000000000" w:firstRow="0" w:lastRow="0" w:firstColumn="1" w:lastColumn="0" w:oddVBand="0" w:evenVBand="0" w:oddHBand="0" w:evenHBand="0" w:firstRowFirstColumn="0" w:firstRowLastColumn="0" w:lastRowFirstColumn="0" w:lastRowLastColumn="0"/>
-            <w:tcW w:w="1819" w:type="dxa"/>
-          </w:tcPr>
-          <w:p>
-            <w:pPr>
-              <w:rPr>
-                <w:lang w:val="es-419"/>
-              </w:rPr>
-            </w:pPr>
-            <w:r>
-              <w:rPr>
-                <w:lang w:val="es-419"/>
-              </w:rPr>
-              <w:t>1.2.1</w:t>
-            </w:r>
-          </w:p>
-        </w:tc>
-        <w:tc>
-          <w:tcPr>
-            <w:tcW w:w="1701" w:type="dxa"/>
-          </w:tcPr>
-          <w:p>
-            <w:pPr>
-              <w:cnfStyle w:val="000000000000" w:firstRow="0" w:lastRow="0" w:firstColumn="0" w:lastColumn="0" w:oddVBand="0" w:evenVBand="0" w:oddHBand="0" w:evenHBand="0" w:firstRowFirstColumn="0" w:firstRowLastColumn="0" w:lastRowFirstColumn="0" w:lastRowLastColumn="0"/>
-              <w:rPr>
-                <w:lang w:val="es-419"/>
-              </w:rPr>
-            </w:pPr>
-            <w:r>
-              <w:rPr>
-                <w:lang w:val="es-419"/>
-              </w:rPr>
-              <w:t>19/06/2014</w:t>
-            </w:r>
-          </w:p>
-        </w:tc>
-        <w:tc>
-          <w:tcPr>
-            <w:tcW w:w="1417" w:type="dxa"/>
-          </w:tcPr>
-          <w:p>
-            <w:pPr>
-              <w:cnfStyle w:val="000000000000" w:firstRow="0" w:lastRow="0" w:firstColumn="0" w:lastColumn="0" w:oddVBand="0" w:evenVBand="0" w:oddHBand="0" w:evenHBand="0" w:firstRowFirstColumn="0" w:firstRowLastColumn="0" w:lastRowFirstColumn="0" w:lastRowLastColumn="0"/>
-              <w:rPr>
-                <w:lang w:val="es-419"/>
-              </w:rPr>
-            </w:pPr>
-            <w:r>
-              <w:rPr>
-                <w:lang w:val="es-419"/>
-              </w:rPr>
-              <w:t>Aprobado</w:t>
-            </w:r>
-          </w:p>
-        </w:tc>
-        <w:tc>
-          <w:tcPr>
-            <w:tcW w:w="2293" w:type="dxa"/>
-          </w:tcPr>
-          <w:p>
-            <w:pPr>
-              <w:cnfStyle w:val="000000000000" w:firstRow="0" w:lastRow="0" w:firstColumn="0" w:lastColumn="0" w:oddVBand="0" w:evenVBand="0" w:oddHBand="0" w:evenHBand="0" w:firstRowFirstColumn="0" w:firstRowLastColumn="0" w:lastRowFirstColumn="0" w:lastRowLastColumn="0"/>
-              <w:rPr>
-                <w:lang w:val="es-419"/>
-              </w:rPr>
-            </w:pPr>
-            <w:r>
-              <w:t>Leonel Romero[Revisador]</w:t>
-            </w:r>
-          </w:p>
-        </w:tc>
-        <w:tc>
-          <w:tcPr>
-            <w:tcW w:w="4394" w:type="dxa"/>
-          </w:tcPr>
-          <w:p>
-            <w:pPr>
-              <w:cnfStyle w:val="000000000000" w:firstRow="0" w:lastRow="0" w:firstColumn="0" w:lastColumn="0" w:oddVBand="0" w:evenVBand="0" w:oddHBand="0" w:evenHBand="0" w:firstRowFirstColumn="0" w:firstRowLastColumn="0" w:lastRowFirstColumn="0" w:lastRowLastColumn="0"/>
               <w:rPr>
                 <w:lang w:val="es-419"/>
               </w:rPr>
@@ -1289,6 +967,64 @@
           <w:lang w:val="en-US"/>
         </w:rPr>
       </w:pPr>
+    </w:p>
+    <w:p>
+      <w:pPr>
+        <w:rPr>
+          <w:lang w:val="en-US"/>
+        </w:rPr>
+      </w:pPr>
+    </w:p>
+    <w:p>
+      <w:pPr>
+        <w:rPr>
+          <w:lang w:val="en-US"/>
+        </w:rPr>
+      </w:pPr>
+    </w:p>
+    <w:p>
+      <w:pPr>
+        <w:rPr>
+          <w:lang w:val="en-US"/>
+        </w:rPr>
+      </w:pPr>
+    </w:p>
+    <w:p>
+      <w:pPr>
+        <w:rPr>
+          <w:lang w:val="en-US"/>
+        </w:rPr>
+      </w:pPr>
+    </w:p>
+    <w:p>
+      <w:pPr>
+        <w:rPr>
+          <w:lang w:val="en-US"/>
+        </w:rPr>
+      </w:pPr>
+    </w:p>
+    <w:p>
+      <w:pPr>
+        <w:rPr>
+          <w:lang w:val="en-US"/>
+        </w:rPr>
+      </w:pPr>
+    </w:p>
+    <w:p>
+      <w:pPr>
+        <w:rPr>
+          <w:lang w:val="en-US"/>
+        </w:rPr>
+      </w:pPr>
+    </w:p>
+    <w:p>
+      <w:pPr>
+        <w:rPr>
+          <w:lang w:val="en-US"/>
+        </w:rPr>
+      </w:pPr>
+      <w:bookmarkStart w:id="9" w:name="_GoBack"/>
+      <w:bookmarkEnd w:id="9"/>
     </w:p>
     <w:sdt>
       <w:sdtPr>
@@ -3037,12 +2773,12 @@
           <w:numId w:val="1"/>
         </w:numPr>
       </w:pPr>
-      <w:bookmarkStart w:id="9" w:name="_Toc390892125"/>
+      <w:bookmarkStart w:id="10" w:name="_Toc390892125"/>
       <w:r>
         <w:lastRenderedPageBreak/>
         <w:t>Introducción</w:t>
       </w:r>
-      <w:bookmarkEnd w:id="9"/>
+      <w:bookmarkEnd w:id="10"/>
     </w:p>
     <w:p>
       <w:pPr>
@@ -3052,11 +2788,11 @@
           <w:numId w:val="1"/>
         </w:numPr>
       </w:pPr>
-      <w:bookmarkStart w:id="10" w:name="_Toc390892126"/>
+      <w:bookmarkStart w:id="11" w:name="_Toc390892126"/>
       <w:r>
         <w:t>Propósito</w:t>
       </w:r>
-      <w:bookmarkEnd w:id="10"/>
+      <w:bookmarkEnd w:id="11"/>
     </w:p>
     <w:p>
       <w:r>
@@ -3098,11 +2834,11 @@
           <w:numId w:val="1"/>
         </w:numPr>
       </w:pPr>
-      <w:bookmarkStart w:id="11" w:name="_Toc390892127"/>
+      <w:bookmarkStart w:id="12" w:name="_Toc390892127"/>
       <w:r>
         <w:t>Alcance</w:t>
       </w:r>
-      <w:bookmarkEnd w:id="11"/>
+      <w:bookmarkEnd w:id="12"/>
     </w:p>
     <w:p>
       <w:r>
@@ -3194,11 +2930,11 @@
           <w:numId w:val="1"/>
         </w:numPr>
       </w:pPr>
-      <w:bookmarkStart w:id="12" w:name="_Toc390892128"/>
+      <w:bookmarkStart w:id="13" w:name="_Toc390892128"/>
       <w:r>
         <w:t>Acrónimos</w:t>
       </w:r>
-      <w:bookmarkEnd w:id="12"/>
+      <w:bookmarkEnd w:id="13"/>
     </w:p>
     <w:p>
       <w:r>
@@ -3308,11 +3044,11 @@
           <w:numId w:val="1"/>
         </w:numPr>
       </w:pPr>
-      <w:bookmarkStart w:id="13" w:name="_Toc390892129"/>
+      <w:bookmarkStart w:id="14" w:name="_Toc390892129"/>
       <w:r>
         <w:t>Definiciones</w:t>
       </w:r>
-      <w:bookmarkEnd w:id="13"/>
+      <w:bookmarkEnd w:id="14"/>
     </w:p>
     <w:p>
       <w:pPr>
@@ -3403,12 +3139,12 @@
           <w:numId w:val="1"/>
         </w:numPr>
       </w:pPr>
-      <w:bookmarkStart w:id="14" w:name="_Toc390892130"/>
+      <w:bookmarkStart w:id="15" w:name="_Toc390892130"/>
       <w:r>
         <w:lastRenderedPageBreak/>
         <w:t>Organización</w:t>
       </w:r>
-      <w:bookmarkEnd w:id="14"/>
+      <w:bookmarkEnd w:id="15"/>
     </w:p>
     <w:p>
       <w:pPr>
@@ -3418,11 +3154,11 @@
           <w:numId w:val="1"/>
         </w:numPr>
       </w:pPr>
-      <w:bookmarkStart w:id="15" w:name="_Toc390892131"/>
+      <w:bookmarkStart w:id="16" w:name="_Toc390892131"/>
       <w:r>
         <w:t>Sistema de Gestión de la Configuración</w:t>
       </w:r>
-      <w:bookmarkEnd w:id="15"/>
+      <w:bookmarkEnd w:id="16"/>
     </w:p>
     <w:p>
       <w:pPr>
@@ -3502,11 +3238,11 @@
           <w:numId w:val="1"/>
         </w:numPr>
       </w:pPr>
-      <w:bookmarkStart w:id="16" w:name="_Toc390892132"/>
+      <w:bookmarkStart w:id="17" w:name="_Toc390892132"/>
       <w:r>
         <w:t>Personal, Roles y Responsabilidades</w:t>
       </w:r>
-      <w:bookmarkEnd w:id="16"/>
+      <w:bookmarkEnd w:id="17"/>
     </w:p>
     <w:p>
       <w:pPr>
@@ -3737,11 +3473,11 @@
           <w:numId w:val="1"/>
         </w:numPr>
       </w:pPr>
-      <w:bookmarkStart w:id="17" w:name="_Toc390892133"/>
+      <w:bookmarkStart w:id="18" w:name="_Toc390892133"/>
       <w:r>
         <w:t>Herramientas</w:t>
       </w:r>
-      <w:bookmarkEnd w:id="17"/>
+      <w:bookmarkEnd w:id="18"/>
     </w:p>
     <w:p>
       <w:r>
@@ -3813,11 +3549,11 @@
           <w:numId w:val="1"/>
         </w:numPr>
       </w:pPr>
-      <w:bookmarkStart w:id="18" w:name="_Toc390892134"/>
+      <w:bookmarkStart w:id="19" w:name="_Toc390892134"/>
       <w:r>
         <w:t>Procedimientos</w:t>
       </w:r>
-      <w:bookmarkEnd w:id="18"/>
+      <w:bookmarkEnd w:id="19"/>
     </w:p>
     <w:p>
       <w:pPr>
@@ -3827,11 +3563,11 @@
           <w:numId w:val="1"/>
         </w:numPr>
       </w:pPr>
-      <w:bookmarkStart w:id="19" w:name="_Toc390892135"/>
+      <w:bookmarkStart w:id="20" w:name="_Toc390892135"/>
       <w:r>
         <w:t>Estimación de tiempo para identificación de Elementos</w:t>
       </w:r>
-      <w:bookmarkEnd w:id="19"/>
+      <w:bookmarkEnd w:id="20"/>
     </w:p>
     <w:p>
       <w:r>
@@ -3864,14 +3600,14 @@
           <w:numId w:val="1"/>
         </w:numPr>
       </w:pPr>
-      <w:bookmarkStart w:id="20" w:name="_Toc390892136"/>
+      <w:bookmarkStart w:id="21" w:name="_Toc390892136"/>
       <w:r>
         <w:t>Identificar</w:t>
       </w:r>
       <w:r>
         <w:t xml:space="preserve"> elementos de configuración</w:t>
       </w:r>
-      <w:bookmarkEnd w:id="20"/>
+      <w:bookmarkEnd w:id="21"/>
     </w:p>
     <w:p>
       <w:r>
@@ -4130,7 +3866,7 @@
         <w:rPr>
           <w:b/>
           <w:i/>
-          <w:lang w:val="en-US"/>
+          <w:lang w:val="es-AR"/>
         </w:rPr>
         <w:t xml:space="preserve">Nombre </w:t>
       </w:r>
@@ -4138,7 +3874,7 @@
         <w:rPr>
           <w:b/>
           <w:i/>
-          <w:lang w:val="en-US"/>
+          <w:lang w:val="es-AR"/>
         </w:rPr>
         <w:t>Del</w:t>
       </w:r>
@@ -4146,14 +3882,14 @@
         <w:rPr>
           <w:b/>
           <w:i/>
-          <w:lang w:val="en-US"/>
+          <w:lang w:val="es-AR"/>
         </w:rPr>
         <w:t xml:space="preserve"> Elemento</w:t>
       </w:r>
       <w:r>
         <w:rPr>
           <w:i/>
-          <w:lang w:val="en-US"/>
+          <w:lang w:val="es-AR"/>
         </w:rPr>
         <w:tab/>
       </w:r>
@@ -4443,8 +4179,6 @@
         </w:rPr>
         <w:t>A</w:t>
       </w:r>
-      <w:bookmarkStart w:id="21" w:name="_GoBack"/>
-      <w:bookmarkEnd w:id="21"/>
       <w:r>
         <w:rPr>
           <w:i/>
@@ -6584,7 +6318,10 @@
         <w:t>-0</w:t>
       </w:r>
       <w:r>
-        <w:t>7-2014</w:t>
+        <w:t>7-</w:t>
+      </w:r>
+      <w:r>
+        <w:t>2014: Corresponde al Sprint 5 según calendarización.</w:t>
       </w:r>
     </w:p>
     <w:p>
@@ -6596,8 +6333,16 @@
         </w:numPr>
       </w:pPr>
       <w:r>
-        <w:t>20-10-2014</w:t>
-      </w:r>
+        <w:t>20-10-</w:t>
+      </w:r>
+      <w:r>
+        <w:t>2014: Corresponde al Sprint 11 según calendarización.</w:t>
+      </w:r>
+    </w:p>
+    <w:p>
+      <w:pPr>
+        <w:pStyle w:val="Prrafodelista"/>
+      </w:pPr>
     </w:p>
     <w:p>
       <w:r>
@@ -6944,6 +6689,7 @@
         </w:numPr>
       </w:pPr>
       <w:r>
+        <w:lastRenderedPageBreak/>
         <w:t xml:space="preserve">Cerca de la conclusión del proyecto, una auditoria física de </w:t>
       </w:r>
       <w:r>
@@ -6962,7 +6708,6 @@
         </w:numPr>
       </w:pPr>
       <w:r>
-        <w:lastRenderedPageBreak/>
         <w:t xml:space="preserve">Lista de elementos a ser inspeccionados (inventario) </w:t>
       </w:r>
     </w:p>
@@ -7054,7 +6799,7 @@
           <w:rPr>
             <w:noProof/>
           </w:rPr>
-          <w:t>6</w:t>
+          <w:t>2</w:t>
         </w:r>
         <w:r>
           <w:rPr>
@@ -12292,6 +12037,7 @@
     <w:rsid w:val="0017219F"/>
     <w:rsid w:val="001C627A"/>
     <w:rsid w:val="00254209"/>
+    <w:rsid w:val="002D2C9F"/>
     <w:rsid w:val="003647C4"/>
     <w:rsid w:val="00393042"/>
     <w:rsid w:val="00410029"/>
@@ -12319,6 +12065,7 @@
     <w:rsid w:val="00DF5227"/>
     <w:rsid w:val="00E413E6"/>
     <w:rsid w:val="00EE6E7B"/>
+    <w:rsid w:val="00F26355"/>
     <w:rsid w:val="00F41185"/>
     <w:rsid w:val="00F6421C"/>
     <w:rsid w:val="00FA6F68"/>
@@ -13089,7 +12836,7 @@
 </file>
 
 <file path=customXml/itemProps2.xml><?xml version="1.0" encoding="utf-8"?>
-<ds:datastoreItem xmlns:ds="http://schemas.openxmlformats.org/officeDocument/2006/customXml" ds:itemID="{50F7A0FD-8171-440C-A5CC-708D205B3509}">
+<ds:datastoreItem xmlns:ds="http://schemas.openxmlformats.org/officeDocument/2006/customXml" ds:itemID="{ED587DF1-42C6-4624-96A0-A72DAC9CED09}">
   <ds:schemaRefs>
     <ds:schemaRef ds:uri="http://schemas.openxmlformats.org/officeDocument/2006/bibliography"/>
   </ds:schemaRefs>

</xml_diff>

<commit_message>
Actualizacion Documentos de Proyectos
</commit_message>
<xml_diff>
--- a/Proyecto/Releases/Release1.0/Sprint1/Entregables/GESTION DE CONFIGURACION/GeoP_Proyecto_PlanDeGestionConfiguracion_1.2.1.docx
+++ b/Proyecto/Releases/Release1.0/Sprint1/Entregables/GESTION DE CONFIGURACION/GeoP_Proyecto_PlanDeGestionConfiguracion_1.2.1.docx
@@ -1,6 +1,6 @@
 
 <file path=word/document.xml><?xml version="1.0" encoding="utf-8"?>
-<w:document xmlns:wpc="http://schemas.microsoft.com/office/word/2010/wordprocessingCanvas" xmlns:mc="http://schemas.openxmlformats.org/markup-compatibility/2006" xmlns:o="urn:schemas-microsoft-com:office:office" xmlns:r="http://schemas.openxmlformats.org/officeDocument/2006/relationships" xmlns:m="http://schemas.openxmlformats.org/officeDocument/2006/math" xmlns:v="urn:schemas-microsoft-com:vml" xmlns:wp14="http://schemas.microsoft.com/office/word/2010/wordprocessingDrawing" xmlns:wp="http://schemas.openxmlformats.org/drawingml/2006/wordprocessingDrawing" xmlns:w10="urn:schemas-microsoft-com:office:word" xmlns:w="http://schemas.openxmlformats.org/wordprocessingml/2006/main" xmlns:w14="http://schemas.microsoft.com/office/word/2010/wordml" xmlns:w15="http://schemas.microsoft.com/office/word/2012/wordml" xmlns:wpg="http://schemas.microsoft.com/office/word/2010/wordprocessingGroup" xmlns:wpi="http://schemas.microsoft.com/office/word/2010/wordprocessingInk" xmlns:wne="http://schemas.microsoft.com/office/word/2006/wordml" xmlns:wps="http://schemas.microsoft.com/office/word/2010/wordprocessingShape" mc:Ignorable="w14 w15 wp14">
+<w:document xmlns:wpc="http://schemas.microsoft.com/office/word/2010/wordprocessingCanvas" xmlns:mc="http://schemas.openxmlformats.org/markup-compatibility/2006" xmlns:o="urn:schemas-microsoft-com:office:office" xmlns:r="http://schemas.openxmlformats.org/officeDocument/2006/relationships" xmlns:m="http://schemas.openxmlformats.org/officeDocument/2006/math" xmlns:v="urn:schemas-microsoft-com:vml" xmlns:wp14="http://schemas.microsoft.com/office/word/2010/wordprocessingDrawing" xmlns:wp="http://schemas.openxmlformats.org/drawingml/2006/wordprocessingDrawing" xmlns:w10="urn:schemas-microsoft-com:office:word" xmlns:w="http://schemas.openxmlformats.org/wordprocessingml/2006/main" xmlns:w14="http://schemas.microsoft.com/office/word/2010/wordml" xmlns:wpg="http://schemas.microsoft.com/office/word/2010/wordprocessingGroup" xmlns:wpi="http://schemas.microsoft.com/office/word/2010/wordprocessingInk" xmlns:wne="http://schemas.microsoft.com/office/word/2006/wordml" xmlns:wps="http://schemas.microsoft.com/office/word/2010/wordprocessingShape" mc:Ignorable="w14 wp14">
   <w:body>
     <w:tbl>
       <w:tblPr>
@@ -365,8 +365,13 @@
             <w:pPr>
               <w:cnfStyle w:val="000000100000" w:firstRow="0" w:lastRow="0" w:firstColumn="0" w:lastColumn="0" w:oddVBand="0" w:evenVBand="0" w:oddHBand="1" w:evenHBand="0" w:firstRowFirstColumn="0" w:firstRowLastColumn="0" w:lastRowFirstColumn="0" w:lastRowLastColumn="0"/>
             </w:pPr>
-            <w:r>
-              <w:t>GeoP_</w:t>
+            <w:proofErr w:type="spellStart"/>
+            <w:r>
+              <w:t>GeoP</w:t>
+            </w:r>
+            <w:proofErr w:type="spellEnd"/>
+            <w:r>
+              <w:t>_</w:t>
             </w:r>
             <w:r>
               <w:rPr>
@@ -374,9 +379,11 @@
               </w:rPr>
               <w:t>Proyecto_</w:t>
             </w:r>
+            <w:proofErr w:type="spellStart"/>
             <w:r>
               <w:t>PlanDeGestion</w:t>
             </w:r>
+            <w:proofErr w:type="spellEnd"/>
             <w:r>
               <w:rPr>
                 <w:lang w:val="es-419"/>
@@ -384,8 +391,13 @@
               <w:t>Configuracion</w:t>
             </w:r>
             <w:r>
-              <w:t>.docx</w:t>
-            </w:r>
+              <w:t>.</w:t>
+            </w:r>
+            <w:proofErr w:type="spellStart"/>
+            <w:r>
+              <w:t>docx</w:t>
+            </w:r>
+            <w:proofErr w:type="spellEnd"/>
           </w:p>
         </w:tc>
       </w:tr>
@@ -1023,8 +1035,6 @@
           <w:lang w:val="en-US"/>
         </w:rPr>
       </w:pPr>
-      <w:bookmarkStart w:id="9" w:name="_GoBack"/>
-      <w:bookmarkEnd w:id="9"/>
     </w:p>
     <w:sdt>
       <w:sdtPr>
@@ -2773,12 +2783,12 @@
           <w:numId w:val="1"/>
         </w:numPr>
       </w:pPr>
-      <w:bookmarkStart w:id="10" w:name="_Toc390892125"/>
+      <w:bookmarkStart w:id="9" w:name="_Toc390892125"/>
       <w:r>
         <w:lastRenderedPageBreak/>
         <w:t>Introducción</w:t>
       </w:r>
-      <w:bookmarkEnd w:id="10"/>
+      <w:bookmarkEnd w:id="9"/>
     </w:p>
     <w:p>
       <w:pPr>
@@ -2788,11 +2798,11 @@
           <w:numId w:val="1"/>
         </w:numPr>
       </w:pPr>
-      <w:bookmarkStart w:id="11" w:name="_Toc390892126"/>
+      <w:bookmarkStart w:id="10" w:name="_Toc390892126"/>
       <w:r>
         <w:t>Propósito</w:t>
       </w:r>
-      <w:bookmarkEnd w:id="11"/>
+      <w:bookmarkEnd w:id="10"/>
     </w:p>
     <w:p>
       <w:r>
@@ -2834,11 +2844,11 @@
           <w:numId w:val="1"/>
         </w:numPr>
       </w:pPr>
-      <w:bookmarkStart w:id="12" w:name="_Toc390892127"/>
+      <w:bookmarkStart w:id="11" w:name="_Toc390892127"/>
       <w:r>
         <w:t>Alcance</w:t>
       </w:r>
-      <w:bookmarkEnd w:id="12"/>
+      <w:bookmarkEnd w:id="11"/>
     </w:p>
     <w:p>
       <w:r>
@@ -2930,11 +2940,11 @@
           <w:numId w:val="1"/>
         </w:numPr>
       </w:pPr>
-      <w:bookmarkStart w:id="13" w:name="_Toc390892128"/>
+      <w:bookmarkStart w:id="12" w:name="_Toc390892128"/>
       <w:r>
         <w:t>Acrónimos</w:t>
       </w:r>
-      <w:bookmarkEnd w:id="13"/>
+      <w:bookmarkEnd w:id="12"/>
     </w:p>
     <w:p>
       <w:r>
@@ -2945,8 +2955,20 @@
       </w:r>
       <w:r>
         <w:tab/>
-        <w:t>Configuration Control Board</w:t>
-      </w:r>
+      </w:r>
+      <w:proofErr w:type="spellStart"/>
+      <w:r>
+        <w:t>Configuration</w:t>
+      </w:r>
+      <w:proofErr w:type="spellEnd"/>
+      <w:r>
+        <w:t xml:space="preserve"> Control </w:t>
+      </w:r>
+      <w:proofErr w:type="spellStart"/>
+      <w:r>
+        <w:t>Board</w:t>
+      </w:r>
+      <w:proofErr w:type="spellEnd"/>
     </w:p>
     <w:p>
       <w:r>
@@ -3044,11 +3066,11 @@
           <w:numId w:val="1"/>
         </w:numPr>
       </w:pPr>
-      <w:bookmarkStart w:id="14" w:name="_Toc390892129"/>
+      <w:bookmarkStart w:id="13" w:name="_Toc390892129"/>
       <w:r>
         <w:t>Definiciones</w:t>
       </w:r>
-      <w:bookmarkEnd w:id="14"/>
+      <w:bookmarkEnd w:id="13"/>
     </w:p>
     <w:p>
       <w:pPr>
@@ -3071,12 +3093,22 @@
       </w:r>
     </w:p>
     <w:p>
+      <w:proofErr w:type="spellStart"/>
       <w:r>
         <w:t>Configurati</w:t>
       </w:r>
       <w:r>
-        <w:t>on Control Board</w:t>
-      </w:r>
+        <w:t>on</w:t>
+      </w:r>
+      <w:proofErr w:type="spellEnd"/>
+      <w:r>
+        <w:t xml:space="preserve"> Control </w:t>
+      </w:r>
+      <w:proofErr w:type="spellStart"/>
+      <w:r>
+        <w:t>Board</w:t>
+      </w:r>
+      <w:proofErr w:type="spellEnd"/>
       <w:r>
         <w:tab/>
       </w:r>
@@ -3123,9 +3155,19 @@
       <w:pPr>
         <w:ind w:left="3540" w:hanging="3540"/>
       </w:pPr>
-      <w:r>
-        <w:t>Configuration Item</w:t>
-      </w:r>
+      <w:proofErr w:type="spellStart"/>
+      <w:r>
+        <w:t>Configuration</w:t>
+      </w:r>
+      <w:proofErr w:type="spellEnd"/>
+      <w:r>
+        <w:t xml:space="preserve"> </w:t>
+      </w:r>
+      <w:proofErr w:type="spellStart"/>
+      <w:r>
+        <w:t>Item</w:t>
+      </w:r>
+      <w:proofErr w:type="spellEnd"/>
       <w:r>
         <w:tab/>
         <w:t>Los elementos que son puestos bajo el control de gestión de la configuración.</w:t>
@@ -3139,12 +3181,12 @@
           <w:numId w:val="1"/>
         </w:numPr>
       </w:pPr>
-      <w:bookmarkStart w:id="15" w:name="_Toc390892130"/>
+      <w:bookmarkStart w:id="14" w:name="_Toc390892130"/>
       <w:r>
         <w:lastRenderedPageBreak/>
         <w:t>Organización</w:t>
       </w:r>
-      <w:bookmarkEnd w:id="15"/>
+      <w:bookmarkEnd w:id="14"/>
     </w:p>
     <w:p>
       <w:pPr>
@@ -3154,11 +3196,11 @@
           <w:numId w:val="1"/>
         </w:numPr>
       </w:pPr>
-      <w:bookmarkStart w:id="16" w:name="_Toc390892131"/>
+      <w:bookmarkStart w:id="15" w:name="_Toc390892131"/>
       <w:r>
         <w:t>Sistema de Gestión de la Configuración</w:t>
       </w:r>
-      <w:bookmarkEnd w:id="16"/>
+      <w:bookmarkEnd w:id="15"/>
     </w:p>
     <w:p>
       <w:pPr>
@@ -3238,11 +3280,11 @@
           <w:numId w:val="1"/>
         </w:numPr>
       </w:pPr>
-      <w:bookmarkStart w:id="17" w:name="_Toc390892132"/>
+      <w:bookmarkStart w:id="16" w:name="_Toc390892132"/>
       <w:r>
         <w:t>Personal, Roles y Responsabilidades</w:t>
       </w:r>
-      <w:bookmarkEnd w:id="17"/>
+      <w:bookmarkEnd w:id="16"/>
     </w:p>
     <w:p>
       <w:pPr>
@@ -3426,17 +3468,33 @@
           <w:b/>
         </w:rPr>
       </w:pPr>
+      <w:proofErr w:type="spellStart"/>
       <w:r>
         <w:rPr>
           <w:b/>
         </w:rPr>
-        <w:t xml:space="preserve">Configuration Management </w:t>
-      </w:r>
+        <w:t>Configuration</w:t>
+      </w:r>
+      <w:proofErr w:type="spellEnd"/>
       <w:r>
         <w:rPr>
           <w:b/>
         </w:rPr>
-        <w:t>Officer (</w:t>
+        <w:t xml:space="preserve"> Management </w:t>
+      </w:r>
+      <w:proofErr w:type="spellStart"/>
+      <w:r>
+        <w:rPr>
+          <w:b/>
+        </w:rPr>
+        <w:t>Officer</w:t>
+      </w:r>
+      <w:proofErr w:type="spellEnd"/>
+      <w:r>
+        <w:rPr>
+          <w:b/>
+        </w:rPr>
+        <w:t xml:space="preserve"> (</w:t>
       </w:r>
       <w:r>
         <w:rPr>
@@ -3473,11 +3531,11 @@
           <w:numId w:val="1"/>
         </w:numPr>
       </w:pPr>
-      <w:bookmarkStart w:id="18" w:name="_Toc390892133"/>
+      <w:bookmarkStart w:id="17" w:name="_Toc390892133"/>
       <w:r>
         <w:t>Herramientas</w:t>
       </w:r>
-      <w:bookmarkEnd w:id="18"/>
+      <w:bookmarkEnd w:id="17"/>
     </w:p>
     <w:p>
       <w:r>
@@ -3499,11 +3557,45 @@
         <w:t xml:space="preserve"> tenemos las</w:t>
       </w:r>
       <w:r>
-        <w:t xml:space="preserve"> reuniones propias de scrum (planning</w:t>
-      </w:r>
-      <w:r>
-        <w:t>, retrospective, review, etc</w:t>
-      </w:r>
+        <w:t xml:space="preserve"> reuniones propias de </w:t>
+      </w:r>
+      <w:proofErr w:type="spellStart"/>
+      <w:r>
+        <w:t>scrum</w:t>
+      </w:r>
+      <w:proofErr w:type="spellEnd"/>
+      <w:r>
+        <w:t xml:space="preserve"> (</w:t>
+      </w:r>
+      <w:proofErr w:type="spellStart"/>
+      <w:r>
+        <w:t>planning</w:t>
+      </w:r>
+      <w:proofErr w:type="spellEnd"/>
+      <w:r>
+        <w:t xml:space="preserve">, </w:t>
+      </w:r>
+      <w:proofErr w:type="spellStart"/>
+      <w:r>
+        <w:t>retrospective</w:t>
+      </w:r>
+      <w:proofErr w:type="spellEnd"/>
+      <w:r>
+        <w:t xml:space="preserve">, </w:t>
+      </w:r>
+      <w:proofErr w:type="spellStart"/>
+      <w:r>
+        <w:t>review</w:t>
+      </w:r>
+      <w:proofErr w:type="spellEnd"/>
+      <w:r>
+        <w:t xml:space="preserve">, </w:t>
+      </w:r>
+      <w:proofErr w:type="spellStart"/>
+      <w:r>
+        <w:t>etc</w:t>
+      </w:r>
+      <w:proofErr w:type="spellEnd"/>
       <w:r>
         <w:t>)</w:t>
       </w:r>
@@ -3534,9 +3626,11 @@
       <w:r>
         <w:t xml:space="preserve"> que almacenará en </w:t>
       </w:r>
+      <w:proofErr w:type="spellStart"/>
       <w:r>
         <w:t>BitBucket</w:t>
       </w:r>
+      <w:proofErr w:type="spellEnd"/>
       <w:r>
         <w:t>.</w:t>
       </w:r>
@@ -3549,11 +3643,11 @@
           <w:numId w:val="1"/>
         </w:numPr>
       </w:pPr>
-      <w:bookmarkStart w:id="19" w:name="_Toc390892134"/>
+      <w:bookmarkStart w:id="18" w:name="_Toc390892134"/>
       <w:r>
         <w:t>Procedimientos</w:t>
       </w:r>
-      <w:bookmarkEnd w:id="19"/>
+      <w:bookmarkEnd w:id="18"/>
     </w:p>
     <w:p>
       <w:pPr>
@@ -3563,11 +3657,11 @@
           <w:numId w:val="1"/>
         </w:numPr>
       </w:pPr>
-      <w:bookmarkStart w:id="20" w:name="_Toc390892135"/>
+      <w:bookmarkStart w:id="19" w:name="_Toc390892135"/>
       <w:r>
         <w:t>Estimación de tiempo para identificación de Elementos</w:t>
       </w:r>
-      <w:bookmarkEnd w:id="20"/>
+      <w:bookmarkEnd w:id="19"/>
     </w:p>
     <w:p>
       <w:r>
@@ -3600,14 +3694,14 @@
           <w:numId w:val="1"/>
         </w:numPr>
       </w:pPr>
-      <w:bookmarkStart w:id="21" w:name="_Toc390892136"/>
+      <w:bookmarkStart w:id="20" w:name="_Toc390892136"/>
       <w:r>
         <w:t>Identificar</w:t>
       </w:r>
       <w:r>
         <w:t xml:space="preserve"> elementos de configuración</w:t>
       </w:r>
-      <w:bookmarkEnd w:id="21"/>
+      <w:bookmarkEnd w:id="20"/>
     </w:p>
     <w:p>
       <w:r>
@@ -3688,6 +3782,7 @@
         </w:rPr>
         <w:t>[</w:t>
       </w:r>
+      <w:proofErr w:type="spellStart"/>
       <w:r>
         <w:rPr>
           <w:b/>
@@ -3700,7 +3795,15 @@
           <w:b/>
           <w:sz w:val="32"/>
         </w:rPr>
-        <w:t>Versión]</w:t>
+        <w:t>Versión</w:t>
+      </w:r>
+      <w:proofErr w:type="spellEnd"/>
+      <w:r>
+        <w:rPr>
+          <w:b/>
+          <w:sz w:val="32"/>
+        </w:rPr>
+        <w:t>]</w:t>
       </w:r>
     </w:p>
     <w:p>
@@ -3724,6 +3827,7 @@
         </w:rPr>
         <w:t>(</w:t>
       </w:r>
+      <w:proofErr w:type="spellStart"/>
       <w:r>
         <w:rPr>
           <w:i/>
@@ -3732,6 +3836,7 @@
         </w:rPr>
         <w:t>GeoP</w:t>
       </w:r>
+      <w:proofErr w:type="spellEnd"/>
       <w:r>
         <w:rPr>
           <w:highlight w:val="yellow"/>
@@ -4225,8 +4330,13 @@
         </w:numPr>
       </w:pPr>
       <w:r>
-        <w:t>Product Backlog</w:t>
-      </w:r>
+        <w:t xml:space="preserve">Product </w:t>
+      </w:r>
+      <w:proofErr w:type="spellStart"/>
+      <w:r>
+        <w:t>Backlog</w:t>
+      </w:r>
+      <w:proofErr w:type="spellEnd"/>
     </w:p>
     <w:p>
       <w:pPr>
@@ -4237,8 +4347,13 @@
         </w:numPr>
       </w:pPr>
       <w:r>
-        <w:t>Sprint Backlog</w:t>
-      </w:r>
+        <w:t xml:space="preserve">Sprint </w:t>
+      </w:r>
+      <w:proofErr w:type="spellStart"/>
+      <w:r>
+        <w:t>Backlog</w:t>
+      </w:r>
+      <w:proofErr w:type="spellEnd"/>
     </w:p>
     <w:p>
       <w:pPr>
@@ -4249,8 +4364,13 @@
         </w:numPr>
       </w:pPr>
       <w:r>
-        <w:t>Sprint Reviews</w:t>
-      </w:r>
+        <w:t xml:space="preserve">Sprint </w:t>
+      </w:r>
+      <w:proofErr w:type="spellStart"/>
+      <w:r>
+        <w:t>Reviews</w:t>
+      </w:r>
+      <w:proofErr w:type="spellEnd"/>
     </w:p>
     <w:p>
       <w:pPr>
@@ -4273,7 +4393,15 @@
         </w:numPr>
       </w:pPr>
       <w:r>
-        <w:t>Sprint Product Burndown Chart</w:t>
+        <w:t xml:space="preserve">Sprint Product </w:t>
+      </w:r>
+      <w:proofErr w:type="spellStart"/>
+      <w:r>
+        <w:t>Burndown</w:t>
+      </w:r>
+      <w:proofErr w:type="spellEnd"/>
+      <w:r>
+        <w:t xml:space="preserve"> Chart</w:t>
       </w:r>
     </w:p>
     <w:p>
@@ -4285,7 +4413,15 @@
         </w:numPr>
       </w:pPr>
       <w:r>
-        <w:t>Product BurnUp Chart</w:t>
+        <w:t xml:space="preserve">Product </w:t>
+      </w:r>
+      <w:proofErr w:type="spellStart"/>
+      <w:r>
+        <w:t>BurnUp</w:t>
+      </w:r>
+      <w:proofErr w:type="spellEnd"/>
+      <w:r>
+        <w:t xml:space="preserve"> Chart</w:t>
       </w:r>
     </w:p>
     <w:p>
@@ -4296,8 +4432,21 @@
           <w:numId w:val="22"/>
         </w:numPr>
       </w:pPr>
-      <w:r>
-        <w:t>Risk Burndown Chart</w:t>
+      <w:proofErr w:type="spellStart"/>
+      <w:r>
+        <w:t>Risk</w:t>
+      </w:r>
+      <w:proofErr w:type="spellEnd"/>
+      <w:r>
+        <w:t xml:space="preserve"> </w:t>
+      </w:r>
+      <w:proofErr w:type="spellStart"/>
+      <w:r>
+        <w:t>Burndown</w:t>
+      </w:r>
+      <w:proofErr w:type="spellEnd"/>
+      <w:r>
+        <w:t xml:space="preserve"> Chart</w:t>
       </w:r>
     </w:p>
     <w:p>
@@ -4345,7 +4494,15 @@
         </w:numPr>
       </w:pPr>
       <w:r>
-        <w:t>Diagramas de Diseño (Interacción,Comunicación, Clases, Implementación, Interfaces, Estados)</w:t>
+        <w:t>Diagramas de Diseño (</w:t>
+      </w:r>
+      <w:proofErr w:type="spellStart"/>
+      <w:r>
+        <w:t>Interacción,Comunicación</w:t>
+      </w:r>
+      <w:proofErr w:type="spellEnd"/>
+      <w:r>
+        <w:t>, Clases, Implementación, Interfaces, Estados)</w:t>
       </w:r>
     </w:p>
     <w:p>
@@ -4387,10 +4544,18 @@
         <w:t>se generaran otros documentos referentes a apéndices que deben de ser llenados y que deben de ser almacenados y gestionados dentro d</w:t>
       </w:r>
       <w:r>
-        <w:t xml:space="preserve">el SCM </w:t>
-      </w:r>
-      <w:r>
-        <w:t xml:space="preserve">, dicho elementos se identificaran de la siguiente </w:t>
+        <w:t xml:space="preserve">el </w:t>
+      </w:r>
+      <w:proofErr w:type="gramStart"/>
+      <w:r>
+        <w:t xml:space="preserve">SCM </w:t>
+      </w:r>
+      <w:r>
+        <w:t>,</w:t>
+      </w:r>
+      <w:proofErr w:type="gramEnd"/>
+      <w:r>
+        <w:t xml:space="preserve"> dicho elementos se identificaran de la siguiente </w:t>
       </w:r>
       <w:r>
         <w:t>nomenclatura</w:t>
@@ -4412,6 +4577,7 @@
           <w:b/>
         </w:rPr>
       </w:pPr>
+      <w:proofErr w:type="gramStart"/>
       <w:r>
         <w:rPr>
           <w:b/>
@@ -4424,6 +4590,7 @@
         </w:rPr>
         <w:t>[</w:t>
       </w:r>
+      <w:proofErr w:type="gramEnd"/>
       <w:r>
         <w:rPr>
           <w:b/>
@@ -4470,7 +4637,35 @@
         <w:rPr>
           <w:b/>
         </w:rPr>
-        <w:t>Elemento].[pdf/docx]</w:t>
+        <w:t>Elemento].[</w:t>
+      </w:r>
+      <w:proofErr w:type="spellStart"/>
+      <w:r>
+        <w:rPr>
+          <w:b/>
+        </w:rPr>
+        <w:t>pdf</w:t>
+      </w:r>
+      <w:proofErr w:type="spellEnd"/>
+      <w:r>
+        <w:rPr>
+          <w:b/>
+        </w:rPr>
+        <w:t>/</w:t>
+      </w:r>
+      <w:proofErr w:type="spellStart"/>
+      <w:r>
+        <w:rPr>
+          <w:b/>
+        </w:rPr>
+        <w:t>docx</w:t>
+      </w:r>
+      <w:proofErr w:type="spellEnd"/>
+      <w:r>
+        <w:rPr>
+          <w:b/>
+        </w:rPr>
+        <w:t>]</w:t>
       </w:r>
     </w:p>
     <w:p>
@@ -4486,14 +4681,14 @@
           <w:numId w:val="1"/>
         </w:numPr>
       </w:pPr>
-      <w:bookmarkStart w:id="22" w:name="_Toc390892137"/>
+      <w:bookmarkStart w:id="21" w:name="_Toc390892137"/>
       <w:r>
         <w:t xml:space="preserve">Establecer un sistema de </w:t>
       </w:r>
       <w:r>
         <w:t>administración de configuración</w:t>
       </w:r>
-      <w:bookmarkEnd w:id="22"/>
+      <w:bookmarkEnd w:id="21"/>
     </w:p>
     <w:p>
       <w:r>
@@ -4557,7 +4752,15 @@
         </w:numPr>
       </w:pPr>
       <w:r>
-        <w:t>Que no sea un plugin de un ambiente de desarrollo (IDE).</w:t>
+        <w:t xml:space="preserve">Que no sea un </w:t>
+      </w:r>
+      <w:proofErr w:type="spellStart"/>
+      <w:r>
+        <w:t>plugin</w:t>
+      </w:r>
+      <w:proofErr w:type="spellEnd"/>
+      <w:r>
+        <w:t xml:space="preserve"> de un ambiente de desarrollo (IDE).</w:t>
       </w:r>
     </w:p>
     <w:p>
@@ -4735,12 +4938,14 @@
                 <w:sz w:val="18"/>
               </w:rPr>
             </w:pPr>
+            <w:proofErr w:type="spellStart"/>
             <w:r>
               <w:rPr>
                 <w:sz w:val="18"/>
               </w:rPr>
               <w:t>Plugin</w:t>
             </w:r>
+            <w:proofErr w:type="spellEnd"/>
           </w:p>
         </w:tc>
         <w:tc>
@@ -4753,12 +4958,14 @@
                 <w:sz w:val="18"/>
               </w:rPr>
             </w:pPr>
+            <w:proofErr w:type="spellStart"/>
             <w:r>
               <w:rPr>
                 <w:sz w:val="18"/>
               </w:rPr>
               <w:t>MultiOS</w:t>
             </w:r>
+            <w:proofErr w:type="spellEnd"/>
           </w:p>
         </w:tc>
         <w:tc>
@@ -4812,12 +5019,14 @@
                 <w:sz w:val="18"/>
               </w:rPr>
             </w:pPr>
+            <w:proofErr w:type="spellStart"/>
             <w:r>
               <w:rPr>
                 <w:sz w:val="18"/>
               </w:rPr>
               <w:t>RiouxSVN</w:t>
             </w:r>
+            <w:proofErr w:type="spellEnd"/>
           </w:p>
         </w:tc>
         <w:tc>
@@ -4952,12 +5161,14 @@
                 <w:sz w:val="18"/>
               </w:rPr>
             </w:pPr>
+            <w:proofErr w:type="spellStart"/>
             <w:r>
               <w:rPr>
                 <w:sz w:val="18"/>
               </w:rPr>
               <w:t>TortoiseHg</w:t>
             </w:r>
+            <w:proofErr w:type="spellEnd"/>
           </w:p>
         </w:tc>
         <w:tc>
@@ -5277,9 +5488,9 @@
     </w:tbl>
     <w:p>
       <w:pPr>
-        <w:pStyle w:val="Descripcin"/>
-      </w:pPr>
-      <w:bookmarkStart w:id="23" w:name="_Ref279953117"/>
+        <w:pStyle w:val="Epgrafe"/>
+      </w:pPr>
+      <w:bookmarkStart w:id="22" w:name="_Ref279953117"/>
       <w:r>
         <w:t xml:space="preserve">Tabla </w:t>
       </w:r>
@@ -5307,7 +5518,7 @@
       <w:r>
         <w:t xml:space="preserve">. Comparación de sistemas de gestión de la </w:t>
       </w:r>
-      <w:bookmarkEnd w:id="23"/>
+      <w:bookmarkEnd w:id="22"/>
       <w:r>
         <w:t>configuración</w:t>
       </w:r>
@@ -5367,11 +5578,11 @@
           <w:numId w:val="1"/>
         </w:numPr>
       </w:pPr>
-      <w:bookmarkStart w:id="24" w:name="_Toc390892138"/>
+      <w:bookmarkStart w:id="23" w:name="_Toc390892138"/>
       <w:r>
         <w:t>Crear o liberar las líneas base</w:t>
       </w:r>
-      <w:bookmarkEnd w:id="24"/>
+      <w:bookmarkEnd w:id="23"/>
     </w:p>
     <w:p>
       <w:r>
@@ -5446,7 +5657,7 @@
       <w:r>
         <w:rPr>
           <w:noProof/>
-          <w:lang w:val="es-419" w:eastAsia="es-419"/>
+          <w:lang w:val="es-AR" w:eastAsia="es-AR"/>
         </w:rPr>
         <w:lastRenderedPageBreak/>
         <w:drawing>
@@ -5465,7 +5676,7 @@
                     <pic:cNvPicPr/>
                   </pic:nvPicPr>
                   <pic:blipFill>
-                    <a:blip r:embed="rId9" cstate="print">
+                    <a:blip r:embed="rId10" cstate="print">
                       <a:extLst>
                         <a:ext uri="{28A0092B-C50C-407E-A947-70E740481C1C}">
                           <a14:useLocalDpi xmlns:a14="http://schemas.microsoft.com/office/drawing/2010/main" val="0"/>
@@ -5494,9 +5705,9 @@
     </w:p>
     <w:p>
       <w:pPr>
-        <w:pStyle w:val="Descripcin"/>
-      </w:pPr>
-      <w:bookmarkStart w:id="25" w:name="_Ref279936854"/>
+        <w:pStyle w:val="Epgrafe"/>
+      </w:pPr>
+      <w:bookmarkStart w:id="24" w:name="_Ref279936854"/>
       <w:r>
         <w:t xml:space="preserve">Ilustración </w:t>
       </w:r>
@@ -5524,7 +5735,7 @@
       <w:r>
         <w:t>. Proceso de liberación de líneas base</w:t>
       </w:r>
-      <w:bookmarkEnd w:id="25"/>
+      <w:bookmarkEnd w:id="24"/>
     </w:p>
     <w:p>
       <w:pPr>
@@ -5534,11 +5745,11 @@
           <w:numId w:val="1"/>
         </w:numPr>
       </w:pPr>
-      <w:bookmarkStart w:id="26" w:name="_Toc390892139"/>
+      <w:bookmarkStart w:id="25" w:name="_Toc390892139"/>
       <w:r>
         <w:t>Seguir las peticiones de cambio</w:t>
       </w:r>
-      <w:bookmarkEnd w:id="26"/>
+      <w:bookmarkEnd w:id="25"/>
     </w:p>
     <w:p>
       <w:r>
@@ -5756,9 +5967,9 @@
     <w:p/>
     <w:p>
       <w:pPr>
-        <w:pStyle w:val="Descripcin"/>
-      </w:pPr>
-      <w:bookmarkStart w:id="27" w:name="_Ref279951186"/>
+        <w:pStyle w:val="Epgrafe"/>
+      </w:pPr>
+      <w:bookmarkStart w:id="26" w:name="_Ref279951186"/>
       <w:r>
         <w:t xml:space="preserve">Ilustración </w:t>
       </w:r>
@@ -6035,7 +6246,7 @@
           </v:group>
         </w:pict>
       </w:r>
-      <w:bookmarkEnd w:id="27"/>
+      <w:bookmarkEnd w:id="26"/>
     </w:p>
     <w:p>
       <w:pPr>
@@ -6045,14 +6256,14 @@
           <w:numId w:val="1"/>
         </w:numPr>
       </w:pPr>
-      <w:bookmarkStart w:id="28" w:name="_Toc390892140"/>
+      <w:bookmarkStart w:id="27" w:name="_Toc390892140"/>
       <w:r>
         <w:t>Controlar</w:t>
       </w:r>
       <w:r>
         <w:t xml:space="preserve"> los elementos de configuración</w:t>
       </w:r>
-      <w:bookmarkEnd w:id="28"/>
+      <w:bookmarkEnd w:id="27"/>
     </w:p>
     <w:p>
       <w:r>
@@ -6070,8 +6281,13 @@
         </w:rPr>
         <w:t xml:space="preserve"> </w:t>
       </w:r>
-      <w:r>
-        <w:t>scrum master</w:t>
+      <w:proofErr w:type="spellStart"/>
+      <w:r>
+        <w:t>scrum</w:t>
+      </w:r>
+      <w:proofErr w:type="spellEnd"/>
+      <w:r>
+        <w:t xml:space="preserve"> master</w:t>
       </w:r>
       <w:r>
         <w:t xml:space="preserve"> del proyecto</w:t>
@@ -6249,7 +6465,7 @@
           <w:numId w:val="1"/>
         </w:numPr>
       </w:pPr>
-      <w:bookmarkStart w:id="29" w:name="_Toc390892141"/>
+      <w:bookmarkStart w:id="28" w:name="_Toc390892141"/>
       <w:r>
         <w:t>Realizar</w:t>
       </w:r>
@@ -6262,9 +6478,9 @@
       <w:r>
         <w:t>guración</w:t>
       </w:r>
-      <w:bookmarkStart w:id="30" w:name="id.1771b4507d84"/>
+      <w:bookmarkStart w:id="29" w:name="id.1771b4507d84"/>
+      <w:bookmarkEnd w:id="28"/>
       <w:bookmarkEnd w:id="29"/>
-      <w:bookmarkEnd w:id="30"/>
     </w:p>
     <w:p>
       <w:r>
@@ -6318,11 +6534,16 @@
         <w:t>-0</w:t>
       </w:r>
       <w:r>
-        <w:t>7-</w:t>
+        <w:t>8</w:t>
+      </w:r>
+      <w:r>
+        <w:t>-</w:t>
       </w:r>
       <w:r>
         <w:t>2014: Corresponde al Sprint 5 según calendarización.</w:t>
       </w:r>
+      <w:bookmarkStart w:id="30" w:name="_GoBack"/>
+      <w:bookmarkEnd w:id="30"/>
     </w:p>
     <w:p>
       <w:pPr>
@@ -6730,7 +6951,7 @@
       </w:pPr>
     </w:p>
     <w:sectPr>
-      <w:footerReference w:type="default" r:id="rId10"/>
+      <w:footerReference w:type="default" r:id="rId11"/>
       <w:pgSz w:w="12240" w:h="15840"/>
       <w:pgMar w:top="1417" w:right="1701" w:bottom="1417" w:left="1701" w:header="708" w:footer="708" w:gutter="0"/>
       <w:cols w:space="708"/>
@@ -6742,7 +6963,7 @@
 </file>
 
 <file path=word/endnotes.xml><?xml version="1.0" encoding="utf-8"?>
-<w:endnotes xmlns:wpc="http://schemas.microsoft.com/office/word/2010/wordprocessingCanvas" xmlns:mc="http://schemas.openxmlformats.org/markup-compatibility/2006" xmlns:o="urn:schemas-microsoft-com:office:office" xmlns:r="http://schemas.openxmlformats.org/officeDocument/2006/relationships" xmlns:m="http://schemas.openxmlformats.org/officeDocument/2006/math" xmlns:v="urn:schemas-microsoft-com:vml" xmlns:wp14="http://schemas.microsoft.com/office/word/2010/wordprocessingDrawing" xmlns:wp="http://schemas.openxmlformats.org/drawingml/2006/wordprocessingDrawing" xmlns:w10="urn:schemas-microsoft-com:office:word" xmlns:w="http://schemas.openxmlformats.org/wordprocessingml/2006/main" xmlns:w14="http://schemas.microsoft.com/office/word/2010/wordml" xmlns:w15="http://schemas.microsoft.com/office/word/2012/wordml" xmlns:wpg="http://schemas.microsoft.com/office/word/2010/wordprocessingGroup" xmlns:wpi="http://schemas.microsoft.com/office/word/2010/wordprocessingInk" xmlns:wne="http://schemas.microsoft.com/office/word/2006/wordml" xmlns:wps="http://schemas.microsoft.com/office/word/2010/wordprocessingShape" mc:Ignorable="w14 w15 wp14">
+<w:endnotes xmlns:wpc="http://schemas.microsoft.com/office/word/2010/wordprocessingCanvas" xmlns:mc="http://schemas.openxmlformats.org/markup-compatibility/2006" xmlns:o="urn:schemas-microsoft-com:office:office" xmlns:r="http://schemas.openxmlformats.org/officeDocument/2006/relationships" xmlns:m="http://schemas.openxmlformats.org/officeDocument/2006/math" xmlns:v="urn:schemas-microsoft-com:vml" xmlns:wp14="http://schemas.microsoft.com/office/word/2010/wordprocessingDrawing" xmlns:wp="http://schemas.openxmlformats.org/drawingml/2006/wordprocessingDrawing" xmlns:w10="urn:schemas-microsoft-com:office:word" xmlns:w="http://schemas.openxmlformats.org/wordprocessingml/2006/main" xmlns:w14="http://schemas.microsoft.com/office/word/2010/wordml" xmlns:wpg="http://schemas.microsoft.com/office/word/2010/wordprocessingGroup" xmlns:wpi="http://schemas.microsoft.com/office/word/2010/wordprocessingInk" xmlns:wne="http://schemas.microsoft.com/office/word/2006/wordml" xmlns:wps="http://schemas.microsoft.com/office/word/2010/wordprocessingShape" mc:Ignorable="w14 wp14">
   <w:endnote w:type="separator" w:id="-1">
     <w:p>
       <w:pPr>
@@ -6767,7 +6988,7 @@
 </file>
 
 <file path=word/footer1.xml><?xml version="1.0" encoding="utf-8"?>
-<w:ftr xmlns:wpc="http://schemas.microsoft.com/office/word/2010/wordprocessingCanvas" xmlns:mc="http://schemas.openxmlformats.org/markup-compatibility/2006" xmlns:o="urn:schemas-microsoft-com:office:office" xmlns:r="http://schemas.openxmlformats.org/officeDocument/2006/relationships" xmlns:m="http://schemas.openxmlformats.org/officeDocument/2006/math" xmlns:v="urn:schemas-microsoft-com:vml" xmlns:wp14="http://schemas.microsoft.com/office/word/2010/wordprocessingDrawing" xmlns:wp="http://schemas.openxmlformats.org/drawingml/2006/wordprocessingDrawing" xmlns:w10="urn:schemas-microsoft-com:office:word" xmlns:w="http://schemas.openxmlformats.org/wordprocessingml/2006/main" xmlns:w14="http://schemas.microsoft.com/office/word/2010/wordml" xmlns:w15="http://schemas.microsoft.com/office/word/2012/wordml" xmlns:wpg="http://schemas.microsoft.com/office/word/2010/wordprocessingGroup" xmlns:wpi="http://schemas.microsoft.com/office/word/2010/wordprocessingInk" xmlns:wne="http://schemas.microsoft.com/office/word/2006/wordml" xmlns:wps="http://schemas.microsoft.com/office/word/2010/wordprocessingShape" mc:Ignorable="w14 w15 wp14">
+<w:ftr xmlns:wpc="http://schemas.microsoft.com/office/word/2010/wordprocessingCanvas" xmlns:mc="http://schemas.openxmlformats.org/markup-compatibility/2006" xmlns:o="urn:schemas-microsoft-com:office:office" xmlns:r="http://schemas.openxmlformats.org/officeDocument/2006/relationships" xmlns:m="http://schemas.openxmlformats.org/officeDocument/2006/math" xmlns:v="urn:schemas-microsoft-com:vml" xmlns:wp14="http://schemas.microsoft.com/office/word/2010/wordprocessingDrawing" xmlns:wp="http://schemas.openxmlformats.org/drawingml/2006/wordprocessingDrawing" xmlns:w10="urn:schemas-microsoft-com:office:word" xmlns:w="http://schemas.openxmlformats.org/wordprocessingml/2006/main" xmlns:w14="http://schemas.microsoft.com/office/word/2010/wordml" xmlns:wpg="http://schemas.microsoft.com/office/word/2010/wordprocessingGroup" xmlns:wpi="http://schemas.microsoft.com/office/word/2010/wordprocessingInk" xmlns:wne="http://schemas.microsoft.com/office/word/2006/wordml" xmlns:wps="http://schemas.microsoft.com/office/word/2010/wordprocessingShape" mc:Ignorable="w14 wp14">
   <w:sdt>
     <w:sdtPr>
       <w:id w:val="8370386"/>
@@ -6799,7 +7020,7 @@
           <w:rPr>
             <w:noProof/>
           </w:rPr>
-          <w:t>2</w:t>
+          <w:t>10</w:t>
         </w:r>
         <w:r>
           <w:rPr>
@@ -6819,7 +7040,7 @@
 </file>
 
 <file path=word/footnotes.xml><?xml version="1.0" encoding="utf-8"?>
-<w:footnotes xmlns:wpc="http://schemas.microsoft.com/office/word/2010/wordprocessingCanvas" xmlns:mc="http://schemas.openxmlformats.org/markup-compatibility/2006" xmlns:o="urn:schemas-microsoft-com:office:office" xmlns:r="http://schemas.openxmlformats.org/officeDocument/2006/relationships" xmlns:m="http://schemas.openxmlformats.org/officeDocument/2006/math" xmlns:v="urn:schemas-microsoft-com:vml" xmlns:wp14="http://schemas.microsoft.com/office/word/2010/wordprocessingDrawing" xmlns:wp="http://schemas.openxmlformats.org/drawingml/2006/wordprocessingDrawing" xmlns:w10="urn:schemas-microsoft-com:office:word" xmlns:w="http://schemas.openxmlformats.org/wordprocessingml/2006/main" xmlns:w14="http://schemas.microsoft.com/office/word/2010/wordml" xmlns:w15="http://schemas.microsoft.com/office/word/2012/wordml" xmlns:wpg="http://schemas.microsoft.com/office/word/2010/wordprocessingGroup" xmlns:wpi="http://schemas.microsoft.com/office/word/2010/wordprocessingInk" xmlns:wne="http://schemas.microsoft.com/office/word/2006/wordml" xmlns:wps="http://schemas.microsoft.com/office/word/2010/wordprocessingShape" mc:Ignorable="w14 w15 wp14">
+<w:footnotes xmlns:wpc="http://schemas.microsoft.com/office/word/2010/wordprocessingCanvas" xmlns:mc="http://schemas.openxmlformats.org/markup-compatibility/2006" xmlns:o="urn:schemas-microsoft-com:office:office" xmlns:r="http://schemas.openxmlformats.org/officeDocument/2006/relationships" xmlns:m="http://schemas.openxmlformats.org/officeDocument/2006/math" xmlns:v="urn:schemas-microsoft-com:vml" xmlns:wp14="http://schemas.microsoft.com/office/word/2010/wordprocessingDrawing" xmlns:wp="http://schemas.openxmlformats.org/drawingml/2006/wordprocessingDrawing" xmlns:w10="urn:schemas-microsoft-com:office:word" xmlns:w="http://schemas.openxmlformats.org/wordprocessingml/2006/main" xmlns:w14="http://schemas.microsoft.com/office/word/2010/wordml" xmlns:wpg="http://schemas.microsoft.com/office/word/2010/wordprocessingGroup" xmlns:wpi="http://schemas.microsoft.com/office/word/2010/wordprocessingInk" xmlns:wne="http://schemas.microsoft.com/office/word/2006/wordml" xmlns:wps="http://schemas.microsoft.com/office/word/2010/wordprocessingShape" mc:Ignorable="w14 wp14">
   <w:footnote w:type="separator" w:id="-1">
     <w:p>
       <w:pPr>
@@ -6844,7 +7065,7 @@
 </file>
 
 <file path=word/numbering.xml><?xml version="1.0" encoding="utf-8"?>
-<w:numbering xmlns:wpc="http://schemas.microsoft.com/office/word/2010/wordprocessingCanvas" xmlns:mc="http://schemas.openxmlformats.org/markup-compatibility/2006" xmlns:o="urn:schemas-microsoft-com:office:office" xmlns:r="http://schemas.openxmlformats.org/officeDocument/2006/relationships" xmlns:m="http://schemas.openxmlformats.org/officeDocument/2006/math" xmlns:v="urn:schemas-microsoft-com:vml" xmlns:wp14="http://schemas.microsoft.com/office/word/2010/wordprocessingDrawing" xmlns:wp="http://schemas.openxmlformats.org/drawingml/2006/wordprocessingDrawing" xmlns:w10="urn:schemas-microsoft-com:office:word" xmlns:w="http://schemas.openxmlformats.org/wordprocessingml/2006/main" xmlns:w14="http://schemas.microsoft.com/office/word/2010/wordml" xmlns:w15="http://schemas.microsoft.com/office/word/2012/wordml" xmlns:wpg="http://schemas.microsoft.com/office/word/2010/wordprocessingGroup" xmlns:wpi="http://schemas.microsoft.com/office/word/2010/wordprocessingInk" xmlns:wne="http://schemas.microsoft.com/office/word/2006/wordml" xmlns:wps="http://schemas.microsoft.com/office/word/2010/wordprocessingShape" mc:Ignorable="w14 w15 wp14">
+<w:numbering xmlns:wpc="http://schemas.microsoft.com/office/word/2010/wordprocessingCanvas" xmlns:mc="http://schemas.openxmlformats.org/markup-compatibility/2006" xmlns:o="urn:schemas-microsoft-com:office:office" xmlns:r="http://schemas.openxmlformats.org/officeDocument/2006/relationships" xmlns:m="http://schemas.openxmlformats.org/officeDocument/2006/math" xmlns:v="urn:schemas-microsoft-com:vml" xmlns:wp14="http://schemas.microsoft.com/office/word/2010/wordprocessingDrawing" xmlns:wp="http://schemas.openxmlformats.org/drawingml/2006/wordprocessingDrawing" xmlns:w10="urn:schemas-microsoft-com:office:word" xmlns:w="http://schemas.openxmlformats.org/wordprocessingml/2006/main" xmlns:w14="http://schemas.microsoft.com/office/word/2010/wordml" xmlns:wpg="http://schemas.microsoft.com/office/word/2010/wordprocessingGroup" xmlns:wpi="http://schemas.microsoft.com/office/word/2010/wordprocessingInk" xmlns:wne="http://schemas.microsoft.com/office/word/2006/wordml" xmlns:wps="http://schemas.microsoft.com/office/word/2010/wordprocessingShape" mc:Ignorable="w14 wp14">
   <w:abstractNum w:abstractNumId="0">
     <w:nsid w:val="00000002"/>
     <w:multiLevelType w:val="hybridMultilevel"/>
@@ -10470,7 +10691,7 @@
 </file>
 
 <file path=word/styles.xml><?xml version="1.0" encoding="utf-8"?>
-<w:styles xmlns:mc="http://schemas.openxmlformats.org/markup-compatibility/2006" xmlns:r="http://schemas.openxmlformats.org/officeDocument/2006/relationships" xmlns:w="http://schemas.openxmlformats.org/wordprocessingml/2006/main" xmlns:w14="http://schemas.microsoft.com/office/word/2010/wordml" xmlns:w15="http://schemas.microsoft.com/office/word/2012/wordml" mc:Ignorable="w14 w15">
+<w:styles xmlns:mc="http://schemas.openxmlformats.org/markup-compatibility/2006" xmlns:r="http://schemas.openxmlformats.org/officeDocument/2006/relationships" xmlns:w="http://schemas.openxmlformats.org/wordprocessingml/2006/main" xmlns:w14="http://schemas.microsoft.com/office/word/2010/wordml" mc:Ignorable="w14">
   <w:docDefaults>
     <w:rPrDefault>
       <w:rPr>
@@ -10486,378 +10707,144 @@
       </w:pPr>
     </w:pPrDefault>
   </w:docDefaults>
-  <w:latentStyles w:defLockedState="0" w:defUIPriority="99" w:defSemiHidden="0" w:defUnhideWhenUsed="0" w:defQFormat="0" w:count="371">
-    <w:lsdException w:name="Normal" w:uiPriority="0" w:qFormat="1"/>
-    <w:lsdException w:name="heading 1" w:uiPriority="9" w:qFormat="1"/>
-    <w:lsdException w:name="heading 2" w:semiHidden="1" w:uiPriority="9" w:unhideWhenUsed="1" w:qFormat="1"/>
-    <w:lsdException w:name="heading 3" w:semiHidden="1" w:uiPriority="9" w:unhideWhenUsed="1" w:qFormat="1"/>
-    <w:lsdException w:name="heading 4" w:semiHidden="1" w:uiPriority="9" w:unhideWhenUsed="1" w:qFormat="1"/>
-    <w:lsdException w:name="heading 5" w:semiHidden="1" w:uiPriority="9" w:unhideWhenUsed="1" w:qFormat="1"/>
-    <w:lsdException w:name="heading 6" w:semiHidden="1" w:uiPriority="9" w:unhideWhenUsed="1" w:qFormat="1"/>
-    <w:lsdException w:name="heading 7" w:semiHidden="1" w:uiPriority="9" w:unhideWhenUsed="1" w:qFormat="1"/>
-    <w:lsdException w:name="heading 8" w:semiHidden="1" w:uiPriority="9" w:unhideWhenUsed="1" w:qFormat="1"/>
-    <w:lsdException w:name="heading 9" w:semiHidden="1" w:uiPriority="9" w:unhideWhenUsed="1" w:qFormat="1"/>
-    <w:lsdException w:name="index 1" w:semiHidden="1" w:unhideWhenUsed="1"/>
-    <w:lsdException w:name="index 2" w:semiHidden="1" w:unhideWhenUsed="1"/>
-    <w:lsdException w:name="index 3" w:semiHidden="1" w:unhideWhenUsed="1"/>
-    <w:lsdException w:name="index 4" w:semiHidden="1" w:unhideWhenUsed="1"/>
-    <w:lsdException w:name="index 5" w:semiHidden="1" w:unhideWhenUsed="1"/>
-    <w:lsdException w:name="index 6" w:semiHidden="1" w:unhideWhenUsed="1"/>
-    <w:lsdException w:name="index 7" w:semiHidden="1" w:unhideWhenUsed="1"/>
-    <w:lsdException w:name="index 8" w:semiHidden="1" w:unhideWhenUsed="1"/>
-    <w:lsdException w:name="index 9" w:semiHidden="1" w:unhideWhenUsed="1"/>
-    <w:lsdException w:name="toc 1" w:semiHidden="1" w:uiPriority="39" w:unhideWhenUsed="1"/>
-    <w:lsdException w:name="toc 2" w:semiHidden="1" w:uiPriority="39" w:unhideWhenUsed="1"/>
-    <w:lsdException w:name="toc 3" w:semiHidden="1" w:uiPriority="39" w:unhideWhenUsed="1"/>
-    <w:lsdException w:name="toc 4" w:semiHidden="1" w:uiPriority="39" w:unhideWhenUsed="1"/>
-    <w:lsdException w:name="toc 5" w:semiHidden="1" w:uiPriority="39" w:unhideWhenUsed="1"/>
-    <w:lsdException w:name="toc 6" w:semiHidden="1" w:uiPriority="39" w:unhideWhenUsed="1"/>
-    <w:lsdException w:name="toc 7" w:semiHidden="1" w:uiPriority="39" w:unhideWhenUsed="1"/>
-    <w:lsdException w:name="toc 8" w:semiHidden="1" w:uiPriority="39" w:unhideWhenUsed="1"/>
-    <w:lsdException w:name="toc 9" w:semiHidden="1" w:uiPriority="39" w:unhideWhenUsed="1"/>
-    <w:lsdException w:name="Normal Indent" w:semiHidden="1" w:unhideWhenUsed="1"/>
-    <w:lsdException w:name="footnote text" w:semiHidden="1" w:unhideWhenUsed="1"/>
-    <w:lsdException w:name="annotation text" w:semiHidden="1" w:unhideWhenUsed="1"/>
-    <w:lsdException w:name="header" w:semiHidden="1" w:unhideWhenUsed="1"/>
-    <w:lsdException w:name="footer" w:semiHidden="1" w:unhideWhenUsed="1"/>
-    <w:lsdException w:name="index heading" w:semiHidden="1" w:unhideWhenUsed="1"/>
-    <w:lsdException w:name="caption" w:semiHidden="1" w:uiPriority="35" w:unhideWhenUsed="1" w:qFormat="1"/>
-    <w:lsdException w:name="table of figures" w:semiHidden="1" w:unhideWhenUsed="1"/>
-    <w:lsdException w:name="envelope address" w:semiHidden="1" w:unhideWhenUsed="1"/>
-    <w:lsdException w:name="envelope return" w:semiHidden="1" w:unhideWhenUsed="1"/>
-    <w:lsdException w:name="footnote reference" w:semiHidden="1" w:unhideWhenUsed="1"/>
-    <w:lsdException w:name="annotation reference" w:semiHidden="1" w:unhideWhenUsed="1"/>
-    <w:lsdException w:name="line number" w:semiHidden="1" w:unhideWhenUsed="1"/>
-    <w:lsdException w:name="page number" w:semiHidden="1" w:unhideWhenUsed="1"/>
-    <w:lsdException w:name="endnote reference" w:semiHidden="1" w:unhideWhenUsed="1"/>
-    <w:lsdException w:name="endnote text" w:semiHidden="1" w:unhideWhenUsed="1"/>
-    <w:lsdException w:name="table of authorities" w:semiHidden="1" w:unhideWhenUsed="1"/>
-    <w:lsdException w:name="macro" w:semiHidden="1" w:unhideWhenUsed="1"/>
-    <w:lsdException w:name="toa heading" w:semiHidden="1" w:unhideWhenUsed="1"/>
-    <w:lsdException w:name="List" w:semiHidden="1" w:unhideWhenUsed="1"/>
-    <w:lsdException w:name="List Bullet" w:semiHidden="1" w:unhideWhenUsed="1"/>
-    <w:lsdException w:name="List Number" w:semiHidden="1" w:unhideWhenUsed="1"/>
-    <w:lsdException w:name="List 2" w:semiHidden="1" w:unhideWhenUsed="1"/>
-    <w:lsdException w:name="List 3" w:semiHidden="1" w:unhideWhenUsed="1"/>
-    <w:lsdException w:name="List 4" w:semiHidden="1" w:unhideWhenUsed="1"/>
-    <w:lsdException w:name="List 5" w:semiHidden="1" w:unhideWhenUsed="1"/>
-    <w:lsdException w:name="List Bullet 2" w:semiHidden="1" w:unhideWhenUsed="1"/>
-    <w:lsdException w:name="List Bullet 3" w:semiHidden="1" w:unhideWhenUsed="1"/>
-    <w:lsdException w:name="List Bullet 4" w:semiHidden="1" w:unhideWhenUsed="1"/>
-    <w:lsdException w:name="List Bullet 5" w:semiHidden="1" w:unhideWhenUsed="1"/>
-    <w:lsdException w:name="List Number 2" w:semiHidden="1" w:unhideWhenUsed="1"/>
-    <w:lsdException w:name="List Number 3" w:semiHidden="1" w:unhideWhenUsed="1"/>
-    <w:lsdException w:name="List Number 4" w:semiHidden="1" w:unhideWhenUsed="1"/>
-    <w:lsdException w:name="List Number 5" w:semiHidden="1" w:unhideWhenUsed="1"/>
-    <w:lsdException w:name="Title" w:uiPriority="10" w:qFormat="1"/>
-    <w:lsdException w:name="Closing" w:semiHidden="1" w:unhideWhenUsed="1"/>
-    <w:lsdException w:name="Signature" w:semiHidden="1" w:unhideWhenUsed="1"/>
-    <w:lsdException w:name="Default Paragraph Font" w:semiHidden="1" w:uiPriority="1" w:unhideWhenUsed="1"/>
-    <w:lsdException w:name="Body Text" w:semiHidden="1" w:unhideWhenUsed="1"/>
-    <w:lsdException w:name="Body Text Indent" w:semiHidden="1" w:unhideWhenUsed="1"/>
-    <w:lsdException w:name="List Continue" w:semiHidden="1" w:unhideWhenUsed="1"/>
-    <w:lsdException w:name="List Continue 2" w:semiHidden="1" w:unhideWhenUsed="1"/>
-    <w:lsdException w:name="List Continue 3" w:semiHidden="1" w:unhideWhenUsed="1"/>
-    <w:lsdException w:name="List Continue 4" w:semiHidden="1" w:unhideWhenUsed="1"/>
-    <w:lsdException w:name="List Continue 5" w:semiHidden="1" w:unhideWhenUsed="1"/>
-    <w:lsdException w:name="Message Header" w:semiHidden="1" w:unhideWhenUsed="1"/>
-    <w:lsdException w:name="Subtitle" w:uiPriority="11" w:qFormat="1"/>
-    <w:lsdException w:name="Salutation" w:semiHidden="1" w:unhideWhenUsed="1"/>
-    <w:lsdException w:name="Date" w:semiHidden="1" w:unhideWhenUsed="1"/>
-    <w:lsdException w:name="Body Text First Indent" w:semiHidden="1" w:unhideWhenUsed="1"/>
-    <w:lsdException w:name="Body Text First Indent 2" w:semiHidden="1" w:unhideWhenUsed="1"/>
-    <w:lsdException w:name="Note Heading" w:semiHidden="1" w:unhideWhenUsed="1"/>
-    <w:lsdException w:name="Body Text 2" w:semiHidden="1" w:unhideWhenUsed="1"/>
-    <w:lsdException w:name="Body Text 3" w:semiHidden="1" w:unhideWhenUsed="1"/>
-    <w:lsdException w:name="Body Text Indent 2" w:semiHidden="1" w:unhideWhenUsed="1"/>
-    <w:lsdException w:name="Body Text Indent 3" w:semiHidden="1" w:unhideWhenUsed="1"/>
-    <w:lsdException w:name="Block Text" w:semiHidden="1" w:unhideWhenUsed="1"/>
-    <w:lsdException w:name="Hyperlink" w:semiHidden="1" w:unhideWhenUsed="1"/>
-    <w:lsdException w:name="FollowedHyperlink" w:semiHidden="1" w:unhideWhenUsed="1"/>
-    <w:lsdException w:name="Strong" w:uiPriority="22" w:qFormat="1"/>
-    <w:lsdException w:name="Emphasis" w:uiPriority="20" w:qFormat="1"/>
-    <w:lsdException w:name="Document Map" w:semiHidden="1" w:unhideWhenUsed="1"/>
-    <w:lsdException w:name="Plain Text" w:semiHidden="1" w:unhideWhenUsed="1"/>
-    <w:lsdException w:name="E-mail Signature" w:semiHidden="1" w:unhideWhenUsed="1"/>
-    <w:lsdException w:name="HTML Top of Form" w:semiHidden="1" w:unhideWhenUsed="1"/>
-    <w:lsdException w:name="HTML Bottom of Form" w:semiHidden="1" w:unhideWhenUsed="1"/>
-    <w:lsdException w:name="Normal (Web)" w:semiHidden="1" w:unhideWhenUsed="1"/>
-    <w:lsdException w:name="HTML Acronym" w:semiHidden="1" w:unhideWhenUsed="1"/>
-    <w:lsdException w:name="HTML Address" w:semiHidden="1" w:unhideWhenUsed="1"/>
-    <w:lsdException w:name="HTML Cite" w:semiHidden="1" w:unhideWhenUsed="1"/>
-    <w:lsdException w:name="HTML Code" w:semiHidden="1" w:unhideWhenUsed="1"/>
-    <w:lsdException w:name="HTML Definition" w:semiHidden="1" w:unhideWhenUsed="1"/>
-    <w:lsdException w:name="HTML Keyboard" w:semiHidden="1" w:unhideWhenUsed="1"/>
-    <w:lsdException w:name="HTML Preformatted" w:semiHidden="1" w:unhideWhenUsed="1"/>
-    <w:lsdException w:name="HTML Sample" w:semiHidden="1" w:unhideWhenUsed="1"/>
-    <w:lsdException w:name="HTML Typewriter" w:semiHidden="1" w:unhideWhenUsed="1"/>
-    <w:lsdException w:name="HTML Variable" w:semiHidden="1" w:unhideWhenUsed="1"/>
-    <w:lsdException w:name="Normal Table" w:semiHidden="1" w:unhideWhenUsed="1"/>
-    <w:lsdException w:name="annotation subject" w:semiHidden="1" w:unhideWhenUsed="1"/>
-    <w:lsdException w:name="No List" w:semiHidden="1" w:unhideWhenUsed="1"/>
-    <w:lsdException w:name="Outline List 1" w:semiHidden="1" w:unhideWhenUsed="1"/>
-    <w:lsdException w:name="Outline List 2" w:semiHidden="1" w:unhideWhenUsed="1"/>
-    <w:lsdException w:name="Outline List 3" w:semiHidden="1" w:unhideWhenUsed="1"/>
-    <w:lsdException w:name="Table Simple 1" w:semiHidden="1" w:unhideWhenUsed="1"/>
-    <w:lsdException w:name="Table Simple 2" w:semiHidden="1" w:unhideWhenUsed="1"/>
-    <w:lsdException w:name="Table Simple 3" w:semiHidden="1" w:unhideWhenUsed="1"/>
-    <w:lsdException w:name="Table Classic 1" w:semiHidden="1" w:unhideWhenUsed="1"/>
-    <w:lsdException w:name="Table Classic 2" w:semiHidden="1" w:unhideWhenUsed="1"/>
-    <w:lsdException w:name="Table Classic 3" w:semiHidden="1" w:unhideWhenUsed="1"/>
-    <w:lsdException w:name="Table Classic 4" w:semiHidden="1" w:unhideWhenUsed="1"/>
-    <w:lsdException w:name="Table Colorful 1" w:semiHidden="1" w:unhideWhenUsed="1"/>
-    <w:lsdException w:name="Table Colorful 2" w:semiHidden="1" w:unhideWhenUsed="1"/>
-    <w:lsdException w:name="Table Colorful 3" w:semiHidden="1" w:unhideWhenUsed="1"/>
-    <w:lsdException w:name="Table Columns 1" w:semiHidden="1" w:unhideWhenUsed="1"/>
-    <w:lsdException w:name="Table Columns 2" w:semiHidden="1" w:unhideWhenUsed="1"/>
-    <w:lsdException w:name="Table Columns 3" w:semiHidden="1" w:unhideWhenUsed="1"/>
-    <w:lsdException w:name="Table Columns 4" w:semiHidden="1" w:unhideWhenUsed="1"/>
-    <w:lsdException w:name="Table Columns 5" w:semiHidden="1" w:unhideWhenUsed="1"/>
-    <w:lsdException w:name="Table Grid 1" w:semiHidden="1" w:unhideWhenUsed="1"/>
-    <w:lsdException w:name="Table Grid 2" w:semiHidden="1" w:unhideWhenUsed="1"/>
-    <w:lsdException w:name="Table Grid 3" w:semiHidden="1" w:unhideWhenUsed="1"/>
-    <w:lsdException w:name="Table Grid 4" w:semiHidden="1" w:unhideWhenUsed="1"/>
-    <w:lsdException w:name="Table Grid 5" w:semiHidden="1" w:unhideWhenUsed="1"/>
-    <w:lsdException w:name="Table Grid 6" w:semiHidden="1" w:unhideWhenUsed="1"/>
-    <w:lsdException w:name="Table Grid 7" w:semiHidden="1" w:unhideWhenUsed="1"/>
-    <w:lsdException w:name="Table Grid 8" w:semiHidden="1" w:unhideWhenUsed="1"/>
-    <w:lsdException w:name="Table List 1" w:semiHidden="1" w:unhideWhenUsed="1"/>
-    <w:lsdException w:name="Table List 2" w:semiHidden="1" w:unhideWhenUsed="1"/>
-    <w:lsdException w:name="Table List 3" w:semiHidden="1" w:unhideWhenUsed="1"/>
-    <w:lsdException w:name="Table List 4" w:semiHidden="1" w:unhideWhenUsed="1"/>
-    <w:lsdException w:name="Table List 5" w:semiHidden="1" w:unhideWhenUsed="1"/>
-    <w:lsdException w:name="Table List 6" w:semiHidden="1" w:unhideWhenUsed="1"/>
-    <w:lsdException w:name="Table List 7" w:semiHidden="1" w:unhideWhenUsed="1"/>
-    <w:lsdException w:name="Table List 8" w:semiHidden="1" w:unhideWhenUsed="1"/>
-    <w:lsdException w:name="Table 3D effects 1" w:semiHidden="1" w:unhideWhenUsed="1"/>
-    <w:lsdException w:name="Table 3D effects 2" w:semiHidden="1" w:unhideWhenUsed="1"/>
-    <w:lsdException w:name="Table 3D effects 3" w:semiHidden="1" w:unhideWhenUsed="1"/>
-    <w:lsdException w:name="Table Contemporary" w:semiHidden="1" w:unhideWhenUsed="1"/>
-    <w:lsdException w:name="Table Elegant" w:semiHidden="1" w:unhideWhenUsed="1"/>
-    <w:lsdException w:name="Table Professional" w:semiHidden="1" w:unhideWhenUsed="1"/>
-    <w:lsdException w:name="Table Subtle 1" w:semiHidden="1" w:unhideWhenUsed="1"/>
-    <w:lsdException w:name="Table Subtle 2" w:semiHidden="1" w:unhideWhenUsed="1"/>
-    <w:lsdException w:name="Table Web 1" w:semiHidden="1" w:unhideWhenUsed="1"/>
-    <w:lsdException w:name="Table Web 2" w:semiHidden="1" w:unhideWhenUsed="1"/>
-    <w:lsdException w:name="Table Web 3" w:semiHidden="1" w:unhideWhenUsed="1"/>
-    <w:lsdException w:name="Balloon Text" w:semiHidden="1" w:unhideWhenUsed="1"/>
-    <w:lsdException w:name="Table Grid" w:uiPriority="59"/>
-    <w:lsdException w:name="Table Theme" w:semiHidden="1" w:unhideWhenUsed="1"/>
-    <w:lsdException w:name="Placeholder Text" w:semiHidden="1"/>
-    <w:lsdException w:name="No Spacing" w:uiPriority="1" w:qFormat="1"/>
-    <w:lsdException w:name="Light Shading" w:uiPriority="60"/>
-    <w:lsdException w:name="Light List" w:uiPriority="61"/>
-    <w:lsdException w:name="Light Grid" w:uiPriority="62"/>
-    <w:lsdException w:name="Medium Shading 1" w:uiPriority="63"/>
-    <w:lsdException w:name="Medium Shading 2" w:uiPriority="64"/>
-    <w:lsdException w:name="Medium List 1" w:uiPriority="65"/>
-    <w:lsdException w:name="Medium List 2" w:uiPriority="66"/>
-    <w:lsdException w:name="Medium Grid 1" w:uiPriority="67"/>
-    <w:lsdException w:name="Medium Grid 2" w:uiPriority="68"/>
-    <w:lsdException w:name="Medium Grid 3" w:uiPriority="69"/>
-    <w:lsdException w:name="Dark List" w:uiPriority="70"/>
-    <w:lsdException w:name="Colorful Shading" w:uiPriority="71"/>
-    <w:lsdException w:name="Colorful List" w:uiPriority="72"/>
-    <w:lsdException w:name="Colorful Grid" w:uiPriority="73"/>
-    <w:lsdException w:name="Light Shading Accent 1" w:uiPriority="60"/>
-    <w:lsdException w:name="Light List Accent 1" w:uiPriority="61"/>
-    <w:lsdException w:name="Light Grid Accent 1" w:uiPriority="62"/>
-    <w:lsdException w:name="Medium Shading 1 Accent 1" w:uiPriority="63"/>
-    <w:lsdException w:name="Medium Shading 2 Accent 1" w:uiPriority="64"/>
-    <w:lsdException w:name="Medium List 1 Accent 1" w:uiPriority="65"/>
-    <w:lsdException w:name="Revision" w:semiHidden="1"/>
-    <w:lsdException w:name="List Paragraph" w:uiPriority="34" w:qFormat="1"/>
-    <w:lsdException w:name="Quote" w:uiPriority="29" w:qFormat="1"/>
-    <w:lsdException w:name="Intense Quote" w:uiPriority="30" w:qFormat="1"/>
-    <w:lsdException w:name="Medium List 2 Accent 1" w:uiPriority="66"/>
-    <w:lsdException w:name="Medium Grid 1 Accent 1" w:uiPriority="67"/>
-    <w:lsdException w:name="Medium Grid 2 Accent 1" w:uiPriority="68"/>
-    <w:lsdException w:name="Medium Grid 3 Accent 1" w:uiPriority="69"/>
-    <w:lsdException w:name="Dark List Accent 1" w:uiPriority="70"/>
-    <w:lsdException w:name="Colorful Shading Accent 1" w:uiPriority="71"/>
-    <w:lsdException w:name="Colorful List Accent 1" w:uiPriority="72"/>
-    <w:lsdException w:name="Colorful Grid Accent 1" w:uiPriority="73"/>
-    <w:lsdException w:name="Light Shading Accent 2" w:uiPriority="60"/>
-    <w:lsdException w:name="Light List Accent 2" w:uiPriority="61"/>
-    <w:lsdException w:name="Light Grid Accent 2" w:uiPriority="62"/>
-    <w:lsdException w:name="Medium Shading 1 Accent 2" w:uiPriority="63"/>
-    <w:lsdException w:name="Medium Shading 2 Accent 2" w:uiPriority="64"/>
-    <w:lsdException w:name="Medium List 1 Accent 2" w:uiPriority="65"/>
-    <w:lsdException w:name="Medium List 2 Accent 2" w:uiPriority="66"/>
-    <w:lsdException w:name="Medium Grid 1 Accent 2" w:uiPriority="67"/>
-    <w:lsdException w:name="Medium Grid 2 Accent 2" w:uiPriority="68"/>
-    <w:lsdException w:name="Medium Grid 3 Accent 2" w:uiPriority="69"/>
-    <w:lsdException w:name="Dark List Accent 2" w:uiPriority="70"/>
-    <w:lsdException w:name="Colorful Shading Accent 2" w:uiPriority="71"/>
-    <w:lsdException w:name="Colorful List Accent 2" w:uiPriority="72"/>
-    <w:lsdException w:name="Colorful Grid Accent 2" w:uiPriority="73"/>
-    <w:lsdException w:name="Light Shading Accent 3" w:uiPriority="60"/>
-    <w:lsdException w:name="Light List Accent 3" w:uiPriority="61"/>
-    <w:lsdException w:name="Light Grid Accent 3" w:uiPriority="62"/>
-    <w:lsdException w:name="Medium Shading 1 Accent 3" w:uiPriority="63"/>
-    <w:lsdException w:name="Medium Shading 2 Accent 3" w:uiPriority="64"/>
-    <w:lsdException w:name="Medium List 1 Accent 3" w:uiPriority="65"/>
-    <w:lsdException w:name="Medium List 2 Accent 3" w:uiPriority="66"/>
-    <w:lsdException w:name="Medium Grid 1 Accent 3" w:uiPriority="67"/>
-    <w:lsdException w:name="Medium Grid 2 Accent 3" w:uiPriority="68"/>
-    <w:lsdException w:name="Medium Grid 3 Accent 3" w:uiPriority="69"/>
-    <w:lsdException w:name="Dark List Accent 3" w:uiPriority="70"/>
-    <w:lsdException w:name="Colorful Shading Accent 3" w:uiPriority="71"/>
-    <w:lsdException w:name="Colorful List Accent 3" w:uiPriority="72"/>
-    <w:lsdException w:name="Colorful Grid Accent 3" w:uiPriority="73"/>
-    <w:lsdException w:name="Light Shading Accent 4" w:uiPriority="60"/>
-    <w:lsdException w:name="Light List Accent 4" w:uiPriority="61"/>
-    <w:lsdException w:name="Light Grid Accent 4" w:uiPriority="62"/>
-    <w:lsdException w:name="Medium Shading 1 Accent 4" w:uiPriority="63"/>
-    <w:lsdException w:name="Medium Shading 2 Accent 4" w:uiPriority="64"/>
-    <w:lsdException w:name="Medium List 1 Accent 4" w:uiPriority="65"/>
-    <w:lsdException w:name="Medium List 2 Accent 4" w:uiPriority="66"/>
-    <w:lsdException w:name="Medium Grid 1 Accent 4" w:uiPriority="67"/>
-    <w:lsdException w:name="Medium Grid 2 Accent 4" w:uiPriority="68"/>
-    <w:lsdException w:name="Medium Grid 3 Accent 4" w:uiPriority="69"/>
-    <w:lsdException w:name="Dark List Accent 4" w:uiPriority="70"/>
-    <w:lsdException w:name="Colorful Shading Accent 4" w:uiPriority="71"/>
-    <w:lsdException w:name="Colorful List Accent 4" w:uiPriority="72"/>
-    <w:lsdException w:name="Colorful Grid Accent 4" w:uiPriority="73"/>
-    <w:lsdException w:name="Light Shading Accent 5" w:uiPriority="60"/>
-    <w:lsdException w:name="Light List Accent 5" w:uiPriority="61"/>
-    <w:lsdException w:name="Light Grid Accent 5" w:uiPriority="62"/>
-    <w:lsdException w:name="Medium Shading 1 Accent 5" w:uiPriority="63"/>
-    <w:lsdException w:name="Medium Shading 2 Accent 5" w:uiPriority="64"/>
-    <w:lsdException w:name="Medium List 1 Accent 5" w:uiPriority="65"/>
-    <w:lsdException w:name="Medium List 2 Accent 5" w:uiPriority="66"/>
-    <w:lsdException w:name="Medium Grid 1 Accent 5" w:uiPriority="67"/>
-    <w:lsdException w:name="Medium Grid 2 Accent 5" w:uiPriority="68"/>
-    <w:lsdException w:name="Medium Grid 3 Accent 5" w:uiPriority="69"/>
-    <w:lsdException w:name="Dark List Accent 5" w:uiPriority="70"/>
-    <w:lsdException w:name="Colorful Shading Accent 5" w:uiPriority="71"/>
-    <w:lsdException w:name="Colorful List Accent 5" w:uiPriority="72"/>
-    <w:lsdException w:name="Colorful Grid Accent 5" w:uiPriority="73"/>
-    <w:lsdException w:name="Light Shading Accent 6" w:uiPriority="60"/>
-    <w:lsdException w:name="Light List Accent 6" w:uiPriority="61"/>
-    <w:lsdException w:name="Light Grid Accent 6" w:uiPriority="62"/>
-    <w:lsdException w:name="Medium Shading 1 Accent 6" w:uiPriority="63"/>
-    <w:lsdException w:name="Medium Shading 2 Accent 6" w:uiPriority="64"/>
-    <w:lsdException w:name="Medium List 1 Accent 6" w:uiPriority="65"/>
-    <w:lsdException w:name="Medium List 2 Accent 6" w:uiPriority="66"/>
-    <w:lsdException w:name="Medium Grid 1 Accent 6" w:uiPriority="67"/>
-    <w:lsdException w:name="Medium Grid 2 Accent 6" w:uiPriority="68"/>
-    <w:lsdException w:name="Medium Grid 3 Accent 6" w:uiPriority="69"/>
-    <w:lsdException w:name="Dark List Accent 6" w:uiPriority="70"/>
-    <w:lsdException w:name="Colorful Shading Accent 6" w:uiPriority="71"/>
-    <w:lsdException w:name="Colorful List Accent 6" w:uiPriority="72"/>
-    <w:lsdException w:name="Colorful Grid Accent 6" w:uiPriority="73"/>
-    <w:lsdException w:name="Subtle Emphasis" w:uiPriority="19" w:qFormat="1"/>
-    <w:lsdException w:name="Intense Emphasis" w:uiPriority="21" w:qFormat="1"/>
-    <w:lsdException w:name="Subtle Reference" w:uiPriority="31" w:qFormat="1"/>
-    <w:lsdException w:name="Intense Reference" w:uiPriority="32" w:qFormat="1"/>
-    <w:lsdException w:name="Book Title" w:uiPriority="33" w:qFormat="1"/>
-    <w:lsdException w:name="Bibliography" w:semiHidden="1" w:uiPriority="37" w:unhideWhenUsed="1"/>
-    <w:lsdException w:name="TOC Heading" w:semiHidden="1" w:uiPriority="39" w:unhideWhenUsed="1" w:qFormat="1"/>
-    <w:lsdException w:name="Plain Table 1" w:uiPriority="41"/>
-    <w:lsdException w:name="Plain Table 2" w:uiPriority="42"/>
-    <w:lsdException w:name="Plain Table 3" w:uiPriority="43"/>
-    <w:lsdException w:name="Plain Table 4" w:uiPriority="44"/>
-    <w:lsdException w:name="Plain Table 5" w:uiPriority="45"/>
-    <w:lsdException w:name="Grid Table Light" w:uiPriority="40"/>
-    <w:lsdException w:name="Grid Table 1 Light" w:uiPriority="46"/>
-    <w:lsdException w:name="Grid Table 2" w:uiPriority="47"/>
-    <w:lsdException w:name="Grid Table 3" w:uiPriority="48"/>
-    <w:lsdException w:name="Grid Table 4" w:uiPriority="49"/>
-    <w:lsdException w:name="Grid Table 5 Dark" w:uiPriority="50"/>
-    <w:lsdException w:name="Grid Table 6 Colorful" w:uiPriority="51"/>
-    <w:lsdException w:name="Grid Table 7 Colorful" w:uiPriority="52"/>
-    <w:lsdException w:name="Grid Table 1 Light Accent 1" w:uiPriority="46"/>
-    <w:lsdException w:name="Grid Table 2 Accent 1" w:uiPriority="47"/>
-    <w:lsdException w:name="Grid Table 3 Accent 1" w:uiPriority="48"/>
-    <w:lsdException w:name="Grid Table 4 Accent 1" w:uiPriority="49"/>
-    <w:lsdException w:name="Grid Table 5 Dark Accent 1" w:uiPriority="50"/>
-    <w:lsdException w:name="Grid Table 6 Colorful Accent 1" w:uiPriority="51"/>
-    <w:lsdException w:name="Grid Table 7 Colorful Accent 1" w:uiPriority="52"/>
-    <w:lsdException w:name="Grid Table 1 Light Accent 2" w:uiPriority="46"/>
-    <w:lsdException w:name="Grid Table 2 Accent 2" w:uiPriority="47"/>
-    <w:lsdException w:name="Grid Table 3 Accent 2" w:uiPriority="48"/>
-    <w:lsdException w:name="Grid Table 4 Accent 2" w:uiPriority="49"/>
-    <w:lsdException w:name="Grid Table 5 Dark Accent 2" w:uiPriority="50"/>
-    <w:lsdException w:name="Grid Table 6 Colorful Accent 2" w:uiPriority="51"/>
-    <w:lsdException w:name="Grid Table 7 Colorful Accent 2" w:uiPriority="52"/>
-    <w:lsdException w:name="Grid Table 1 Light Accent 3" w:uiPriority="46"/>
-    <w:lsdException w:name="Grid Table 2 Accent 3" w:uiPriority="47"/>
-    <w:lsdException w:name="Grid Table 3 Accent 3" w:uiPriority="48"/>
-    <w:lsdException w:name="Grid Table 4 Accent 3" w:uiPriority="49"/>
-    <w:lsdException w:name="Grid Table 5 Dark Accent 3" w:uiPriority="50"/>
-    <w:lsdException w:name="Grid Table 6 Colorful Accent 3" w:uiPriority="51"/>
-    <w:lsdException w:name="Grid Table 7 Colorful Accent 3" w:uiPriority="52"/>
-    <w:lsdException w:name="Grid Table 1 Light Accent 4" w:uiPriority="46"/>
-    <w:lsdException w:name="Grid Table 2 Accent 4" w:uiPriority="47"/>
-    <w:lsdException w:name="Grid Table 3 Accent 4" w:uiPriority="48"/>
-    <w:lsdException w:name="Grid Table 4 Accent 4" w:uiPriority="49"/>
-    <w:lsdException w:name="Grid Table 5 Dark Accent 4" w:uiPriority="50"/>
-    <w:lsdException w:name="Grid Table 6 Colorful Accent 4" w:uiPriority="51"/>
-    <w:lsdException w:name="Grid Table 7 Colorful Accent 4" w:uiPriority="52"/>
-    <w:lsdException w:name="Grid Table 1 Light Accent 5" w:uiPriority="46"/>
-    <w:lsdException w:name="Grid Table 2 Accent 5" w:uiPriority="47"/>
-    <w:lsdException w:name="Grid Table 3 Accent 5" w:uiPriority="48"/>
-    <w:lsdException w:name="Grid Table 4 Accent 5" w:uiPriority="49"/>
-    <w:lsdException w:name="Grid Table 5 Dark Accent 5" w:uiPriority="50"/>
-    <w:lsdException w:name="Grid Table 6 Colorful Accent 5" w:uiPriority="51"/>
-    <w:lsdException w:name="Grid Table 7 Colorful Accent 5" w:uiPriority="52"/>
-    <w:lsdException w:name="Grid Table 1 Light Accent 6" w:uiPriority="46"/>
-    <w:lsdException w:name="Grid Table 2 Accent 6" w:uiPriority="47"/>
-    <w:lsdException w:name="Grid Table 3 Accent 6" w:uiPriority="48"/>
-    <w:lsdException w:name="Grid Table 4 Accent 6" w:uiPriority="49"/>
-    <w:lsdException w:name="Grid Table 5 Dark Accent 6" w:uiPriority="50"/>
-    <w:lsdException w:name="Grid Table 6 Colorful Accent 6" w:uiPriority="51"/>
-    <w:lsdException w:name="Grid Table 7 Colorful Accent 6" w:uiPriority="52"/>
-    <w:lsdException w:name="List Table 1 Light" w:uiPriority="46"/>
-    <w:lsdException w:name="List Table 2" w:uiPriority="47"/>
-    <w:lsdException w:name="List Table 3" w:uiPriority="48"/>
-    <w:lsdException w:name="List Table 4" w:uiPriority="49"/>
-    <w:lsdException w:name="List Table 5 Dark" w:uiPriority="50"/>
-    <w:lsdException w:name="List Table 6 Colorful" w:uiPriority="51"/>
-    <w:lsdException w:name="List Table 7 Colorful" w:uiPriority="52"/>
-    <w:lsdException w:name="List Table 1 Light Accent 1" w:uiPriority="46"/>
-    <w:lsdException w:name="List Table 2 Accent 1" w:uiPriority="47"/>
-    <w:lsdException w:name="List Table 3 Accent 1" w:uiPriority="48"/>
-    <w:lsdException w:name="List Table 4 Accent 1" w:uiPriority="49"/>
-    <w:lsdException w:name="List Table 5 Dark Accent 1" w:uiPriority="50"/>
-    <w:lsdException w:name="List Table 6 Colorful Accent 1" w:uiPriority="51"/>
-    <w:lsdException w:name="List Table 7 Colorful Accent 1" w:uiPriority="52"/>
-    <w:lsdException w:name="List Table 1 Light Accent 2" w:uiPriority="46"/>
-    <w:lsdException w:name="List Table 2 Accent 2" w:uiPriority="47"/>
-    <w:lsdException w:name="List Table 3 Accent 2" w:uiPriority="48"/>
-    <w:lsdException w:name="List Table 4 Accent 2" w:uiPriority="49"/>
-    <w:lsdException w:name="List Table 5 Dark Accent 2" w:uiPriority="50"/>
-    <w:lsdException w:name="List Table 6 Colorful Accent 2" w:uiPriority="51"/>
-    <w:lsdException w:name="List Table 7 Colorful Accent 2" w:uiPriority="52"/>
-    <w:lsdException w:name="List Table 1 Light Accent 3" w:uiPriority="46"/>
-    <w:lsdException w:name="List Table 2 Accent 3" w:uiPriority="47"/>
-    <w:lsdException w:name="List Table 3 Accent 3" w:uiPriority="48"/>
-    <w:lsdException w:name="List Table 4 Accent 3" w:uiPriority="49"/>
-    <w:lsdException w:name="List Table 5 Dark Accent 3" w:uiPriority="50"/>
-    <w:lsdException w:name="List Table 6 Colorful Accent 3" w:uiPriority="51"/>
-    <w:lsdException w:name="List Table 7 Colorful Accent 3" w:uiPriority="52"/>
-    <w:lsdException w:name="List Table 1 Light Accent 4" w:uiPriority="46"/>
-    <w:lsdException w:name="List Table 2 Accent 4" w:uiPriority="47"/>
-    <w:lsdException w:name="List Table 3 Accent 4" w:uiPriority="48"/>
-    <w:lsdException w:name="List Table 4 Accent 4" w:uiPriority="49"/>
-    <w:lsdException w:name="List Table 5 Dark Accent 4" w:uiPriority="50"/>
-    <w:lsdException w:name="List Table 6 Colorful Accent 4" w:uiPriority="51"/>
-    <w:lsdException w:name="List Table 7 Colorful Accent 4" w:uiPriority="52"/>
-    <w:lsdException w:name="List Table 1 Light Accent 5" w:uiPriority="46"/>
-    <w:lsdException w:name="List Table 2 Accent 5" w:uiPriority="47"/>
-    <w:lsdException w:name="List Table 3 Accent 5" w:uiPriority="48"/>
-    <w:lsdException w:name="List Table 4 Accent 5" w:uiPriority="49"/>
-    <w:lsdException w:name="List Table 5 Dark Accent 5" w:uiPriority="50"/>
-    <w:lsdException w:name="List Table 6 Colorful Accent 5" w:uiPriority="51"/>
-    <w:lsdException w:name="List Table 7 Colorful Accent 5" w:uiPriority="52"/>
-    <w:lsdException w:name="List Table 1 Light Accent 6" w:uiPriority="46"/>
-    <w:lsdException w:name="List Table 2 Accent 6" w:uiPriority="47"/>
-    <w:lsdException w:name="List Table 3 Accent 6" w:uiPriority="48"/>
-    <w:lsdException w:name="List Table 4 Accent 6" w:uiPriority="49"/>
-    <w:lsdException w:name="List Table 5 Dark Accent 6" w:uiPriority="50"/>
-    <w:lsdException w:name="List Table 6 Colorful Accent 6" w:uiPriority="51"/>
-    <w:lsdException w:name="List Table 7 Colorful Accent 6" w:uiPriority="52"/>
+  <w:latentStyles w:defLockedState="0" w:defUIPriority="99" w:defSemiHidden="1" w:defUnhideWhenUsed="1" w:defQFormat="0" w:count="267">
+    <w:lsdException w:name="Normal" w:semiHidden="0" w:uiPriority="0" w:unhideWhenUsed="0" w:qFormat="1"/>
+    <w:lsdException w:name="heading 1" w:semiHidden="0" w:uiPriority="9" w:unhideWhenUsed="0" w:qFormat="1"/>
+    <w:lsdException w:name="heading 2" w:uiPriority="9" w:qFormat="1"/>
+    <w:lsdException w:name="heading 3" w:uiPriority="9" w:qFormat="1"/>
+    <w:lsdException w:name="heading 4" w:uiPriority="9" w:qFormat="1"/>
+    <w:lsdException w:name="heading 5" w:uiPriority="9" w:qFormat="1"/>
+    <w:lsdException w:name="heading 6" w:uiPriority="9" w:qFormat="1"/>
+    <w:lsdException w:name="heading 7" w:uiPriority="9" w:qFormat="1"/>
+    <w:lsdException w:name="heading 8" w:uiPriority="9" w:qFormat="1"/>
+    <w:lsdException w:name="heading 9" w:uiPriority="9" w:qFormat="1"/>
+    <w:lsdException w:name="toc 1" w:uiPriority="39"/>
+    <w:lsdException w:name="toc 2" w:uiPriority="39"/>
+    <w:lsdException w:name="toc 3" w:uiPriority="39"/>
+    <w:lsdException w:name="toc 4" w:uiPriority="39"/>
+    <w:lsdException w:name="toc 5" w:uiPriority="39"/>
+    <w:lsdException w:name="toc 6" w:uiPriority="39"/>
+    <w:lsdException w:name="toc 7" w:uiPriority="39"/>
+    <w:lsdException w:name="toc 8" w:uiPriority="39"/>
+    <w:lsdException w:name="toc 9" w:uiPriority="39"/>
+    <w:lsdException w:name="caption" w:uiPriority="35" w:qFormat="1"/>
+    <w:lsdException w:name="Title" w:semiHidden="0" w:uiPriority="10" w:unhideWhenUsed="0" w:qFormat="1"/>
+    <w:lsdException w:name="Default Paragraph Font" w:uiPriority="1"/>
+    <w:lsdException w:name="Subtitle" w:semiHidden="0" w:uiPriority="11" w:unhideWhenUsed="0" w:qFormat="1"/>
+    <w:lsdException w:name="Strong" w:semiHidden="0" w:uiPriority="22" w:unhideWhenUsed="0" w:qFormat="1"/>
+    <w:lsdException w:name="Emphasis" w:semiHidden="0" w:uiPriority="20" w:unhideWhenUsed="0" w:qFormat="1"/>
+    <w:lsdException w:name="Table Grid" w:semiHidden="0" w:uiPriority="59" w:unhideWhenUsed="0"/>
+    <w:lsdException w:name="Placeholder Text" w:unhideWhenUsed="0"/>
+    <w:lsdException w:name="No Spacing" w:semiHidden="0" w:uiPriority="1" w:unhideWhenUsed="0" w:qFormat="1"/>
+    <w:lsdException w:name="Light Shading" w:semiHidden="0" w:uiPriority="60" w:unhideWhenUsed="0"/>
+    <w:lsdException w:name="Light List" w:semiHidden="0" w:uiPriority="61" w:unhideWhenUsed="0"/>
+    <w:lsdException w:name="Light Grid" w:semiHidden="0" w:uiPriority="62" w:unhideWhenUsed="0"/>
+    <w:lsdException w:name="Medium Shading 1" w:semiHidden="0" w:uiPriority="63" w:unhideWhenUsed="0"/>
+    <w:lsdException w:name="Medium Shading 2" w:semiHidden="0" w:uiPriority="64" w:unhideWhenUsed="0"/>
+    <w:lsdException w:name="Medium List 1" w:semiHidden="0" w:uiPriority="65" w:unhideWhenUsed="0"/>
+    <w:lsdException w:name="Medium List 2" w:semiHidden="0" w:uiPriority="66" w:unhideWhenUsed="0"/>
+    <w:lsdException w:name="Medium Grid 1" w:semiHidden="0" w:uiPriority="67" w:unhideWhenUsed="0"/>
+    <w:lsdException w:name="Medium Grid 2" w:semiHidden="0" w:uiPriority="68" w:unhideWhenUsed="0"/>
+    <w:lsdException w:name="Medium Grid 3" w:semiHidden="0" w:uiPriority="69" w:unhideWhenUsed="0"/>
+    <w:lsdException w:name="Dark List" w:semiHidden="0" w:uiPriority="70" w:unhideWhenUsed="0"/>
+    <w:lsdException w:name="Colorful Shading" w:semiHidden="0" w:uiPriority="71" w:unhideWhenUsed="0"/>
+    <w:lsdException w:name="Colorful List" w:semiHidden="0" w:uiPriority="72" w:unhideWhenUsed="0"/>
+    <w:lsdException w:name="Colorful Grid" w:semiHidden="0" w:uiPriority="73" w:unhideWhenUsed="0"/>
+    <w:lsdException w:name="Light Shading Accent 1" w:semiHidden="0" w:uiPriority="60" w:unhideWhenUsed="0"/>
+    <w:lsdException w:name="Light List Accent 1" w:semiHidden="0" w:uiPriority="61" w:unhideWhenUsed="0"/>
+    <w:lsdException w:name="Light Grid Accent 1" w:semiHidden="0" w:uiPriority="62" w:unhideWhenUsed="0"/>
+    <w:lsdException w:name="Medium Shading 1 Accent 1" w:semiHidden="0" w:uiPriority="63" w:unhideWhenUsed="0"/>
+    <w:lsdException w:name="Medium Shading 2 Accent 1" w:semiHidden="0" w:uiPriority="64" w:unhideWhenUsed="0"/>
+    <w:lsdException w:name="Medium List 1 Accent 1" w:semiHidden="0" w:uiPriority="65" w:unhideWhenUsed="0"/>
+    <w:lsdException w:name="Revision" w:unhideWhenUsed="0"/>
+    <w:lsdException w:name="List Paragraph" w:semiHidden="0" w:uiPriority="34" w:unhideWhenUsed="0" w:qFormat="1"/>
+    <w:lsdException w:name="Quote" w:semiHidden="0" w:uiPriority="29" w:unhideWhenUsed="0" w:qFormat="1"/>
+    <w:lsdException w:name="Intense Quote" w:semiHidden="0" w:uiPriority="30" w:unhideWhenUsed="0" w:qFormat="1"/>
+    <w:lsdException w:name="Medium List 2 Accent 1" w:semiHidden="0" w:uiPriority="66" w:unhideWhenUsed="0"/>
+    <w:lsdException w:name="Medium Grid 1 Accent 1" w:semiHidden="0" w:uiPriority="67" w:unhideWhenUsed="0"/>
+    <w:lsdException w:name="Medium Grid 2 Accent 1" w:semiHidden="0" w:uiPriority="68" w:unhideWhenUsed="0"/>
+    <w:lsdException w:name="Medium Grid 3 Accent 1" w:semiHidden="0" w:uiPriority="69" w:unhideWhenUsed="0"/>
+    <w:lsdException w:name="Dark List Accent 1" w:semiHidden="0" w:uiPriority="70" w:unhideWhenUsed="0"/>
+    <w:lsdException w:name="Colorful Shading Accent 1" w:semiHidden="0" w:uiPriority="71" w:unhideWhenUsed="0"/>
+    <w:lsdException w:name="Colorful List Accent 1" w:semiHidden="0" w:uiPriority="72" w:unhideWhenUsed="0"/>
+    <w:lsdException w:name="Colorful Grid Accent 1" w:semiHidden="0" w:uiPriority="73" w:unhideWhenUsed="0"/>
+    <w:lsdException w:name="Light Shading Accent 2" w:semiHidden="0" w:uiPriority="60" w:unhideWhenUsed="0"/>
+    <w:lsdException w:name="Light List Accent 2" w:semiHidden="0" w:uiPriority="61" w:unhideWhenUsed="0"/>
+    <w:lsdException w:name="Light Grid Accent 2" w:semiHidden="0" w:uiPriority="62" w:unhideWhenUsed="0"/>
+    <w:lsdException w:name="Medium Shading 1 Accent 2" w:semiHidden="0" w:uiPriority="63" w:unhideWhenUsed="0"/>
+    <w:lsdException w:name="Medium Shading 2 Accent 2" w:semiHidden="0" w:uiPriority="64" w:unhideWhenUsed="0"/>
+    <w:lsdException w:name="Medium List 1 Accent 2" w:semiHidden="0" w:uiPriority="65" w:unhideWhenUsed="0"/>
+    <w:lsdException w:name="Medium List 2 Accent 2" w:semiHidden="0" w:uiPriority="66" w:unhideWhenUsed="0"/>
+    <w:lsdException w:name="Medium Grid 1 Accent 2" w:semiHidden="0" w:uiPriority="67" w:unhideWhenUsed="0"/>
+    <w:lsdException w:name="Medium Grid 2 Accent 2" w:semiHidden="0" w:uiPriority="68" w:unhideWhenUsed="0"/>
+    <w:lsdException w:name="Medium Grid 3 Accent 2" w:semiHidden="0" w:uiPriority="69" w:unhideWhenUsed="0"/>
+    <w:lsdException w:name="Dark List Accent 2" w:semiHidden="0" w:uiPriority="70" w:unhideWhenUsed="0"/>
+    <w:lsdException w:name="Colorful Shading Accent 2" w:semiHidden="0" w:uiPriority="71" w:unhideWhenUsed="0"/>
+    <w:lsdException w:name="Colorful List Accent 2" w:semiHidden="0" w:uiPriority="72" w:unhideWhenUsed="0"/>
+    <w:lsdException w:name="Colorful Grid Accent 2" w:semiHidden="0" w:uiPriority="73" w:unhideWhenUsed="0"/>
+    <w:lsdException w:name="Light Shading Accent 3" w:semiHidden="0" w:uiPriority="60" w:unhideWhenUsed="0"/>
+    <w:lsdException w:name="Light List Accent 3" w:semiHidden="0" w:uiPriority="61" w:unhideWhenUsed="0"/>
+    <w:lsdException w:name="Light Grid Accent 3" w:semiHidden="0" w:uiPriority="62" w:unhideWhenUsed="0"/>
+    <w:lsdException w:name="Medium Shading 1 Accent 3" w:semiHidden="0" w:uiPriority="63" w:unhideWhenUsed="0"/>
+    <w:lsdException w:name="Medium Shading 2 Accent 3" w:semiHidden="0" w:uiPriority="64" w:unhideWhenUsed="0"/>
+    <w:lsdException w:name="Medium List 1 Accent 3" w:semiHidden="0" w:uiPriority="65" w:unhideWhenUsed="0"/>
+    <w:lsdException w:name="Medium List 2 Accent 3" w:semiHidden="0" w:uiPriority="66" w:unhideWhenUsed="0"/>
+    <w:lsdException w:name="Medium Grid 1 Accent 3" w:semiHidden="0" w:uiPriority="67" w:unhideWhenUsed="0"/>
+    <w:lsdException w:name="Medium Grid 2 Accent 3" w:semiHidden="0" w:uiPriority="68" w:unhideWhenUsed="0"/>
+    <w:lsdException w:name="Medium Grid 3 Accent 3" w:semiHidden="0" w:uiPriority="69" w:unhideWhenUsed="0"/>
+    <w:lsdException w:name="Dark List Accent 3" w:semiHidden="0" w:uiPriority="70" w:unhideWhenUsed="0"/>
+    <w:lsdException w:name="Colorful Shading Accent 3" w:semiHidden="0" w:uiPriority="71" w:unhideWhenUsed="0"/>
+    <w:lsdException w:name="Colorful List Accent 3" w:semiHidden="0" w:uiPriority="72" w:unhideWhenUsed="0"/>
+    <w:lsdException w:name="Colorful Grid Accent 3" w:semiHidden="0" w:uiPriority="73" w:unhideWhenUsed="0"/>
+    <w:lsdException w:name="Light Shading Accent 4" w:semiHidden="0" w:uiPriority="60" w:unhideWhenUsed="0"/>
+    <w:lsdException w:name="Light List Accent 4" w:semiHidden="0" w:uiPriority="61" w:unhideWhenUsed="0"/>
+    <w:lsdException w:name="Light Grid Accent 4" w:semiHidden="0" w:uiPriority="62" w:unhideWhenUsed="0"/>
+    <w:lsdException w:name="Medium Shading 1 Accent 4" w:semiHidden="0" w:uiPriority="63" w:unhideWhenUsed="0"/>
+    <w:lsdException w:name="Medium Shading 2 Accent 4" w:semiHidden="0" w:uiPriority="64" w:unhideWhenUsed="0"/>
+    <w:lsdException w:name="Medium List 1 Accent 4" w:semiHidden="0" w:uiPriority="65" w:unhideWhenUsed="0"/>
+    <w:lsdException w:name="Medium List 2 Accent 4" w:semiHidden="0" w:uiPriority="66" w:unhideWhenUsed="0"/>
+    <w:lsdException w:name="Medium Grid 1 Accent 4" w:semiHidden="0" w:uiPriority="67" w:unhideWhenUsed="0"/>
+    <w:lsdException w:name="Medium Grid 2 Accent 4" w:semiHidden="0" w:uiPriority="68" w:unhideWhenUsed="0"/>
+    <w:lsdException w:name="Medium Grid 3 Accent 4" w:semiHidden="0" w:uiPriority="69" w:unhideWhenUsed="0"/>
+    <w:lsdException w:name="Dark List Accent 4" w:semiHidden="0" w:uiPriority="70" w:unhideWhenUsed="0"/>
+    <w:lsdException w:name="Colorful Shading Accent 4" w:semiHidden="0" w:uiPriority="71" w:unhideWhenUsed="0"/>
+    <w:lsdException w:name="Colorful List Accent 4" w:semiHidden="0" w:uiPriority="72" w:unhideWhenUsed="0"/>
+    <w:lsdException w:name="Colorful Grid Accent 4" w:semiHidden="0" w:uiPriority="73" w:unhideWhenUsed="0"/>
+    <w:lsdException w:name="Light Shading Accent 5" w:semiHidden="0" w:uiPriority="60" w:unhideWhenUsed="0"/>
+    <w:lsdException w:name="Light List Accent 5" w:semiHidden="0" w:uiPriority="61" w:unhideWhenUsed="0"/>
+    <w:lsdException w:name="Light Grid Accent 5" w:semiHidden="0" w:uiPriority="62" w:unhideWhenUsed="0"/>
+    <w:lsdException w:name="Medium Shading 1 Accent 5" w:semiHidden="0" w:uiPriority="63" w:unhideWhenUsed="0"/>
+    <w:lsdException w:name="Medium Shading 2 Accent 5" w:semiHidden="0" w:uiPriority="64" w:unhideWhenUsed="0"/>
+    <w:lsdException w:name="Medium List 1 Accent 5" w:semiHidden="0" w:uiPriority="65" w:unhideWhenUsed="0"/>
+    <w:lsdException w:name="Medium List 2 Accent 5" w:semiHidden="0" w:uiPriority="66" w:unhideWhenUsed="0"/>
+    <w:lsdException w:name="Medium Grid 1 Accent 5" w:semiHidden="0" w:uiPriority="67" w:unhideWhenUsed="0"/>
+    <w:lsdException w:name="Medium Grid 2 Accent 5" w:semiHidden="0" w:uiPriority="68" w:unhideWhenUsed="0"/>
+    <w:lsdException w:name="Medium Grid 3 Accent 5" w:semiHidden="0" w:uiPriority="69" w:unhideWhenUsed="0"/>
+    <w:lsdException w:name="Dark List Accent 5" w:semiHidden="0" w:uiPriority="70" w:unhideWhenUsed="0"/>
+    <w:lsdException w:name="Colorful Shading Accent 5" w:semiHidden="0" w:uiPriority="71" w:unhideWhenUsed="0"/>
+    <w:lsdException w:name="Colorful List Accent 5" w:semiHidden="0" w:uiPriority="72" w:unhideWhenUsed="0"/>
+    <w:lsdException w:name="Colorful Grid Accent 5" w:semiHidden="0" w:uiPriority="73" w:unhideWhenUsed="0"/>
+    <w:lsdException w:name="Light Shading Accent 6" w:semiHidden="0" w:uiPriority="60" w:unhideWhenUsed="0"/>
+    <w:lsdException w:name="Light List Accent 6" w:semiHidden="0" w:uiPriority="61" w:unhideWhenUsed="0"/>
+    <w:lsdException w:name="Light Grid Accent 6" w:semiHidden="0" w:uiPriority="62" w:unhideWhenUsed="0"/>
+    <w:lsdException w:name="Medium Shading 1 Accent 6" w:semiHidden="0" w:uiPriority="63" w:unhideWhenUsed="0"/>
+    <w:lsdException w:name="Medium Shading 2 Accent 6" w:semiHidden="0" w:uiPriority="64" w:unhideWhenUsed="0"/>
+    <w:lsdException w:name="Medium List 1 Accent 6" w:semiHidden="0" w:uiPriority="65" w:unhideWhenUsed="0"/>
+    <w:lsdException w:name="Medium List 2 Accent 6" w:semiHidden="0" w:uiPriority="66" w:unhideWhenUsed="0"/>
+    <w:lsdException w:name="Medium Grid 1 Accent 6" w:semiHidden="0" w:uiPriority="67" w:unhideWhenUsed="0"/>
+    <w:lsdException w:name="Medium Grid 2 Accent 6" w:semiHidden="0" w:uiPriority="68" w:unhideWhenUsed="0"/>
+    <w:lsdException w:name="Medium Grid 3 Accent 6" w:semiHidden="0" w:uiPriority="69" w:unhideWhenUsed="0"/>
+    <w:lsdException w:name="Dark List Accent 6" w:semiHidden="0" w:uiPriority="70" w:unhideWhenUsed="0"/>
+    <w:lsdException w:name="Colorful Shading Accent 6" w:semiHidden="0" w:uiPriority="71" w:unhideWhenUsed="0"/>
+    <w:lsdException w:name="Colorful List Accent 6" w:semiHidden="0" w:uiPriority="72" w:unhideWhenUsed="0"/>
+    <w:lsdException w:name="Colorful Grid Accent 6" w:semiHidden="0" w:uiPriority="73" w:unhideWhenUsed="0"/>
+    <w:lsdException w:name="Subtle Emphasis" w:semiHidden="0" w:uiPriority="19" w:unhideWhenUsed="0" w:qFormat="1"/>
+    <w:lsdException w:name="Intense Emphasis" w:semiHidden="0" w:uiPriority="21" w:unhideWhenUsed="0" w:qFormat="1"/>
+    <w:lsdException w:name="Subtle Reference" w:semiHidden="0" w:uiPriority="31" w:unhideWhenUsed="0" w:qFormat="1"/>
+    <w:lsdException w:name="Intense Reference" w:semiHidden="0" w:uiPriority="32" w:unhideWhenUsed="0" w:qFormat="1"/>
+    <w:lsdException w:name="Book Title" w:semiHidden="0" w:uiPriority="33" w:unhideWhenUsed="0" w:qFormat="1"/>
+    <w:lsdException w:name="Bibliography" w:uiPriority="37"/>
+    <w:lsdException w:name="TOC Heading" w:uiPriority="39" w:qFormat="1"/>
   </w:latentStyles>
   <w:style w:type="paragraph" w:default="1" w:styleId="Normal">
     <w:name w:val="Normal"/>
@@ -11107,7 +11094,6 @@
       <w:spacing w:after="0" w:line="240" w:lineRule="auto"/>
     </w:pPr>
     <w:tblPr>
-      <w:tblInd w:w="0" w:type="dxa"/>
       <w:tblBorders>
         <w:top w:val="single" w:sz="4" w:space="0" w:color="auto"/>
         <w:left w:val="single" w:sz="4" w:space="0" w:color="auto"/>
@@ -11116,12 +11102,6 @@
         <w:insideH w:val="single" w:sz="4" w:space="0" w:color="auto"/>
         <w:insideV w:val="single" w:sz="4" w:space="0" w:color="auto"/>
       </w:tblBorders>
-      <w:tblCellMar>
-        <w:top w:w="0" w:type="dxa"/>
-        <w:left w:w="108" w:type="dxa"/>
-        <w:bottom w:w="0" w:type="dxa"/>
-        <w:right w:w="108" w:type="dxa"/>
-      </w:tblCellMar>
     </w:tblPr>
   </w:style>
   <w:style w:type="table" w:styleId="Cuadrculavistosa-nfasis5">
@@ -11138,16 +11118,9 @@
     <w:tblPr>
       <w:tblStyleRowBandSize w:val="1"/>
       <w:tblStyleColBandSize w:val="1"/>
-      <w:tblInd w:w="0" w:type="dxa"/>
       <w:tblBorders>
         <w:insideH w:val="single" w:sz="4" w:space="0" w:color="FFFFFF" w:themeColor="background1"/>
       </w:tblBorders>
-      <w:tblCellMar>
-        <w:top w:w="0" w:type="dxa"/>
-        <w:left w:w="108" w:type="dxa"/>
-        <w:bottom w:w="0" w:type="dxa"/>
-        <w:right w:w="108" w:type="dxa"/>
-      </w:tblCellMar>
     </w:tblPr>
     <w:tcPr>
       <w:shd w:val="clear" w:color="auto" w:fill="DAEEF3" w:themeFill="accent5" w:themeFillTint="33"/>
@@ -11215,7 +11188,6 @@
     <w:tblPr>
       <w:tblStyleRowBandSize w:val="1"/>
       <w:tblStyleColBandSize w:val="1"/>
-      <w:tblInd w:w="0" w:type="dxa"/>
       <w:tblBorders>
         <w:top w:val="single" w:sz="8" w:space="0" w:color="78C0D4" w:themeColor="accent5" w:themeTint="BF"/>
         <w:left w:val="single" w:sz="8" w:space="0" w:color="78C0D4" w:themeColor="accent5" w:themeTint="BF"/>
@@ -11223,12 +11195,6 @@
         <w:right w:val="single" w:sz="8" w:space="0" w:color="78C0D4" w:themeColor="accent5" w:themeTint="BF"/>
         <w:insideH w:val="single" w:sz="8" w:space="0" w:color="78C0D4" w:themeColor="accent5" w:themeTint="BF"/>
       </w:tblBorders>
-      <w:tblCellMar>
-        <w:top w:w="0" w:type="dxa"/>
-        <w:left w:w="108" w:type="dxa"/>
-        <w:bottom w:w="0" w:type="dxa"/>
-        <w:right w:w="108" w:type="dxa"/>
-      </w:tblCellMar>
     </w:tblPr>
     <w:tblStylePr w:type="firstRow">
       <w:pPr>
@@ -11324,16 +11290,9 @@
     <w:tblPr>
       <w:tblStyleRowBandSize w:val="1"/>
       <w:tblStyleColBandSize w:val="1"/>
-      <w:tblInd w:w="0" w:type="dxa"/>
       <w:tblBorders>
         <w:insideH w:val="single" w:sz="4" w:space="0" w:color="FFFFFF" w:themeColor="background1"/>
       </w:tblBorders>
-      <w:tblCellMar>
-        <w:top w:w="0" w:type="dxa"/>
-        <w:left w:w="108" w:type="dxa"/>
-        <w:bottom w:w="0" w:type="dxa"/>
-        <w:right w:w="108" w:type="dxa"/>
-      </w:tblCellMar>
     </w:tblPr>
     <w:tcPr>
       <w:shd w:val="clear" w:color="auto" w:fill="DBE5F1" w:themeFill="accent1" w:themeFillTint="33"/>
@@ -11401,7 +11360,6 @@
     <w:tblPr>
       <w:tblStyleRowBandSize w:val="1"/>
       <w:tblStyleColBandSize w:val="1"/>
-      <w:tblInd w:w="0" w:type="dxa"/>
       <w:tblBorders>
         <w:top w:val="single" w:sz="8" w:space="0" w:color="4BACC6" w:themeColor="accent5"/>
         <w:left w:val="single" w:sz="8" w:space="0" w:color="4BACC6" w:themeColor="accent5"/>
@@ -11410,12 +11368,6 @@
         <w:insideH w:val="single" w:sz="8" w:space="0" w:color="4BACC6" w:themeColor="accent5"/>
         <w:insideV w:val="single" w:sz="8" w:space="0" w:color="4BACC6" w:themeColor="accent5"/>
       </w:tblBorders>
-      <w:tblCellMar>
-        <w:top w:w="0" w:type="dxa"/>
-        <w:left w:w="108" w:type="dxa"/>
-        <w:bottom w:w="0" w:type="dxa"/>
-        <w:right w:w="108" w:type="dxa"/>
-      </w:tblCellMar>
     </w:tblPr>
     <w:tblStylePr w:type="firstRow">
       <w:pPr>
@@ -11618,7 +11570,7 @@
     <w:uiPriority w:val="99"/>
     <w:rsid w:val="00E81498"/>
   </w:style>
-  <w:style w:type="paragraph" w:styleId="Descripcin">
+  <w:style w:type="paragraph" w:styleId="Epgrafe">
     <w:name w:val="caption"/>
     <w:basedOn w:val="Normal"/>
     <w:next w:val="Normal"/>
@@ -11695,19 +11647,12 @@
     <w:tblPr>
       <w:tblStyleRowBandSize w:val="1"/>
       <w:tblStyleColBandSize w:val="1"/>
-      <w:tblInd w:w="0" w:type="dxa"/>
       <w:tblBorders>
         <w:top w:val="single" w:sz="8" w:space="0" w:color="4BACC6" w:themeColor="accent5"/>
         <w:left w:val="single" w:sz="8" w:space="0" w:color="4BACC6" w:themeColor="accent5"/>
         <w:bottom w:val="single" w:sz="8" w:space="0" w:color="4BACC6" w:themeColor="accent5"/>
         <w:right w:val="single" w:sz="8" w:space="0" w:color="4BACC6" w:themeColor="accent5"/>
       </w:tblBorders>
-      <w:tblCellMar>
-        <w:top w:w="0" w:type="dxa"/>
-        <w:left w:w="108" w:type="dxa"/>
-        <w:bottom w:w="0" w:type="dxa"/>
-        <w:right w:w="108" w:type="dxa"/>
-      </w:tblCellMar>
     </w:tblPr>
     <w:tblStylePr w:type="firstRow">
       <w:pPr>
@@ -11867,8 +11812,198 @@
 </w:styles>
 </file>
 
+<file path=word/stylesWithEffects.xml><?xml version="1.0" encoding="utf-8"?>
+<w:styles xmlns:wpc="http://schemas.microsoft.com/office/word/2010/wordprocessingCanvas" xmlns:mc="http://schemas.openxmlformats.org/markup-compatibility/2006" xmlns:o="urn:schemas-microsoft-com:office:office" xmlns:r="http://schemas.openxmlformats.org/officeDocument/2006/relationships" xmlns:m="http://schemas.openxmlformats.org/officeDocument/2006/math" xmlns:v="urn:schemas-microsoft-com:vml" xmlns:wp14="http://schemas.microsoft.com/office/word/2010/wordprocessingDrawing" xmlns:wp="http://schemas.openxmlformats.org/drawingml/2006/wordprocessingDrawing" xmlns:w10="urn:schemas-microsoft-com:office:word" xmlns:w="http://schemas.openxmlformats.org/wordprocessingml/2006/main" xmlns:w14="http://schemas.microsoft.com/office/word/2010/wordml" xmlns:wpg="http://schemas.microsoft.com/office/word/2010/wordprocessingGroup" xmlns:wpi="http://schemas.microsoft.com/office/word/2010/wordprocessingInk" xmlns:wne="http://schemas.microsoft.com/office/word/2006/wordml" xmlns:wps="http://schemas.microsoft.com/office/word/2010/wordprocessingShape" mc:Ignorable="w14 wp14">
+  <w:docDefaults>
+    <w:rPrDefault>
+      <w:rPr>
+        <w:rFonts w:asciiTheme="minorHAnsi" w:eastAsiaTheme="minorEastAsia" w:hAnsiTheme="minorHAnsi" w:cstheme="minorBidi"/>
+        <w:sz w:val="22"/>
+        <w:szCs w:val="22"/>
+        <w:lang w:val="es-AR" w:eastAsia="es-AR" w:bidi="ar-SA"/>
+      </w:rPr>
+    </w:rPrDefault>
+    <w:pPrDefault>
+      <w:pPr>
+        <w:spacing w:after="200" w:line="276" w:lineRule="auto"/>
+      </w:pPr>
+    </w:pPrDefault>
+  </w:docDefaults>
+  <w:latentStyles w:defLockedState="0" w:defUIPriority="99" w:defSemiHidden="1" w:defUnhideWhenUsed="1" w:defQFormat="0" w:count="267">
+    <w:lsdException w:name="Normal" w:semiHidden="0" w:uiPriority="0" w:unhideWhenUsed="0" w:qFormat="1"/>
+    <w:lsdException w:name="heading 1" w:semiHidden="0" w:uiPriority="9" w:unhideWhenUsed="0" w:qFormat="1"/>
+    <w:lsdException w:name="heading 2" w:uiPriority="9" w:qFormat="1"/>
+    <w:lsdException w:name="heading 3" w:uiPriority="9" w:qFormat="1"/>
+    <w:lsdException w:name="heading 4" w:uiPriority="9" w:qFormat="1"/>
+    <w:lsdException w:name="heading 5" w:uiPriority="9" w:qFormat="1"/>
+    <w:lsdException w:name="heading 6" w:uiPriority="9" w:qFormat="1"/>
+    <w:lsdException w:name="heading 7" w:uiPriority="9" w:qFormat="1"/>
+    <w:lsdException w:name="heading 8" w:uiPriority="9" w:qFormat="1"/>
+    <w:lsdException w:name="heading 9" w:uiPriority="9" w:qFormat="1"/>
+    <w:lsdException w:name="toc 1" w:uiPriority="39"/>
+    <w:lsdException w:name="toc 2" w:uiPriority="39"/>
+    <w:lsdException w:name="toc 3" w:uiPriority="39"/>
+    <w:lsdException w:name="toc 4" w:uiPriority="39"/>
+    <w:lsdException w:name="toc 5" w:uiPriority="39"/>
+    <w:lsdException w:name="toc 6" w:uiPriority="39"/>
+    <w:lsdException w:name="toc 7" w:uiPriority="39"/>
+    <w:lsdException w:name="toc 8" w:uiPriority="39"/>
+    <w:lsdException w:name="toc 9" w:uiPriority="39"/>
+    <w:lsdException w:name="caption" w:uiPriority="35" w:qFormat="1"/>
+    <w:lsdException w:name="Title" w:semiHidden="0" w:uiPriority="10" w:unhideWhenUsed="0" w:qFormat="1"/>
+    <w:lsdException w:name="Default Paragraph Font" w:uiPriority="1"/>
+    <w:lsdException w:name="Subtitle" w:semiHidden="0" w:uiPriority="11" w:unhideWhenUsed="0" w:qFormat="1"/>
+    <w:lsdException w:name="Strong" w:semiHidden="0" w:uiPriority="22" w:unhideWhenUsed="0" w:qFormat="1"/>
+    <w:lsdException w:name="Emphasis" w:semiHidden="0" w:uiPriority="20" w:unhideWhenUsed="0" w:qFormat="1"/>
+    <w:lsdException w:name="Table Grid" w:semiHidden="0" w:uiPriority="59" w:unhideWhenUsed="0"/>
+    <w:lsdException w:name="Placeholder Text" w:unhideWhenUsed="0"/>
+    <w:lsdException w:name="No Spacing" w:semiHidden="0" w:uiPriority="1" w:unhideWhenUsed="0" w:qFormat="1"/>
+    <w:lsdException w:name="Light Shading" w:semiHidden="0" w:uiPriority="60" w:unhideWhenUsed="0"/>
+    <w:lsdException w:name="Light List" w:semiHidden="0" w:uiPriority="61" w:unhideWhenUsed="0"/>
+    <w:lsdException w:name="Light Grid" w:semiHidden="0" w:uiPriority="62" w:unhideWhenUsed="0"/>
+    <w:lsdException w:name="Medium Shading 1" w:semiHidden="0" w:uiPriority="63" w:unhideWhenUsed="0"/>
+    <w:lsdException w:name="Medium Shading 2" w:semiHidden="0" w:uiPriority="64" w:unhideWhenUsed="0"/>
+    <w:lsdException w:name="Medium List 1" w:semiHidden="0" w:uiPriority="65" w:unhideWhenUsed="0"/>
+    <w:lsdException w:name="Medium List 2" w:semiHidden="0" w:uiPriority="66" w:unhideWhenUsed="0"/>
+    <w:lsdException w:name="Medium Grid 1" w:semiHidden="0" w:uiPriority="67" w:unhideWhenUsed="0"/>
+    <w:lsdException w:name="Medium Grid 2" w:semiHidden="0" w:uiPriority="68" w:unhideWhenUsed="0"/>
+    <w:lsdException w:name="Medium Grid 3" w:semiHidden="0" w:uiPriority="69" w:unhideWhenUsed="0"/>
+    <w:lsdException w:name="Dark List" w:semiHidden="0" w:uiPriority="70" w:unhideWhenUsed="0"/>
+    <w:lsdException w:name="Colorful Shading" w:semiHidden="0" w:uiPriority="71" w:unhideWhenUsed="0"/>
+    <w:lsdException w:name="Colorful List" w:semiHidden="0" w:uiPriority="72" w:unhideWhenUsed="0"/>
+    <w:lsdException w:name="Colorful Grid" w:semiHidden="0" w:uiPriority="73" w:unhideWhenUsed="0"/>
+    <w:lsdException w:name="Light Shading Accent 1" w:semiHidden="0" w:uiPriority="60" w:unhideWhenUsed="0"/>
+    <w:lsdException w:name="Light List Accent 1" w:semiHidden="0" w:uiPriority="61" w:unhideWhenUsed="0"/>
+    <w:lsdException w:name="Light Grid Accent 1" w:semiHidden="0" w:uiPriority="62" w:unhideWhenUsed="0"/>
+    <w:lsdException w:name="Medium Shading 1 Accent 1" w:semiHidden="0" w:uiPriority="63" w:unhideWhenUsed="0"/>
+    <w:lsdException w:name="Medium Shading 2 Accent 1" w:semiHidden="0" w:uiPriority="64" w:unhideWhenUsed="0"/>
+    <w:lsdException w:name="Medium List 1 Accent 1" w:semiHidden="0" w:uiPriority="65" w:unhideWhenUsed="0"/>
+    <w:lsdException w:name="Revision" w:unhideWhenUsed="0"/>
+    <w:lsdException w:name="List Paragraph" w:semiHidden="0" w:uiPriority="34" w:unhideWhenUsed="0" w:qFormat="1"/>
+    <w:lsdException w:name="Quote" w:semiHidden="0" w:uiPriority="29" w:unhideWhenUsed="0" w:qFormat="1"/>
+    <w:lsdException w:name="Intense Quote" w:semiHidden="0" w:uiPriority="30" w:unhideWhenUsed="0" w:qFormat="1"/>
+    <w:lsdException w:name="Medium List 2 Accent 1" w:semiHidden="0" w:uiPriority="66" w:unhideWhenUsed="0"/>
+    <w:lsdException w:name="Medium Grid 1 Accent 1" w:semiHidden="0" w:uiPriority="67" w:unhideWhenUsed="0"/>
+    <w:lsdException w:name="Medium Grid 2 Accent 1" w:semiHidden="0" w:uiPriority="68" w:unhideWhenUsed="0"/>
+    <w:lsdException w:name="Medium Grid 3 Accent 1" w:semiHidden="0" w:uiPriority="69" w:unhideWhenUsed="0"/>
+    <w:lsdException w:name="Dark List Accent 1" w:semiHidden="0" w:uiPriority="70" w:unhideWhenUsed="0"/>
+    <w:lsdException w:name="Colorful Shading Accent 1" w:semiHidden="0" w:uiPriority="71" w:unhideWhenUsed="0"/>
+    <w:lsdException w:name="Colorful List Accent 1" w:semiHidden="0" w:uiPriority="72" w:unhideWhenUsed="0"/>
+    <w:lsdException w:name="Colorful Grid Accent 1" w:semiHidden="0" w:uiPriority="73" w:unhideWhenUsed="0"/>
+    <w:lsdException w:name="Light Shading Accent 2" w:semiHidden="0" w:uiPriority="60" w:unhideWhenUsed="0"/>
+    <w:lsdException w:name="Light List Accent 2" w:semiHidden="0" w:uiPriority="61" w:unhideWhenUsed="0"/>
+    <w:lsdException w:name="Light Grid Accent 2" w:semiHidden="0" w:uiPriority="62" w:unhideWhenUsed="0"/>
+    <w:lsdException w:name="Medium Shading 1 Accent 2" w:semiHidden="0" w:uiPriority="63" w:unhideWhenUsed="0"/>
+    <w:lsdException w:name="Medium Shading 2 Accent 2" w:semiHidden="0" w:uiPriority="64" w:unhideWhenUsed="0"/>
+    <w:lsdException w:name="Medium List 1 Accent 2" w:semiHidden="0" w:uiPriority="65" w:unhideWhenUsed="0"/>
+    <w:lsdException w:name="Medium List 2 Accent 2" w:semiHidden="0" w:uiPriority="66" w:unhideWhenUsed="0"/>
+    <w:lsdException w:name="Medium Grid 1 Accent 2" w:semiHidden="0" w:uiPriority="67" w:unhideWhenUsed="0"/>
+    <w:lsdException w:name="Medium Grid 2 Accent 2" w:semiHidden="0" w:uiPriority="68" w:unhideWhenUsed="0"/>
+    <w:lsdException w:name="Medium Grid 3 Accent 2" w:semiHidden="0" w:uiPriority="69" w:unhideWhenUsed="0"/>
+    <w:lsdException w:name="Dark List Accent 2" w:semiHidden="0" w:uiPriority="70" w:unhideWhenUsed="0"/>
+    <w:lsdException w:name="Colorful Shading Accent 2" w:semiHidden="0" w:uiPriority="71" w:unhideWhenUsed="0"/>
+    <w:lsdException w:name="Colorful List Accent 2" w:semiHidden="0" w:uiPriority="72" w:unhideWhenUsed="0"/>
+    <w:lsdException w:name="Colorful Grid Accent 2" w:semiHidden="0" w:uiPriority="73" w:unhideWhenUsed="0"/>
+    <w:lsdException w:name="Light Shading Accent 3" w:semiHidden="0" w:uiPriority="60" w:unhideWhenUsed="0"/>
+    <w:lsdException w:name="Light List Accent 3" w:semiHidden="0" w:uiPriority="61" w:unhideWhenUsed="0"/>
+    <w:lsdException w:name="Light Grid Accent 3" w:semiHidden="0" w:uiPriority="62" w:unhideWhenUsed="0"/>
+    <w:lsdException w:name="Medium Shading 1 Accent 3" w:semiHidden="0" w:uiPriority="63" w:unhideWhenUsed="0"/>
+    <w:lsdException w:name="Medium Shading 2 Accent 3" w:semiHidden="0" w:uiPriority="64" w:unhideWhenUsed="0"/>
+    <w:lsdException w:name="Medium List 1 Accent 3" w:semiHidden="0" w:uiPriority="65" w:unhideWhenUsed="0"/>
+    <w:lsdException w:name="Medium List 2 Accent 3" w:semiHidden="0" w:uiPriority="66" w:unhideWhenUsed="0"/>
+    <w:lsdException w:name="Medium Grid 1 Accent 3" w:semiHidden="0" w:uiPriority="67" w:unhideWhenUsed="0"/>
+    <w:lsdException w:name="Medium Grid 2 Accent 3" w:semiHidden="0" w:uiPriority="68" w:unhideWhenUsed="0"/>
+    <w:lsdException w:name="Medium Grid 3 Accent 3" w:semiHidden="0" w:uiPriority="69" w:unhideWhenUsed="0"/>
+    <w:lsdException w:name="Dark List Accent 3" w:semiHidden="0" w:uiPriority="70" w:unhideWhenUsed="0"/>
+    <w:lsdException w:name="Colorful Shading Accent 3" w:semiHidden="0" w:uiPriority="71" w:unhideWhenUsed="0"/>
+    <w:lsdException w:name="Colorful List Accent 3" w:semiHidden="0" w:uiPriority="72" w:unhideWhenUsed="0"/>
+    <w:lsdException w:name="Colorful Grid Accent 3" w:semiHidden="0" w:uiPriority="73" w:unhideWhenUsed="0"/>
+    <w:lsdException w:name="Light Shading Accent 4" w:semiHidden="0" w:uiPriority="60" w:unhideWhenUsed="0"/>
+    <w:lsdException w:name="Light List Accent 4" w:semiHidden="0" w:uiPriority="61" w:unhideWhenUsed="0"/>
+    <w:lsdException w:name="Light Grid Accent 4" w:semiHidden="0" w:uiPriority="62" w:unhideWhenUsed="0"/>
+    <w:lsdException w:name="Medium Shading 1 Accent 4" w:semiHidden="0" w:uiPriority="63" w:unhideWhenUsed="0"/>
+    <w:lsdException w:name="Medium Shading 2 Accent 4" w:semiHidden="0" w:uiPriority="64" w:unhideWhenUsed="0"/>
+    <w:lsdException w:name="Medium List 1 Accent 4" w:semiHidden="0" w:uiPriority="65" w:unhideWhenUsed="0"/>
+    <w:lsdException w:name="Medium List 2 Accent 4" w:semiHidden="0" w:uiPriority="66" w:unhideWhenUsed="0"/>
+    <w:lsdException w:name="Medium Grid 1 Accent 4" w:semiHidden="0" w:uiPriority="67" w:unhideWhenUsed="0"/>
+    <w:lsdException w:name="Medium Grid 2 Accent 4" w:semiHidden="0" w:uiPriority="68" w:unhideWhenUsed="0"/>
+    <w:lsdException w:name="Medium Grid 3 Accent 4" w:semiHidden="0" w:uiPriority="69" w:unhideWhenUsed="0"/>
+    <w:lsdException w:name="Dark List Accent 4" w:semiHidden="0" w:uiPriority="70" w:unhideWhenUsed="0"/>
+    <w:lsdException w:name="Colorful Shading Accent 4" w:semiHidden="0" w:uiPriority="71" w:unhideWhenUsed="0"/>
+    <w:lsdException w:name="Colorful List Accent 4" w:semiHidden="0" w:uiPriority="72" w:unhideWhenUsed="0"/>
+    <w:lsdException w:name="Colorful Grid Accent 4" w:semiHidden="0" w:uiPriority="73" w:unhideWhenUsed="0"/>
+    <w:lsdException w:name="Light Shading Accent 5" w:semiHidden="0" w:uiPriority="60" w:unhideWhenUsed="0"/>
+    <w:lsdException w:name="Light List Accent 5" w:semiHidden="0" w:uiPriority="61" w:unhideWhenUsed="0"/>
+    <w:lsdException w:name="Light Grid Accent 5" w:semiHidden="0" w:uiPriority="62" w:unhideWhenUsed="0"/>
+    <w:lsdException w:name="Medium Shading 1 Accent 5" w:semiHidden="0" w:uiPriority="63" w:unhideWhenUsed="0"/>
+    <w:lsdException w:name="Medium Shading 2 Accent 5" w:semiHidden="0" w:uiPriority="64" w:unhideWhenUsed="0"/>
+    <w:lsdException w:name="Medium List 1 Accent 5" w:semiHidden="0" w:uiPriority="65" w:unhideWhenUsed="0"/>
+    <w:lsdException w:name="Medium List 2 Accent 5" w:semiHidden="0" w:uiPriority="66" w:unhideWhenUsed="0"/>
+    <w:lsdException w:name="Medium Grid 1 Accent 5" w:semiHidden="0" w:uiPriority="67" w:unhideWhenUsed="0"/>
+    <w:lsdException w:name="Medium Grid 2 Accent 5" w:semiHidden="0" w:uiPriority="68" w:unhideWhenUsed="0"/>
+    <w:lsdException w:name="Medium Grid 3 Accent 5" w:semiHidden="0" w:uiPriority="69" w:unhideWhenUsed="0"/>
+    <w:lsdException w:name="Dark List Accent 5" w:semiHidden="0" w:uiPriority="70" w:unhideWhenUsed="0"/>
+    <w:lsdException w:name="Colorful Shading Accent 5" w:semiHidden="0" w:uiPriority="71" w:unhideWhenUsed="0"/>
+    <w:lsdException w:name="Colorful List Accent 5" w:semiHidden="0" w:uiPriority="72" w:unhideWhenUsed="0"/>
+    <w:lsdException w:name="Colorful Grid Accent 5" w:semiHidden="0" w:uiPriority="73" w:unhideWhenUsed="0"/>
+    <w:lsdException w:name="Light Shading Accent 6" w:semiHidden="0" w:uiPriority="60" w:unhideWhenUsed="0"/>
+    <w:lsdException w:name="Light List Accent 6" w:semiHidden="0" w:uiPriority="61" w:unhideWhenUsed="0"/>
+    <w:lsdException w:name="Light Grid Accent 6" w:semiHidden="0" w:uiPriority="62" w:unhideWhenUsed="0"/>
+    <w:lsdException w:name="Medium Shading 1 Accent 6" w:semiHidden="0" w:uiPriority="63" w:unhideWhenUsed="0"/>
+    <w:lsdException w:name="Medium Shading 2 Accent 6" w:semiHidden="0" w:uiPriority="64" w:unhideWhenUsed="0"/>
+    <w:lsdException w:name="Medium List 1 Accent 6" w:semiHidden="0" w:uiPriority="65" w:unhideWhenUsed="0"/>
+    <w:lsdException w:name="Medium List 2 Accent 6" w:semiHidden="0" w:uiPriority="66" w:unhideWhenUsed="0"/>
+    <w:lsdException w:name="Medium Grid 1 Accent 6" w:semiHidden="0" w:uiPriority="67" w:unhideWhenUsed="0"/>
+    <w:lsdException w:name="Medium Grid 2 Accent 6" w:semiHidden="0" w:uiPriority="68" w:unhideWhenUsed="0"/>
+    <w:lsdException w:name="Medium Grid 3 Accent 6" w:semiHidden="0" w:uiPriority="69" w:unhideWhenUsed="0"/>
+    <w:lsdException w:name="Dark List Accent 6" w:semiHidden="0" w:uiPriority="70" w:unhideWhenUsed="0"/>
+    <w:lsdException w:name="Colorful Shading Accent 6" w:semiHidden="0" w:uiPriority="71" w:unhideWhenUsed="0"/>
+    <w:lsdException w:name="Colorful List Accent 6" w:semiHidden="0" w:uiPriority="72" w:unhideWhenUsed="0"/>
+    <w:lsdException w:name="Colorful Grid Accent 6" w:semiHidden="0" w:uiPriority="73" w:unhideWhenUsed="0"/>
+    <w:lsdException w:name="Subtle Emphasis" w:semiHidden="0" w:uiPriority="19" w:unhideWhenUsed="0" w:qFormat="1"/>
+    <w:lsdException w:name="Intense Emphasis" w:semiHidden="0" w:uiPriority="21" w:unhideWhenUsed="0" w:qFormat="1"/>
+    <w:lsdException w:name="Subtle Reference" w:semiHidden="0" w:uiPriority="31" w:unhideWhenUsed="0" w:qFormat="1"/>
+    <w:lsdException w:name="Intense Reference" w:semiHidden="0" w:uiPriority="32" w:unhideWhenUsed="0" w:qFormat="1"/>
+    <w:lsdException w:name="Book Title" w:semiHidden="0" w:uiPriority="33" w:unhideWhenUsed="0" w:qFormat="1"/>
+    <w:lsdException w:name="Bibliography" w:uiPriority="37"/>
+    <w:lsdException w:name="TOC Heading" w:uiPriority="39" w:qFormat="1"/>
+  </w:latentStyles>
+  <w:style w:type="paragraph" w:default="1" w:styleId="Normal">
+    <w:name w:val="Normal"/>
+    <w:qFormat/>
+  </w:style>
+  <w:style w:type="character" w:default="1" w:styleId="Fuentedeprrafopredeter">
+    <w:name w:val="Default Paragraph Font"/>
+    <w:uiPriority w:val="1"/>
+    <w:semiHidden/>
+    <w:unhideWhenUsed/>
+  </w:style>
+  <w:style w:type="table" w:default="1" w:styleId="Tablanormal">
+    <w:name w:val="Normal Table"/>
+    <w:uiPriority w:val="99"/>
+    <w:semiHidden/>
+    <w:unhideWhenUsed/>
+    <w:tblPr>
+      <w:tblInd w:w="0" w:type="dxa"/>
+      <w:tblCellMar>
+        <w:top w:w="0" w:type="dxa"/>
+        <w:left w:w="108" w:type="dxa"/>
+        <w:bottom w:w="0" w:type="dxa"/>
+        <w:right w:w="108" w:type="dxa"/>
+      </w:tblCellMar>
+    </w:tblPr>
+  </w:style>
+  <w:style w:type="numbering" w:default="1" w:styleId="Sinlista">
+    <w:name w:val="No List"/>
+    <w:uiPriority w:val="99"/>
+    <w:semiHidden/>
+    <w:unhideWhenUsed/>
+  </w:style>
+</w:styles>
+</file>
+
 <file path=word/glossary/document.xml><?xml version="1.0" encoding="utf-8"?>
-<w:glossaryDocument xmlns:wpc="http://schemas.microsoft.com/office/word/2010/wordprocessingCanvas" xmlns:mc="http://schemas.openxmlformats.org/markup-compatibility/2006" xmlns:o="urn:schemas-microsoft-com:office:office" xmlns:r="http://schemas.openxmlformats.org/officeDocument/2006/relationships" xmlns:m="http://schemas.openxmlformats.org/officeDocument/2006/math" xmlns:v="urn:schemas-microsoft-com:vml" xmlns:wp14="http://schemas.microsoft.com/office/word/2010/wordprocessingDrawing" xmlns:wp="http://schemas.openxmlformats.org/drawingml/2006/wordprocessingDrawing" xmlns:w10="urn:schemas-microsoft-com:office:word" xmlns:w="http://schemas.openxmlformats.org/wordprocessingml/2006/main" xmlns:w14="http://schemas.microsoft.com/office/word/2010/wordml" xmlns:w15="http://schemas.microsoft.com/office/word/2012/wordml" xmlns:wpg="http://schemas.microsoft.com/office/word/2010/wordprocessingGroup" xmlns:wpi="http://schemas.microsoft.com/office/word/2010/wordprocessingInk" xmlns:wne="http://schemas.microsoft.com/office/word/2006/wordml" xmlns:wps="http://schemas.microsoft.com/office/word/2010/wordprocessingShape" mc:Ignorable="w14 w15 wp14">
+<w:glossaryDocument xmlns:wpc="http://schemas.microsoft.com/office/word/2010/wordprocessingCanvas" xmlns:mc="http://schemas.openxmlformats.org/markup-compatibility/2006" xmlns:o="urn:schemas-microsoft-com:office:office" xmlns:r="http://schemas.openxmlformats.org/officeDocument/2006/relationships" xmlns:m="http://schemas.openxmlformats.org/officeDocument/2006/math" xmlns:v="urn:schemas-microsoft-com:vml" xmlns:wp14="http://schemas.microsoft.com/office/word/2010/wordprocessingDrawing" xmlns:wp="http://schemas.openxmlformats.org/drawingml/2006/wordprocessingDrawing" xmlns:w10="urn:schemas-microsoft-com:office:word" xmlns:w="http://schemas.openxmlformats.org/wordprocessingml/2006/main" xmlns:w14="http://schemas.microsoft.com/office/word/2010/wordml" xmlns:wpg="http://schemas.microsoft.com/office/word/2010/wordprocessingGroup" xmlns:wpi="http://schemas.microsoft.com/office/word/2010/wordprocessingInk" xmlns:wne="http://schemas.microsoft.com/office/word/2006/wordml" xmlns:wps="http://schemas.microsoft.com/office/word/2010/wordprocessingShape" mc:Ignorable="w14 wp14">
   <w:docParts>
     <w:docPart>
       <w:docPartPr>
@@ -11924,7 +12059,7 @@
           </w:pPr>
           <w:r>
             <w:rPr>
-              <w:color w:val="5B9BD5" w:themeColor="accent1"/>
+              <w:color w:val="4F81BD" w:themeColor="accent1"/>
               <w:sz w:val="200"/>
               <w:szCs w:val="200"/>
               <w:lang w:val="es-ES"/>
@@ -11939,7 +12074,7 @@
 </file>
 
 <file path=word/glossary/fontTable.xml><?xml version="1.0" encoding="utf-8"?>
-<w:fonts xmlns:mc="http://schemas.openxmlformats.org/markup-compatibility/2006" xmlns:r="http://schemas.openxmlformats.org/officeDocument/2006/relationships" xmlns:w="http://schemas.openxmlformats.org/wordprocessingml/2006/main" xmlns:w14="http://schemas.microsoft.com/office/word/2010/wordml" xmlns:w15="http://schemas.microsoft.com/office/word/2012/wordml" mc:Ignorable="w14 w15">
+<w:fonts xmlns:mc="http://schemas.openxmlformats.org/markup-compatibility/2006" xmlns:r="http://schemas.openxmlformats.org/officeDocument/2006/relationships" xmlns:w="http://schemas.openxmlformats.org/wordprocessingml/2006/main" xmlns:w14="http://schemas.microsoft.com/office/word/2010/wordml" mc:Ignorable="w14">
   <w:font w:name="Verdana">
     <w:panose1 w:val="020B0604030504040204"/>
     <w:charset w:val="00"/>
@@ -12000,8 +12135,9 @@
     <w:panose1 w:val="020B0604030504040204"/>
     <w:charset w:val="00"/>
     <w:family w:val="swiss"/>
+    <w:notTrueType/>
     <w:pitch w:val="variable"/>
-    <w:sig w:usb0="E1002EFF" w:usb1="C000605B" w:usb2="00000029" w:usb3="00000000" w:csb0="000101FF" w:csb1="00000000"/>
+    <w:sig w:usb0="00000003" w:usb1="00000000" w:usb2="00000000" w:usb3="00000000" w:csb0="00000001" w:csb1="00000000"/>
   </w:font>
   <w:font w:name="Cambria">
     <w:panose1 w:val="02040503050406030204"/>
@@ -12021,7 +12157,7 @@
 </file>
 
 <file path=word/glossary/settings.xml><?xml version="1.0" encoding="utf-8"?>
-<w:settings xmlns:mc="http://schemas.openxmlformats.org/markup-compatibility/2006" xmlns:o="urn:schemas-microsoft-com:office:office" xmlns:r="http://schemas.openxmlformats.org/officeDocument/2006/relationships" xmlns:m="http://schemas.openxmlformats.org/officeDocument/2006/math" xmlns:v="urn:schemas-microsoft-com:vml" xmlns:w10="urn:schemas-microsoft-com:office:word" xmlns:w="http://schemas.openxmlformats.org/wordprocessingml/2006/main" xmlns:w14="http://schemas.microsoft.com/office/word/2010/wordml" xmlns:w15="http://schemas.microsoft.com/office/word/2012/wordml" xmlns:sl="http://schemas.openxmlformats.org/schemaLibrary/2006/main" mc:Ignorable="w14 w15">
+<w:settings xmlns:mc="http://schemas.openxmlformats.org/markup-compatibility/2006" xmlns:o="urn:schemas-microsoft-com:office:office" xmlns:r="http://schemas.openxmlformats.org/officeDocument/2006/relationships" xmlns:m="http://schemas.openxmlformats.org/officeDocument/2006/math" xmlns:v="urn:schemas-microsoft-com:vml" xmlns:w10="urn:schemas-microsoft-com:office:word" xmlns:w="http://schemas.openxmlformats.org/wordprocessingml/2006/main" xmlns:w14="http://schemas.microsoft.com/office/word/2010/wordml" xmlns:sl="http://schemas.openxmlformats.org/schemaLibrary/2006/main" mc:Ignorable="w14">
   <w:view w:val="normal"/>
   <w:defaultTabStop w:val="708"/>
   <w:hyphenationZone w:val="425"/>
@@ -12062,6 +12198,7 @@
     <w:rsid w:val="00BE744E"/>
     <w:rsid w:val="00C60387"/>
     <w:rsid w:val="00CD59B9"/>
+    <w:rsid w:val="00D27389"/>
     <w:rsid w:val="00DF5227"/>
     <w:rsid w:val="00E413E6"/>
     <w:rsid w:val="00EE6E7B"/>
@@ -12091,7 +12228,7 @@
 </file>
 
 <file path=word/glossary/styles.xml><?xml version="1.0" encoding="utf-8"?>
-<w:styles xmlns:mc="http://schemas.openxmlformats.org/markup-compatibility/2006" xmlns:r="http://schemas.openxmlformats.org/officeDocument/2006/relationships" xmlns:w="http://schemas.openxmlformats.org/wordprocessingml/2006/main" xmlns:w14="http://schemas.microsoft.com/office/word/2010/wordml" xmlns:w15="http://schemas.microsoft.com/office/word/2012/wordml" mc:Ignorable="w14 w15">
+<w:styles xmlns:mc="http://schemas.openxmlformats.org/markup-compatibility/2006" xmlns:r="http://schemas.openxmlformats.org/officeDocument/2006/relationships" xmlns:w="http://schemas.openxmlformats.org/wordprocessingml/2006/main" xmlns:w14="http://schemas.microsoft.com/office/word/2010/wordml" mc:Ignorable="w14">
   <w:docDefaults>
     <w:rPrDefault>
       <w:rPr>
@@ -12107,378 +12244,144 @@
       </w:pPr>
     </w:pPrDefault>
   </w:docDefaults>
-  <w:latentStyles w:defLockedState="0" w:defUIPriority="99" w:defSemiHidden="0" w:defUnhideWhenUsed="0" w:defQFormat="0" w:count="371">
-    <w:lsdException w:name="Normal" w:uiPriority="0" w:qFormat="1"/>
-    <w:lsdException w:name="heading 1" w:uiPriority="9" w:qFormat="1"/>
-    <w:lsdException w:name="heading 2" w:semiHidden="1" w:uiPriority="9" w:unhideWhenUsed="1" w:qFormat="1"/>
-    <w:lsdException w:name="heading 3" w:semiHidden="1" w:uiPriority="9" w:unhideWhenUsed="1" w:qFormat="1"/>
-    <w:lsdException w:name="heading 4" w:semiHidden="1" w:uiPriority="9" w:unhideWhenUsed="1" w:qFormat="1"/>
-    <w:lsdException w:name="heading 5" w:semiHidden="1" w:uiPriority="9" w:unhideWhenUsed="1" w:qFormat="1"/>
-    <w:lsdException w:name="heading 6" w:semiHidden="1" w:uiPriority="9" w:unhideWhenUsed="1" w:qFormat="1"/>
-    <w:lsdException w:name="heading 7" w:semiHidden="1" w:uiPriority="9" w:unhideWhenUsed="1" w:qFormat="1"/>
-    <w:lsdException w:name="heading 8" w:semiHidden="1" w:uiPriority="9" w:unhideWhenUsed="1" w:qFormat="1"/>
-    <w:lsdException w:name="heading 9" w:semiHidden="1" w:uiPriority="9" w:unhideWhenUsed="1" w:qFormat="1"/>
-    <w:lsdException w:name="index 1" w:semiHidden="1" w:unhideWhenUsed="1"/>
-    <w:lsdException w:name="index 2" w:semiHidden="1" w:unhideWhenUsed="1"/>
-    <w:lsdException w:name="index 3" w:semiHidden="1" w:unhideWhenUsed="1"/>
-    <w:lsdException w:name="index 4" w:semiHidden="1" w:unhideWhenUsed="1"/>
-    <w:lsdException w:name="index 5" w:semiHidden="1" w:unhideWhenUsed="1"/>
-    <w:lsdException w:name="index 6" w:semiHidden="1" w:unhideWhenUsed="1"/>
-    <w:lsdException w:name="index 7" w:semiHidden="1" w:unhideWhenUsed="1"/>
-    <w:lsdException w:name="index 8" w:semiHidden="1" w:unhideWhenUsed="1"/>
-    <w:lsdException w:name="index 9" w:semiHidden="1" w:unhideWhenUsed="1"/>
-    <w:lsdException w:name="toc 1" w:semiHidden="1" w:uiPriority="39" w:unhideWhenUsed="1"/>
-    <w:lsdException w:name="toc 2" w:semiHidden="1" w:uiPriority="39" w:unhideWhenUsed="1"/>
-    <w:lsdException w:name="toc 3" w:semiHidden="1" w:uiPriority="39" w:unhideWhenUsed="1"/>
-    <w:lsdException w:name="toc 4" w:semiHidden="1" w:uiPriority="39" w:unhideWhenUsed="1"/>
-    <w:lsdException w:name="toc 5" w:semiHidden="1" w:uiPriority="39" w:unhideWhenUsed="1"/>
-    <w:lsdException w:name="toc 6" w:semiHidden="1" w:uiPriority="39" w:unhideWhenUsed="1"/>
-    <w:lsdException w:name="toc 7" w:semiHidden="1" w:uiPriority="39" w:unhideWhenUsed="1"/>
-    <w:lsdException w:name="toc 8" w:semiHidden="1" w:uiPriority="39" w:unhideWhenUsed="1"/>
-    <w:lsdException w:name="toc 9" w:semiHidden="1" w:uiPriority="39" w:unhideWhenUsed="1"/>
-    <w:lsdException w:name="Normal Indent" w:semiHidden="1" w:unhideWhenUsed="1"/>
-    <w:lsdException w:name="footnote text" w:semiHidden="1" w:unhideWhenUsed="1"/>
-    <w:lsdException w:name="annotation text" w:semiHidden="1" w:unhideWhenUsed="1"/>
-    <w:lsdException w:name="header" w:semiHidden="1" w:unhideWhenUsed="1"/>
-    <w:lsdException w:name="footer" w:semiHidden="1" w:unhideWhenUsed="1"/>
-    <w:lsdException w:name="index heading" w:semiHidden="1" w:unhideWhenUsed="1"/>
-    <w:lsdException w:name="caption" w:semiHidden="1" w:uiPriority="35" w:unhideWhenUsed="1" w:qFormat="1"/>
-    <w:lsdException w:name="table of figures" w:semiHidden="1" w:unhideWhenUsed="1"/>
-    <w:lsdException w:name="envelope address" w:semiHidden="1" w:unhideWhenUsed="1"/>
-    <w:lsdException w:name="envelope return" w:semiHidden="1" w:unhideWhenUsed="1"/>
-    <w:lsdException w:name="footnote reference" w:semiHidden="1" w:unhideWhenUsed="1"/>
-    <w:lsdException w:name="annotation reference" w:semiHidden="1" w:unhideWhenUsed="1"/>
-    <w:lsdException w:name="line number" w:semiHidden="1" w:unhideWhenUsed="1"/>
-    <w:lsdException w:name="page number" w:semiHidden="1" w:unhideWhenUsed="1"/>
-    <w:lsdException w:name="endnote reference" w:semiHidden="1" w:unhideWhenUsed="1"/>
-    <w:lsdException w:name="endnote text" w:semiHidden="1" w:unhideWhenUsed="1"/>
-    <w:lsdException w:name="table of authorities" w:semiHidden="1" w:unhideWhenUsed="1"/>
-    <w:lsdException w:name="macro" w:semiHidden="1" w:unhideWhenUsed="1"/>
-    <w:lsdException w:name="toa heading" w:semiHidden="1" w:unhideWhenUsed="1"/>
-    <w:lsdException w:name="List" w:semiHidden="1" w:unhideWhenUsed="1"/>
-    <w:lsdException w:name="List Bullet" w:semiHidden="1" w:unhideWhenUsed="1"/>
-    <w:lsdException w:name="List Number" w:semiHidden="1" w:unhideWhenUsed="1"/>
-    <w:lsdException w:name="List 2" w:semiHidden="1" w:unhideWhenUsed="1"/>
-    <w:lsdException w:name="List 3" w:semiHidden="1" w:unhideWhenUsed="1"/>
-    <w:lsdException w:name="List 4" w:semiHidden="1" w:unhideWhenUsed="1"/>
-    <w:lsdException w:name="List 5" w:semiHidden="1" w:unhideWhenUsed="1"/>
-    <w:lsdException w:name="List Bullet 2" w:semiHidden="1" w:unhideWhenUsed="1"/>
-    <w:lsdException w:name="List Bullet 3" w:semiHidden="1" w:unhideWhenUsed="1"/>
-    <w:lsdException w:name="List Bullet 4" w:semiHidden="1" w:unhideWhenUsed="1"/>
-    <w:lsdException w:name="List Bullet 5" w:semiHidden="1" w:unhideWhenUsed="1"/>
-    <w:lsdException w:name="List Number 2" w:semiHidden="1" w:unhideWhenUsed="1"/>
-    <w:lsdException w:name="List Number 3" w:semiHidden="1" w:unhideWhenUsed="1"/>
-    <w:lsdException w:name="List Number 4" w:semiHidden="1" w:unhideWhenUsed="1"/>
-    <w:lsdException w:name="List Number 5" w:semiHidden="1" w:unhideWhenUsed="1"/>
-    <w:lsdException w:name="Title" w:uiPriority="10" w:qFormat="1"/>
-    <w:lsdException w:name="Closing" w:semiHidden="1" w:unhideWhenUsed="1"/>
-    <w:lsdException w:name="Signature" w:semiHidden="1" w:unhideWhenUsed="1"/>
-    <w:lsdException w:name="Default Paragraph Font" w:semiHidden="1" w:uiPriority="1" w:unhideWhenUsed="1"/>
-    <w:lsdException w:name="Body Text" w:semiHidden="1" w:unhideWhenUsed="1"/>
-    <w:lsdException w:name="Body Text Indent" w:semiHidden="1" w:unhideWhenUsed="1"/>
-    <w:lsdException w:name="List Continue" w:semiHidden="1" w:unhideWhenUsed="1"/>
-    <w:lsdException w:name="List Continue 2" w:semiHidden="1" w:unhideWhenUsed="1"/>
-    <w:lsdException w:name="List Continue 3" w:semiHidden="1" w:unhideWhenUsed="1"/>
-    <w:lsdException w:name="List Continue 4" w:semiHidden="1" w:unhideWhenUsed="1"/>
-    <w:lsdException w:name="List Continue 5" w:semiHidden="1" w:unhideWhenUsed="1"/>
-    <w:lsdException w:name="Message Header" w:semiHidden="1" w:unhideWhenUsed="1"/>
-    <w:lsdException w:name="Subtitle" w:uiPriority="11" w:qFormat="1"/>
-    <w:lsdException w:name="Salutation" w:semiHidden="1" w:unhideWhenUsed="1"/>
-    <w:lsdException w:name="Date" w:semiHidden="1" w:unhideWhenUsed="1"/>
-    <w:lsdException w:name="Body Text First Indent" w:semiHidden="1" w:unhideWhenUsed="1"/>
-    <w:lsdException w:name="Body Text First Indent 2" w:semiHidden="1" w:unhideWhenUsed="1"/>
-    <w:lsdException w:name="Note Heading" w:semiHidden="1" w:unhideWhenUsed="1"/>
-    <w:lsdException w:name="Body Text 2" w:semiHidden="1" w:unhideWhenUsed="1"/>
-    <w:lsdException w:name="Body Text 3" w:semiHidden="1" w:unhideWhenUsed="1"/>
-    <w:lsdException w:name="Body Text Indent 2" w:semiHidden="1" w:unhideWhenUsed="1"/>
-    <w:lsdException w:name="Body Text Indent 3" w:semiHidden="1" w:unhideWhenUsed="1"/>
-    <w:lsdException w:name="Block Text" w:semiHidden="1" w:unhideWhenUsed="1"/>
-    <w:lsdException w:name="Hyperlink" w:semiHidden="1" w:unhideWhenUsed="1"/>
-    <w:lsdException w:name="FollowedHyperlink" w:semiHidden="1" w:unhideWhenUsed="1"/>
-    <w:lsdException w:name="Strong" w:uiPriority="22" w:qFormat="1"/>
-    <w:lsdException w:name="Emphasis" w:uiPriority="20" w:qFormat="1"/>
-    <w:lsdException w:name="Document Map" w:semiHidden="1" w:unhideWhenUsed="1"/>
-    <w:lsdException w:name="Plain Text" w:semiHidden="1" w:unhideWhenUsed="1"/>
-    <w:lsdException w:name="E-mail Signature" w:semiHidden="1" w:unhideWhenUsed="1"/>
-    <w:lsdException w:name="HTML Top of Form" w:semiHidden="1" w:unhideWhenUsed="1"/>
-    <w:lsdException w:name="HTML Bottom of Form" w:semiHidden="1" w:unhideWhenUsed="1"/>
-    <w:lsdException w:name="Normal (Web)" w:semiHidden="1" w:unhideWhenUsed="1"/>
-    <w:lsdException w:name="HTML Acronym" w:semiHidden="1" w:unhideWhenUsed="1"/>
-    <w:lsdException w:name="HTML Address" w:semiHidden="1" w:unhideWhenUsed="1"/>
-    <w:lsdException w:name="HTML Cite" w:semiHidden="1" w:unhideWhenUsed="1"/>
-    <w:lsdException w:name="HTML Code" w:semiHidden="1" w:unhideWhenUsed="1"/>
-    <w:lsdException w:name="HTML Definition" w:semiHidden="1" w:unhideWhenUsed="1"/>
-    <w:lsdException w:name="HTML Keyboard" w:semiHidden="1" w:unhideWhenUsed="1"/>
-    <w:lsdException w:name="HTML Preformatted" w:semiHidden="1" w:unhideWhenUsed="1"/>
-    <w:lsdException w:name="HTML Sample" w:semiHidden="1" w:unhideWhenUsed="1"/>
-    <w:lsdException w:name="HTML Typewriter" w:semiHidden="1" w:unhideWhenUsed="1"/>
-    <w:lsdException w:name="HTML Variable" w:semiHidden="1" w:unhideWhenUsed="1"/>
-    <w:lsdException w:name="Normal Table" w:semiHidden="1" w:unhideWhenUsed="1"/>
-    <w:lsdException w:name="annotation subject" w:semiHidden="1" w:unhideWhenUsed="1"/>
-    <w:lsdException w:name="No List" w:semiHidden="1" w:unhideWhenUsed="1"/>
-    <w:lsdException w:name="Outline List 1" w:semiHidden="1" w:unhideWhenUsed="1"/>
-    <w:lsdException w:name="Outline List 2" w:semiHidden="1" w:unhideWhenUsed="1"/>
-    <w:lsdException w:name="Outline List 3" w:semiHidden="1" w:unhideWhenUsed="1"/>
-    <w:lsdException w:name="Table Simple 1" w:semiHidden="1" w:unhideWhenUsed="1"/>
-    <w:lsdException w:name="Table Simple 2" w:semiHidden="1" w:unhideWhenUsed="1"/>
-    <w:lsdException w:name="Table Simple 3" w:semiHidden="1" w:unhideWhenUsed="1"/>
-    <w:lsdException w:name="Table Classic 1" w:semiHidden="1" w:unhideWhenUsed="1"/>
-    <w:lsdException w:name="Table Classic 2" w:semiHidden="1" w:unhideWhenUsed="1"/>
-    <w:lsdException w:name="Table Classic 3" w:semiHidden="1" w:unhideWhenUsed="1"/>
-    <w:lsdException w:name="Table Classic 4" w:semiHidden="1" w:unhideWhenUsed="1"/>
-    <w:lsdException w:name="Table Colorful 1" w:semiHidden="1" w:unhideWhenUsed="1"/>
-    <w:lsdException w:name="Table Colorful 2" w:semiHidden="1" w:unhideWhenUsed="1"/>
-    <w:lsdException w:name="Table Colorful 3" w:semiHidden="1" w:unhideWhenUsed="1"/>
-    <w:lsdException w:name="Table Columns 1" w:semiHidden="1" w:unhideWhenUsed="1"/>
-    <w:lsdException w:name="Table Columns 2" w:semiHidden="1" w:unhideWhenUsed="1"/>
-    <w:lsdException w:name="Table Columns 3" w:semiHidden="1" w:unhideWhenUsed="1"/>
-    <w:lsdException w:name="Table Columns 4" w:semiHidden="1" w:unhideWhenUsed="1"/>
-    <w:lsdException w:name="Table Columns 5" w:semiHidden="1" w:unhideWhenUsed="1"/>
-    <w:lsdException w:name="Table Grid 1" w:semiHidden="1" w:unhideWhenUsed="1"/>
-    <w:lsdException w:name="Table Grid 2" w:semiHidden="1" w:unhideWhenUsed="1"/>
-    <w:lsdException w:name="Table Grid 3" w:semiHidden="1" w:unhideWhenUsed="1"/>
-    <w:lsdException w:name="Table Grid 4" w:semiHidden="1" w:unhideWhenUsed="1"/>
-    <w:lsdException w:name="Table Grid 5" w:semiHidden="1" w:unhideWhenUsed="1"/>
-    <w:lsdException w:name="Table Grid 6" w:semiHidden="1" w:unhideWhenUsed="1"/>
-    <w:lsdException w:name="Table Grid 7" w:semiHidden="1" w:unhideWhenUsed="1"/>
-    <w:lsdException w:name="Table Grid 8" w:semiHidden="1" w:unhideWhenUsed="1"/>
-    <w:lsdException w:name="Table List 1" w:semiHidden="1" w:unhideWhenUsed="1"/>
-    <w:lsdException w:name="Table List 2" w:semiHidden="1" w:unhideWhenUsed="1"/>
-    <w:lsdException w:name="Table List 3" w:semiHidden="1" w:unhideWhenUsed="1"/>
-    <w:lsdException w:name="Table List 4" w:semiHidden="1" w:unhideWhenUsed="1"/>
-    <w:lsdException w:name="Table List 5" w:semiHidden="1" w:unhideWhenUsed="1"/>
-    <w:lsdException w:name="Table List 6" w:semiHidden="1" w:unhideWhenUsed="1"/>
-    <w:lsdException w:name="Table List 7" w:semiHidden="1" w:unhideWhenUsed="1"/>
-    <w:lsdException w:name="Table List 8" w:semiHidden="1" w:unhideWhenUsed="1"/>
-    <w:lsdException w:name="Table 3D effects 1" w:semiHidden="1" w:unhideWhenUsed="1"/>
-    <w:lsdException w:name="Table 3D effects 2" w:semiHidden="1" w:unhideWhenUsed="1"/>
-    <w:lsdException w:name="Table 3D effects 3" w:semiHidden="1" w:unhideWhenUsed="1"/>
-    <w:lsdException w:name="Table Contemporary" w:semiHidden="1" w:unhideWhenUsed="1"/>
-    <w:lsdException w:name="Table Elegant" w:semiHidden="1" w:unhideWhenUsed="1"/>
-    <w:lsdException w:name="Table Professional" w:semiHidden="1" w:unhideWhenUsed="1"/>
-    <w:lsdException w:name="Table Subtle 1" w:semiHidden="1" w:unhideWhenUsed="1"/>
-    <w:lsdException w:name="Table Subtle 2" w:semiHidden="1" w:unhideWhenUsed="1"/>
-    <w:lsdException w:name="Table Web 1" w:semiHidden="1" w:unhideWhenUsed="1"/>
-    <w:lsdException w:name="Table Web 2" w:semiHidden="1" w:unhideWhenUsed="1"/>
-    <w:lsdException w:name="Table Web 3" w:semiHidden="1" w:unhideWhenUsed="1"/>
-    <w:lsdException w:name="Balloon Text" w:semiHidden="1" w:unhideWhenUsed="1"/>
-    <w:lsdException w:name="Table Grid" w:uiPriority="59"/>
-    <w:lsdException w:name="Table Theme" w:semiHidden="1" w:unhideWhenUsed="1"/>
-    <w:lsdException w:name="Placeholder Text" w:semiHidden="1"/>
-    <w:lsdException w:name="No Spacing" w:uiPriority="1" w:qFormat="1"/>
-    <w:lsdException w:name="Light Shading" w:uiPriority="60"/>
-    <w:lsdException w:name="Light List" w:uiPriority="61"/>
-    <w:lsdException w:name="Light Grid" w:uiPriority="62"/>
-    <w:lsdException w:name="Medium Shading 1" w:uiPriority="63"/>
-    <w:lsdException w:name="Medium Shading 2" w:uiPriority="64"/>
-    <w:lsdException w:name="Medium List 1" w:uiPriority="65"/>
-    <w:lsdException w:name="Medium List 2" w:uiPriority="66"/>
-    <w:lsdException w:name="Medium Grid 1" w:uiPriority="67"/>
-    <w:lsdException w:name="Medium Grid 2" w:uiPriority="68"/>
-    <w:lsdException w:name="Medium Grid 3" w:uiPriority="69"/>
-    <w:lsdException w:name="Dark List" w:uiPriority="70"/>
-    <w:lsdException w:name="Colorful Shading" w:uiPriority="71"/>
-    <w:lsdException w:name="Colorful List" w:uiPriority="72"/>
-    <w:lsdException w:name="Colorful Grid" w:uiPriority="73"/>
-    <w:lsdException w:name="Light Shading Accent 1" w:uiPriority="60"/>
-    <w:lsdException w:name="Light List Accent 1" w:uiPriority="61"/>
-    <w:lsdException w:name="Light Grid Accent 1" w:uiPriority="62"/>
-    <w:lsdException w:name="Medium Shading 1 Accent 1" w:uiPriority="63"/>
-    <w:lsdException w:name="Medium Shading 2 Accent 1" w:uiPriority="64"/>
-    <w:lsdException w:name="Medium List 1 Accent 1" w:uiPriority="65"/>
-    <w:lsdException w:name="Revision" w:semiHidden="1"/>
-    <w:lsdException w:name="List Paragraph" w:uiPriority="34" w:qFormat="1"/>
-    <w:lsdException w:name="Quote" w:uiPriority="29" w:qFormat="1"/>
-    <w:lsdException w:name="Intense Quote" w:uiPriority="30" w:qFormat="1"/>
-    <w:lsdException w:name="Medium List 2 Accent 1" w:uiPriority="66"/>
-    <w:lsdException w:name="Medium Grid 1 Accent 1" w:uiPriority="67"/>
-    <w:lsdException w:name="Medium Grid 2 Accent 1" w:uiPriority="68"/>
-    <w:lsdException w:name="Medium Grid 3 Accent 1" w:uiPriority="69"/>
-    <w:lsdException w:name="Dark List Accent 1" w:uiPriority="70"/>
-    <w:lsdException w:name="Colorful Shading Accent 1" w:uiPriority="71"/>
-    <w:lsdException w:name="Colorful List Accent 1" w:uiPriority="72"/>
-    <w:lsdException w:name="Colorful Grid Accent 1" w:uiPriority="73"/>
-    <w:lsdException w:name="Light Shading Accent 2" w:uiPriority="60"/>
-    <w:lsdException w:name="Light List Accent 2" w:uiPriority="61"/>
-    <w:lsdException w:name="Light Grid Accent 2" w:uiPriority="62"/>
-    <w:lsdException w:name="Medium Shading 1 Accent 2" w:uiPriority="63"/>
-    <w:lsdException w:name="Medium Shading 2 Accent 2" w:uiPriority="64"/>
-    <w:lsdException w:name="Medium List 1 Accent 2" w:uiPriority="65"/>
-    <w:lsdException w:name="Medium List 2 Accent 2" w:uiPriority="66"/>
-    <w:lsdException w:name="Medium Grid 1 Accent 2" w:uiPriority="67"/>
-    <w:lsdException w:name="Medium Grid 2 Accent 2" w:uiPriority="68"/>
-    <w:lsdException w:name="Medium Grid 3 Accent 2" w:uiPriority="69"/>
-    <w:lsdException w:name="Dark List Accent 2" w:uiPriority="70"/>
-    <w:lsdException w:name="Colorful Shading Accent 2" w:uiPriority="71"/>
-    <w:lsdException w:name="Colorful List Accent 2" w:uiPriority="72"/>
-    <w:lsdException w:name="Colorful Grid Accent 2" w:uiPriority="73"/>
-    <w:lsdException w:name="Light Shading Accent 3" w:uiPriority="60"/>
-    <w:lsdException w:name="Light List Accent 3" w:uiPriority="61"/>
-    <w:lsdException w:name="Light Grid Accent 3" w:uiPriority="62"/>
-    <w:lsdException w:name="Medium Shading 1 Accent 3" w:uiPriority="63"/>
-    <w:lsdException w:name="Medium Shading 2 Accent 3" w:uiPriority="64"/>
-    <w:lsdException w:name="Medium List 1 Accent 3" w:uiPriority="65"/>
-    <w:lsdException w:name="Medium List 2 Accent 3" w:uiPriority="66"/>
-    <w:lsdException w:name="Medium Grid 1 Accent 3" w:uiPriority="67"/>
-    <w:lsdException w:name="Medium Grid 2 Accent 3" w:uiPriority="68"/>
-    <w:lsdException w:name="Medium Grid 3 Accent 3" w:uiPriority="69"/>
-    <w:lsdException w:name="Dark List Accent 3" w:uiPriority="70"/>
-    <w:lsdException w:name="Colorful Shading Accent 3" w:uiPriority="71"/>
-    <w:lsdException w:name="Colorful List Accent 3" w:uiPriority="72"/>
-    <w:lsdException w:name="Colorful Grid Accent 3" w:uiPriority="73"/>
-    <w:lsdException w:name="Light Shading Accent 4" w:uiPriority="60"/>
-    <w:lsdException w:name="Light List Accent 4" w:uiPriority="61"/>
-    <w:lsdException w:name="Light Grid Accent 4" w:uiPriority="62"/>
-    <w:lsdException w:name="Medium Shading 1 Accent 4" w:uiPriority="63"/>
-    <w:lsdException w:name="Medium Shading 2 Accent 4" w:uiPriority="64"/>
-    <w:lsdException w:name="Medium List 1 Accent 4" w:uiPriority="65"/>
-    <w:lsdException w:name="Medium List 2 Accent 4" w:uiPriority="66"/>
-    <w:lsdException w:name="Medium Grid 1 Accent 4" w:uiPriority="67"/>
-    <w:lsdException w:name="Medium Grid 2 Accent 4" w:uiPriority="68"/>
-    <w:lsdException w:name="Medium Grid 3 Accent 4" w:uiPriority="69"/>
-    <w:lsdException w:name="Dark List Accent 4" w:uiPriority="70"/>
-    <w:lsdException w:name="Colorful Shading Accent 4" w:uiPriority="71"/>
-    <w:lsdException w:name="Colorful List Accent 4" w:uiPriority="72"/>
-    <w:lsdException w:name="Colorful Grid Accent 4" w:uiPriority="73"/>
-    <w:lsdException w:name="Light Shading Accent 5" w:uiPriority="60"/>
-    <w:lsdException w:name="Light List Accent 5" w:uiPriority="61"/>
-    <w:lsdException w:name="Light Grid Accent 5" w:uiPriority="62"/>
-    <w:lsdException w:name="Medium Shading 1 Accent 5" w:uiPriority="63"/>
-    <w:lsdException w:name="Medium Shading 2 Accent 5" w:uiPriority="64"/>
-    <w:lsdException w:name="Medium List 1 Accent 5" w:uiPriority="65"/>
-    <w:lsdException w:name="Medium List 2 Accent 5" w:uiPriority="66"/>
-    <w:lsdException w:name="Medium Grid 1 Accent 5" w:uiPriority="67"/>
-    <w:lsdException w:name="Medium Grid 2 Accent 5" w:uiPriority="68"/>
-    <w:lsdException w:name="Medium Grid 3 Accent 5" w:uiPriority="69"/>
-    <w:lsdException w:name="Dark List Accent 5" w:uiPriority="70"/>
-    <w:lsdException w:name="Colorful Shading Accent 5" w:uiPriority="71"/>
-    <w:lsdException w:name="Colorful List Accent 5" w:uiPriority="72"/>
-    <w:lsdException w:name="Colorful Grid Accent 5" w:uiPriority="73"/>
-    <w:lsdException w:name="Light Shading Accent 6" w:uiPriority="60"/>
-    <w:lsdException w:name="Light List Accent 6" w:uiPriority="61"/>
-    <w:lsdException w:name="Light Grid Accent 6" w:uiPriority="62"/>
-    <w:lsdException w:name="Medium Shading 1 Accent 6" w:uiPriority="63"/>
-    <w:lsdException w:name="Medium Shading 2 Accent 6" w:uiPriority="64"/>
-    <w:lsdException w:name="Medium List 1 Accent 6" w:uiPriority="65"/>
-    <w:lsdException w:name="Medium List 2 Accent 6" w:uiPriority="66"/>
-    <w:lsdException w:name="Medium Grid 1 Accent 6" w:uiPriority="67"/>
-    <w:lsdException w:name="Medium Grid 2 Accent 6" w:uiPriority="68"/>
-    <w:lsdException w:name="Medium Grid 3 Accent 6" w:uiPriority="69"/>
-    <w:lsdException w:name="Dark List Accent 6" w:uiPriority="70"/>
-    <w:lsdException w:name="Colorful Shading Accent 6" w:uiPriority="71"/>
-    <w:lsdException w:name="Colorful List Accent 6" w:uiPriority="72"/>
-    <w:lsdException w:name="Colorful Grid Accent 6" w:uiPriority="73"/>
-    <w:lsdException w:name="Subtle Emphasis" w:uiPriority="19" w:qFormat="1"/>
-    <w:lsdException w:name="Intense Emphasis" w:uiPriority="21" w:qFormat="1"/>
-    <w:lsdException w:name="Subtle Reference" w:uiPriority="31" w:qFormat="1"/>
-    <w:lsdException w:name="Intense Reference" w:uiPriority="32" w:qFormat="1"/>
-    <w:lsdException w:name="Book Title" w:uiPriority="33" w:qFormat="1"/>
-    <w:lsdException w:name="Bibliography" w:semiHidden="1" w:uiPriority="37" w:unhideWhenUsed="1"/>
-    <w:lsdException w:name="TOC Heading" w:semiHidden="1" w:uiPriority="39" w:unhideWhenUsed="1" w:qFormat="1"/>
-    <w:lsdException w:name="Plain Table 1" w:uiPriority="41"/>
-    <w:lsdException w:name="Plain Table 2" w:uiPriority="42"/>
-    <w:lsdException w:name="Plain Table 3" w:uiPriority="43"/>
-    <w:lsdException w:name="Plain Table 4" w:uiPriority="44"/>
-    <w:lsdException w:name="Plain Table 5" w:uiPriority="45"/>
-    <w:lsdException w:name="Grid Table Light" w:uiPriority="40"/>
-    <w:lsdException w:name="Grid Table 1 Light" w:uiPriority="46"/>
-    <w:lsdException w:name="Grid Table 2" w:uiPriority="47"/>
-    <w:lsdException w:name="Grid Table 3" w:uiPriority="48"/>
-    <w:lsdException w:name="Grid Table 4" w:uiPriority="49"/>
-    <w:lsdException w:name="Grid Table 5 Dark" w:uiPriority="50"/>
-    <w:lsdException w:name="Grid Table 6 Colorful" w:uiPriority="51"/>
-    <w:lsdException w:name="Grid Table 7 Colorful" w:uiPriority="52"/>
-    <w:lsdException w:name="Grid Table 1 Light Accent 1" w:uiPriority="46"/>
-    <w:lsdException w:name="Grid Table 2 Accent 1" w:uiPriority="47"/>
-    <w:lsdException w:name="Grid Table 3 Accent 1" w:uiPriority="48"/>
-    <w:lsdException w:name="Grid Table 4 Accent 1" w:uiPriority="49"/>
-    <w:lsdException w:name="Grid Table 5 Dark Accent 1" w:uiPriority="50"/>
-    <w:lsdException w:name="Grid Table 6 Colorful Accent 1" w:uiPriority="51"/>
-    <w:lsdException w:name="Grid Table 7 Colorful Accent 1" w:uiPriority="52"/>
-    <w:lsdException w:name="Grid Table 1 Light Accent 2" w:uiPriority="46"/>
-    <w:lsdException w:name="Grid Table 2 Accent 2" w:uiPriority="47"/>
-    <w:lsdException w:name="Grid Table 3 Accent 2" w:uiPriority="48"/>
-    <w:lsdException w:name="Grid Table 4 Accent 2" w:uiPriority="49"/>
-    <w:lsdException w:name="Grid Table 5 Dark Accent 2" w:uiPriority="50"/>
-    <w:lsdException w:name="Grid Table 6 Colorful Accent 2" w:uiPriority="51"/>
-    <w:lsdException w:name="Grid Table 7 Colorful Accent 2" w:uiPriority="52"/>
-    <w:lsdException w:name="Grid Table 1 Light Accent 3" w:uiPriority="46"/>
-    <w:lsdException w:name="Grid Table 2 Accent 3" w:uiPriority="47"/>
-    <w:lsdException w:name="Grid Table 3 Accent 3" w:uiPriority="48"/>
-    <w:lsdException w:name="Grid Table 4 Accent 3" w:uiPriority="49"/>
-    <w:lsdException w:name="Grid Table 5 Dark Accent 3" w:uiPriority="50"/>
-    <w:lsdException w:name="Grid Table 6 Colorful Accent 3" w:uiPriority="51"/>
-    <w:lsdException w:name="Grid Table 7 Colorful Accent 3" w:uiPriority="52"/>
-    <w:lsdException w:name="Grid Table 1 Light Accent 4" w:uiPriority="46"/>
-    <w:lsdException w:name="Grid Table 2 Accent 4" w:uiPriority="47"/>
-    <w:lsdException w:name="Grid Table 3 Accent 4" w:uiPriority="48"/>
-    <w:lsdException w:name="Grid Table 4 Accent 4" w:uiPriority="49"/>
-    <w:lsdException w:name="Grid Table 5 Dark Accent 4" w:uiPriority="50"/>
-    <w:lsdException w:name="Grid Table 6 Colorful Accent 4" w:uiPriority="51"/>
-    <w:lsdException w:name="Grid Table 7 Colorful Accent 4" w:uiPriority="52"/>
-    <w:lsdException w:name="Grid Table 1 Light Accent 5" w:uiPriority="46"/>
-    <w:lsdException w:name="Grid Table 2 Accent 5" w:uiPriority="47"/>
-    <w:lsdException w:name="Grid Table 3 Accent 5" w:uiPriority="48"/>
-    <w:lsdException w:name="Grid Table 4 Accent 5" w:uiPriority="49"/>
-    <w:lsdException w:name="Grid Table 5 Dark Accent 5" w:uiPriority="50"/>
-    <w:lsdException w:name="Grid Table 6 Colorful Accent 5" w:uiPriority="51"/>
-    <w:lsdException w:name="Grid Table 7 Colorful Accent 5" w:uiPriority="52"/>
-    <w:lsdException w:name="Grid Table 1 Light Accent 6" w:uiPriority="46"/>
-    <w:lsdException w:name="Grid Table 2 Accent 6" w:uiPriority="47"/>
-    <w:lsdException w:name="Grid Table 3 Accent 6" w:uiPriority="48"/>
-    <w:lsdException w:name="Grid Table 4 Accent 6" w:uiPriority="49"/>
-    <w:lsdException w:name="Grid Table 5 Dark Accent 6" w:uiPriority="50"/>
-    <w:lsdException w:name="Grid Table 6 Colorful Accent 6" w:uiPriority="51"/>
-    <w:lsdException w:name="Grid Table 7 Colorful Accent 6" w:uiPriority="52"/>
-    <w:lsdException w:name="List Table 1 Light" w:uiPriority="46"/>
-    <w:lsdException w:name="List Table 2" w:uiPriority="47"/>
-    <w:lsdException w:name="List Table 3" w:uiPriority="48"/>
-    <w:lsdException w:name="List Table 4" w:uiPriority="49"/>
-    <w:lsdException w:name="List Table 5 Dark" w:uiPriority="50"/>
-    <w:lsdException w:name="List Table 6 Colorful" w:uiPriority="51"/>
-    <w:lsdException w:name="List Table 7 Colorful" w:uiPriority="52"/>
-    <w:lsdException w:name="List Table 1 Light Accent 1" w:uiPriority="46"/>
-    <w:lsdException w:name="List Table 2 Accent 1" w:uiPriority="47"/>
-    <w:lsdException w:name="List Table 3 Accent 1" w:uiPriority="48"/>
-    <w:lsdException w:name="List Table 4 Accent 1" w:uiPriority="49"/>
-    <w:lsdException w:name="List Table 5 Dark Accent 1" w:uiPriority="50"/>
-    <w:lsdException w:name="List Table 6 Colorful Accent 1" w:uiPriority="51"/>
-    <w:lsdException w:name="List Table 7 Colorful Accent 1" w:uiPriority="52"/>
-    <w:lsdException w:name="List Table 1 Light Accent 2" w:uiPriority="46"/>
-    <w:lsdException w:name="List Table 2 Accent 2" w:uiPriority="47"/>
-    <w:lsdException w:name="List Table 3 Accent 2" w:uiPriority="48"/>
-    <w:lsdException w:name="List Table 4 Accent 2" w:uiPriority="49"/>
-    <w:lsdException w:name="List Table 5 Dark Accent 2" w:uiPriority="50"/>
-    <w:lsdException w:name="List Table 6 Colorful Accent 2" w:uiPriority="51"/>
-    <w:lsdException w:name="List Table 7 Colorful Accent 2" w:uiPriority="52"/>
-    <w:lsdException w:name="List Table 1 Light Accent 3" w:uiPriority="46"/>
-    <w:lsdException w:name="List Table 2 Accent 3" w:uiPriority="47"/>
-    <w:lsdException w:name="List Table 3 Accent 3" w:uiPriority="48"/>
-    <w:lsdException w:name="List Table 4 Accent 3" w:uiPriority="49"/>
-    <w:lsdException w:name="List Table 5 Dark Accent 3" w:uiPriority="50"/>
-    <w:lsdException w:name="List Table 6 Colorful Accent 3" w:uiPriority="51"/>
-    <w:lsdException w:name="List Table 7 Colorful Accent 3" w:uiPriority="52"/>
-    <w:lsdException w:name="List Table 1 Light Accent 4" w:uiPriority="46"/>
-    <w:lsdException w:name="List Table 2 Accent 4" w:uiPriority="47"/>
-    <w:lsdException w:name="List Table 3 Accent 4" w:uiPriority="48"/>
-    <w:lsdException w:name="List Table 4 Accent 4" w:uiPriority="49"/>
-    <w:lsdException w:name="List Table 5 Dark Accent 4" w:uiPriority="50"/>
-    <w:lsdException w:name="List Table 6 Colorful Accent 4" w:uiPriority="51"/>
-    <w:lsdException w:name="List Table 7 Colorful Accent 4" w:uiPriority="52"/>
-    <w:lsdException w:name="List Table 1 Light Accent 5" w:uiPriority="46"/>
-    <w:lsdException w:name="List Table 2 Accent 5" w:uiPriority="47"/>
-    <w:lsdException w:name="List Table 3 Accent 5" w:uiPriority="48"/>
-    <w:lsdException w:name="List Table 4 Accent 5" w:uiPriority="49"/>
-    <w:lsdException w:name="List Table 5 Dark Accent 5" w:uiPriority="50"/>
-    <w:lsdException w:name="List Table 6 Colorful Accent 5" w:uiPriority="51"/>
-    <w:lsdException w:name="List Table 7 Colorful Accent 5" w:uiPriority="52"/>
-    <w:lsdException w:name="List Table 1 Light Accent 6" w:uiPriority="46"/>
-    <w:lsdException w:name="List Table 2 Accent 6" w:uiPriority="47"/>
-    <w:lsdException w:name="List Table 3 Accent 6" w:uiPriority="48"/>
-    <w:lsdException w:name="List Table 4 Accent 6" w:uiPriority="49"/>
-    <w:lsdException w:name="List Table 5 Dark Accent 6" w:uiPriority="50"/>
-    <w:lsdException w:name="List Table 6 Colorful Accent 6" w:uiPriority="51"/>
-    <w:lsdException w:name="List Table 7 Colorful Accent 6" w:uiPriority="52"/>
+  <w:latentStyles w:defLockedState="0" w:defUIPriority="99" w:defSemiHidden="1" w:defUnhideWhenUsed="1" w:defQFormat="0" w:count="267">
+    <w:lsdException w:name="Normal" w:semiHidden="0" w:uiPriority="0" w:unhideWhenUsed="0" w:qFormat="1"/>
+    <w:lsdException w:name="heading 1" w:semiHidden="0" w:uiPriority="9" w:unhideWhenUsed="0" w:qFormat="1"/>
+    <w:lsdException w:name="heading 2" w:uiPriority="9" w:qFormat="1"/>
+    <w:lsdException w:name="heading 3" w:uiPriority="9" w:qFormat="1"/>
+    <w:lsdException w:name="heading 4" w:uiPriority="9" w:qFormat="1"/>
+    <w:lsdException w:name="heading 5" w:uiPriority="9" w:qFormat="1"/>
+    <w:lsdException w:name="heading 6" w:uiPriority="9" w:qFormat="1"/>
+    <w:lsdException w:name="heading 7" w:uiPriority="9" w:qFormat="1"/>
+    <w:lsdException w:name="heading 8" w:uiPriority="9" w:qFormat="1"/>
+    <w:lsdException w:name="heading 9" w:uiPriority="9" w:qFormat="1"/>
+    <w:lsdException w:name="toc 1" w:uiPriority="39"/>
+    <w:lsdException w:name="toc 2" w:uiPriority="39"/>
+    <w:lsdException w:name="toc 3" w:uiPriority="39"/>
+    <w:lsdException w:name="toc 4" w:uiPriority="39"/>
+    <w:lsdException w:name="toc 5" w:uiPriority="39"/>
+    <w:lsdException w:name="toc 6" w:uiPriority="39"/>
+    <w:lsdException w:name="toc 7" w:uiPriority="39"/>
+    <w:lsdException w:name="toc 8" w:uiPriority="39"/>
+    <w:lsdException w:name="toc 9" w:uiPriority="39"/>
+    <w:lsdException w:name="caption" w:uiPriority="35" w:qFormat="1"/>
+    <w:lsdException w:name="Title" w:semiHidden="0" w:uiPriority="10" w:unhideWhenUsed="0" w:qFormat="1"/>
+    <w:lsdException w:name="Default Paragraph Font" w:uiPriority="1"/>
+    <w:lsdException w:name="Subtitle" w:semiHidden="0" w:uiPriority="11" w:unhideWhenUsed="0" w:qFormat="1"/>
+    <w:lsdException w:name="Strong" w:semiHidden="0" w:uiPriority="22" w:unhideWhenUsed="0" w:qFormat="1"/>
+    <w:lsdException w:name="Emphasis" w:semiHidden="0" w:uiPriority="20" w:unhideWhenUsed="0" w:qFormat="1"/>
+    <w:lsdException w:name="Table Grid" w:semiHidden="0" w:uiPriority="59" w:unhideWhenUsed="0"/>
+    <w:lsdException w:name="Placeholder Text" w:unhideWhenUsed="0"/>
+    <w:lsdException w:name="No Spacing" w:semiHidden="0" w:uiPriority="1" w:unhideWhenUsed="0" w:qFormat="1"/>
+    <w:lsdException w:name="Light Shading" w:semiHidden="0" w:uiPriority="60" w:unhideWhenUsed="0"/>
+    <w:lsdException w:name="Light List" w:semiHidden="0" w:uiPriority="61" w:unhideWhenUsed="0"/>
+    <w:lsdException w:name="Light Grid" w:semiHidden="0" w:uiPriority="62" w:unhideWhenUsed="0"/>
+    <w:lsdException w:name="Medium Shading 1" w:semiHidden="0" w:uiPriority="63" w:unhideWhenUsed="0"/>
+    <w:lsdException w:name="Medium Shading 2" w:semiHidden="0" w:uiPriority="64" w:unhideWhenUsed="0"/>
+    <w:lsdException w:name="Medium List 1" w:semiHidden="0" w:uiPriority="65" w:unhideWhenUsed="0"/>
+    <w:lsdException w:name="Medium List 2" w:semiHidden="0" w:uiPriority="66" w:unhideWhenUsed="0"/>
+    <w:lsdException w:name="Medium Grid 1" w:semiHidden="0" w:uiPriority="67" w:unhideWhenUsed="0"/>
+    <w:lsdException w:name="Medium Grid 2" w:semiHidden="0" w:uiPriority="68" w:unhideWhenUsed="0"/>
+    <w:lsdException w:name="Medium Grid 3" w:semiHidden="0" w:uiPriority="69" w:unhideWhenUsed="0"/>
+    <w:lsdException w:name="Dark List" w:semiHidden="0" w:uiPriority="70" w:unhideWhenUsed="0"/>
+    <w:lsdException w:name="Colorful Shading" w:semiHidden="0" w:uiPriority="71" w:unhideWhenUsed="0"/>
+    <w:lsdException w:name="Colorful List" w:semiHidden="0" w:uiPriority="72" w:unhideWhenUsed="0"/>
+    <w:lsdException w:name="Colorful Grid" w:semiHidden="0" w:uiPriority="73" w:unhideWhenUsed="0"/>
+    <w:lsdException w:name="Light Shading Accent 1" w:semiHidden="0" w:uiPriority="60" w:unhideWhenUsed="0"/>
+    <w:lsdException w:name="Light List Accent 1" w:semiHidden="0" w:uiPriority="61" w:unhideWhenUsed="0"/>
+    <w:lsdException w:name="Light Grid Accent 1" w:semiHidden="0" w:uiPriority="62" w:unhideWhenUsed="0"/>
+    <w:lsdException w:name="Medium Shading 1 Accent 1" w:semiHidden="0" w:uiPriority="63" w:unhideWhenUsed="0"/>
+    <w:lsdException w:name="Medium Shading 2 Accent 1" w:semiHidden="0" w:uiPriority="64" w:unhideWhenUsed="0"/>
+    <w:lsdException w:name="Medium List 1 Accent 1" w:semiHidden="0" w:uiPriority="65" w:unhideWhenUsed="0"/>
+    <w:lsdException w:name="Revision" w:unhideWhenUsed="0"/>
+    <w:lsdException w:name="List Paragraph" w:semiHidden="0" w:uiPriority="34" w:unhideWhenUsed="0" w:qFormat="1"/>
+    <w:lsdException w:name="Quote" w:semiHidden="0" w:uiPriority="29" w:unhideWhenUsed="0" w:qFormat="1"/>
+    <w:lsdException w:name="Intense Quote" w:semiHidden="0" w:uiPriority="30" w:unhideWhenUsed="0" w:qFormat="1"/>
+    <w:lsdException w:name="Medium List 2 Accent 1" w:semiHidden="0" w:uiPriority="66" w:unhideWhenUsed="0"/>
+    <w:lsdException w:name="Medium Grid 1 Accent 1" w:semiHidden="0" w:uiPriority="67" w:unhideWhenUsed="0"/>
+    <w:lsdException w:name="Medium Grid 2 Accent 1" w:semiHidden="0" w:uiPriority="68" w:unhideWhenUsed="0"/>
+    <w:lsdException w:name="Medium Grid 3 Accent 1" w:semiHidden="0" w:uiPriority="69" w:unhideWhenUsed="0"/>
+    <w:lsdException w:name="Dark List Accent 1" w:semiHidden="0" w:uiPriority="70" w:unhideWhenUsed="0"/>
+    <w:lsdException w:name="Colorful Shading Accent 1" w:semiHidden="0" w:uiPriority="71" w:unhideWhenUsed="0"/>
+    <w:lsdException w:name="Colorful List Accent 1" w:semiHidden="0" w:uiPriority="72" w:unhideWhenUsed="0"/>
+    <w:lsdException w:name="Colorful Grid Accent 1" w:semiHidden="0" w:uiPriority="73" w:unhideWhenUsed="0"/>
+    <w:lsdException w:name="Light Shading Accent 2" w:semiHidden="0" w:uiPriority="60" w:unhideWhenUsed="0"/>
+    <w:lsdException w:name="Light List Accent 2" w:semiHidden="0" w:uiPriority="61" w:unhideWhenUsed="0"/>
+    <w:lsdException w:name="Light Grid Accent 2" w:semiHidden="0" w:uiPriority="62" w:unhideWhenUsed="0"/>
+    <w:lsdException w:name="Medium Shading 1 Accent 2" w:semiHidden="0" w:uiPriority="63" w:unhideWhenUsed="0"/>
+    <w:lsdException w:name="Medium Shading 2 Accent 2" w:semiHidden="0" w:uiPriority="64" w:unhideWhenUsed="0"/>
+    <w:lsdException w:name="Medium List 1 Accent 2" w:semiHidden="0" w:uiPriority="65" w:unhideWhenUsed="0"/>
+    <w:lsdException w:name="Medium List 2 Accent 2" w:semiHidden="0" w:uiPriority="66" w:unhideWhenUsed="0"/>
+    <w:lsdException w:name="Medium Grid 1 Accent 2" w:semiHidden="0" w:uiPriority="67" w:unhideWhenUsed="0"/>
+    <w:lsdException w:name="Medium Grid 2 Accent 2" w:semiHidden="0" w:uiPriority="68" w:unhideWhenUsed="0"/>
+    <w:lsdException w:name="Medium Grid 3 Accent 2" w:semiHidden="0" w:uiPriority="69" w:unhideWhenUsed="0"/>
+    <w:lsdException w:name="Dark List Accent 2" w:semiHidden="0" w:uiPriority="70" w:unhideWhenUsed="0"/>
+    <w:lsdException w:name="Colorful Shading Accent 2" w:semiHidden="0" w:uiPriority="71" w:unhideWhenUsed="0"/>
+    <w:lsdException w:name="Colorful List Accent 2" w:semiHidden="0" w:uiPriority="72" w:unhideWhenUsed="0"/>
+    <w:lsdException w:name="Colorful Grid Accent 2" w:semiHidden="0" w:uiPriority="73" w:unhideWhenUsed="0"/>
+    <w:lsdException w:name="Light Shading Accent 3" w:semiHidden="0" w:uiPriority="60" w:unhideWhenUsed="0"/>
+    <w:lsdException w:name="Light List Accent 3" w:semiHidden="0" w:uiPriority="61" w:unhideWhenUsed="0"/>
+    <w:lsdException w:name="Light Grid Accent 3" w:semiHidden="0" w:uiPriority="62" w:unhideWhenUsed="0"/>
+    <w:lsdException w:name="Medium Shading 1 Accent 3" w:semiHidden="0" w:uiPriority="63" w:unhideWhenUsed="0"/>
+    <w:lsdException w:name="Medium Shading 2 Accent 3" w:semiHidden="0" w:uiPriority="64" w:unhideWhenUsed="0"/>
+    <w:lsdException w:name="Medium List 1 Accent 3" w:semiHidden="0" w:uiPriority="65" w:unhideWhenUsed="0"/>
+    <w:lsdException w:name="Medium List 2 Accent 3" w:semiHidden="0" w:uiPriority="66" w:unhideWhenUsed="0"/>
+    <w:lsdException w:name="Medium Grid 1 Accent 3" w:semiHidden="0" w:uiPriority="67" w:unhideWhenUsed="0"/>
+    <w:lsdException w:name="Medium Grid 2 Accent 3" w:semiHidden="0" w:uiPriority="68" w:unhideWhenUsed="0"/>
+    <w:lsdException w:name="Medium Grid 3 Accent 3" w:semiHidden="0" w:uiPriority="69" w:unhideWhenUsed="0"/>
+    <w:lsdException w:name="Dark List Accent 3" w:semiHidden="0" w:uiPriority="70" w:unhideWhenUsed="0"/>
+    <w:lsdException w:name="Colorful Shading Accent 3" w:semiHidden="0" w:uiPriority="71" w:unhideWhenUsed="0"/>
+    <w:lsdException w:name="Colorful List Accent 3" w:semiHidden="0" w:uiPriority="72" w:unhideWhenUsed="0"/>
+    <w:lsdException w:name="Colorful Grid Accent 3" w:semiHidden="0" w:uiPriority="73" w:unhideWhenUsed="0"/>
+    <w:lsdException w:name="Light Shading Accent 4" w:semiHidden="0" w:uiPriority="60" w:unhideWhenUsed="0"/>
+    <w:lsdException w:name="Light List Accent 4" w:semiHidden="0" w:uiPriority="61" w:unhideWhenUsed="0"/>
+    <w:lsdException w:name="Light Grid Accent 4" w:semiHidden="0" w:uiPriority="62" w:unhideWhenUsed="0"/>
+    <w:lsdException w:name="Medium Shading 1 Accent 4" w:semiHidden="0" w:uiPriority="63" w:unhideWhenUsed="0"/>
+    <w:lsdException w:name="Medium Shading 2 Accent 4" w:semiHidden="0" w:uiPriority="64" w:unhideWhenUsed="0"/>
+    <w:lsdException w:name="Medium List 1 Accent 4" w:semiHidden="0" w:uiPriority="65" w:unhideWhenUsed="0"/>
+    <w:lsdException w:name="Medium List 2 Accent 4" w:semiHidden="0" w:uiPriority="66" w:unhideWhenUsed="0"/>
+    <w:lsdException w:name="Medium Grid 1 Accent 4" w:semiHidden="0" w:uiPriority="67" w:unhideWhenUsed="0"/>
+    <w:lsdException w:name="Medium Grid 2 Accent 4" w:semiHidden="0" w:uiPriority="68" w:unhideWhenUsed="0"/>
+    <w:lsdException w:name="Medium Grid 3 Accent 4" w:semiHidden="0" w:uiPriority="69" w:unhideWhenUsed="0"/>
+    <w:lsdException w:name="Dark List Accent 4" w:semiHidden="0" w:uiPriority="70" w:unhideWhenUsed="0"/>
+    <w:lsdException w:name="Colorful Shading Accent 4" w:semiHidden="0" w:uiPriority="71" w:unhideWhenUsed="0"/>
+    <w:lsdException w:name="Colorful List Accent 4" w:semiHidden="0" w:uiPriority="72" w:unhideWhenUsed="0"/>
+    <w:lsdException w:name="Colorful Grid Accent 4" w:semiHidden="0" w:uiPriority="73" w:unhideWhenUsed="0"/>
+    <w:lsdException w:name="Light Shading Accent 5" w:semiHidden="0" w:uiPriority="60" w:unhideWhenUsed="0"/>
+    <w:lsdException w:name="Light List Accent 5" w:semiHidden="0" w:uiPriority="61" w:unhideWhenUsed="0"/>
+    <w:lsdException w:name="Light Grid Accent 5" w:semiHidden="0" w:uiPriority="62" w:unhideWhenUsed="0"/>
+    <w:lsdException w:name="Medium Shading 1 Accent 5" w:semiHidden="0" w:uiPriority="63" w:unhideWhenUsed="0"/>
+    <w:lsdException w:name="Medium Shading 2 Accent 5" w:semiHidden="0" w:uiPriority="64" w:unhideWhenUsed="0"/>
+    <w:lsdException w:name="Medium List 1 Accent 5" w:semiHidden="0" w:uiPriority="65" w:unhideWhenUsed="0"/>
+    <w:lsdException w:name="Medium List 2 Accent 5" w:semiHidden="0" w:uiPriority="66" w:unhideWhenUsed="0"/>
+    <w:lsdException w:name="Medium Grid 1 Accent 5" w:semiHidden="0" w:uiPriority="67" w:unhideWhenUsed="0"/>
+    <w:lsdException w:name="Medium Grid 2 Accent 5" w:semiHidden="0" w:uiPriority="68" w:unhideWhenUsed="0"/>
+    <w:lsdException w:name="Medium Grid 3 Accent 5" w:semiHidden="0" w:uiPriority="69" w:unhideWhenUsed="0"/>
+    <w:lsdException w:name="Dark List Accent 5" w:semiHidden="0" w:uiPriority="70" w:unhideWhenUsed="0"/>
+    <w:lsdException w:name="Colorful Shading Accent 5" w:semiHidden="0" w:uiPriority="71" w:unhideWhenUsed="0"/>
+    <w:lsdException w:name="Colorful List Accent 5" w:semiHidden="0" w:uiPriority="72" w:unhideWhenUsed="0"/>
+    <w:lsdException w:name="Colorful Grid Accent 5" w:semiHidden="0" w:uiPriority="73" w:unhideWhenUsed="0"/>
+    <w:lsdException w:name="Light Shading Accent 6" w:semiHidden="0" w:uiPriority="60" w:unhideWhenUsed="0"/>
+    <w:lsdException w:name="Light List Accent 6" w:semiHidden="0" w:uiPriority="61" w:unhideWhenUsed="0"/>
+    <w:lsdException w:name="Light Grid Accent 6" w:semiHidden="0" w:uiPriority="62" w:unhideWhenUsed="0"/>
+    <w:lsdException w:name="Medium Shading 1 Accent 6" w:semiHidden="0" w:uiPriority="63" w:unhideWhenUsed="0"/>
+    <w:lsdException w:name="Medium Shading 2 Accent 6" w:semiHidden="0" w:uiPriority="64" w:unhideWhenUsed="0"/>
+    <w:lsdException w:name="Medium List 1 Accent 6" w:semiHidden="0" w:uiPriority="65" w:unhideWhenUsed="0"/>
+    <w:lsdException w:name="Medium List 2 Accent 6" w:semiHidden="0" w:uiPriority="66" w:unhideWhenUsed="0"/>
+    <w:lsdException w:name="Medium Grid 1 Accent 6" w:semiHidden="0" w:uiPriority="67" w:unhideWhenUsed="0"/>
+    <w:lsdException w:name="Medium Grid 2 Accent 6" w:semiHidden="0" w:uiPriority="68" w:unhideWhenUsed="0"/>
+    <w:lsdException w:name="Medium Grid 3 Accent 6" w:semiHidden="0" w:uiPriority="69" w:unhideWhenUsed="0"/>
+    <w:lsdException w:name="Dark List Accent 6" w:semiHidden="0" w:uiPriority="70" w:unhideWhenUsed="0"/>
+    <w:lsdException w:name="Colorful Shading Accent 6" w:semiHidden="0" w:uiPriority="71" w:unhideWhenUsed="0"/>
+    <w:lsdException w:name="Colorful List Accent 6" w:semiHidden="0" w:uiPriority="72" w:unhideWhenUsed="0"/>
+    <w:lsdException w:name="Colorful Grid Accent 6" w:semiHidden="0" w:uiPriority="73" w:unhideWhenUsed="0"/>
+    <w:lsdException w:name="Subtle Emphasis" w:semiHidden="0" w:uiPriority="19" w:unhideWhenUsed="0" w:qFormat="1"/>
+    <w:lsdException w:name="Intense Emphasis" w:semiHidden="0" w:uiPriority="21" w:unhideWhenUsed="0" w:qFormat="1"/>
+    <w:lsdException w:name="Subtle Reference" w:semiHidden="0" w:uiPriority="31" w:unhideWhenUsed="0" w:qFormat="1"/>
+    <w:lsdException w:name="Intense Reference" w:semiHidden="0" w:uiPriority="32" w:unhideWhenUsed="0" w:qFormat="1"/>
+    <w:lsdException w:name="Book Title" w:semiHidden="0" w:uiPriority="33" w:unhideWhenUsed="0" w:qFormat="1"/>
+    <w:lsdException w:name="Bibliography" w:uiPriority="37"/>
+    <w:lsdException w:name="TOC Heading" w:uiPriority="39" w:qFormat="1"/>
   </w:latentStyles>
   <w:style w:type="paragraph" w:default="1" w:styleId="Normal">
     <w:name w:val="Normal"/>
@@ -12523,8 +12426,198 @@
 </w:styles>
 </file>
 
+<file path=word/glossary/stylesWithEffects.xml><?xml version="1.0" encoding="utf-8"?>
+<w:styles xmlns:wpc="http://schemas.microsoft.com/office/word/2010/wordprocessingCanvas" xmlns:mc="http://schemas.openxmlformats.org/markup-compatibility/2006" xmlns:o="urn:schemas-microsoft-com:office:office" xmlns:r="http://schemas.openxmlformats.org/officeDocument/2006/relationships" xmlns:m="http://schemas.openxmlformats.org/officeDocument/2006/math" xmlns:v="urn:schemas-microsoft-com:vml" xmlns:wp14="http://schemas.microsoft.com/office/word/2010/wordprocessingDrawing" xmlns:wp="http://schemas.openxmlformats.org/drawingml/2006/wordprocessingDrawing" xmlns:w10="urn:schemas-microsoft-com:office:word" xmlns:w="http://schemas.openxmlformats.org/wordprocessingml/2006/main" xmlns:w14="http://schemas.microsoft.com/office/word/2010/wordml" xmlns:wpg="http://schemas.microsoft.com/office/word/2010/wordprocessingGroup" xmlns:wpi="http://schemas.microsoft.com/office/word/2010/wordprocessingInk" xmlns:wne="http://schemas.microsoft.com/office/word/2006/wordml" xmlns:wps="http://schemas.microsoft.com/office/word/2010/wordprocessingShape" mc:Ignorable="w14 wp14">
+  <w:docDefaults>
+    <w:rPrDefault>
+      <w:rPr>
+        <w:rFonts w:asciiTheme="minorHAnsi" w:eastAsiaTheme="minorEastAsia" w:hAnsiTheme="minorHAnsi" w:cstheme="minorBidi"/>
+        <w:sz w:val="22"/>
+        <w:szCs w:val="22"/>
+        <w:lang w:val="es-AR" w:eastAsia="es-AR" w:bidi="ar-SA"/>
+      </w:rPr>
+    </w:rPrDefault>
+    <w:pPrDefault>
+      <w:pPr>
+        <w:spacing w:after="200" w:line="276" w:lineRule="auto"/>
+      </w:pPr>
+    </w:pPrDefault>
+  </w:docDefaults>
+  <w:latentStyles w:defLockedState="0" w:defUIPriority="99" w:defSemiHidden="1" w:defUnhideWhenUsed="1" w:defQFormat="0" w:count="267">
+    <w:lsdException w:name="Normal" w:semiHidden="0" w:uiPriority="0" w:unhideWhenUsed="0" w:qFormat="1"/>
+    <w:lsdException w:name="heading 1" w:semiHidden="0" w:uiPriority="9" w:unhideWhenUsed="0" w:qFormat="1"/>
+    <w:lsdException w:name="heading 2" w:uiPriority="9" w:qFormat="1"/>
+    <w:lsdException w:name="heading 3" w:uiPriority="9" w:qFormat="1"/>
+    <w:lsdException w:name="heading 4" w:uiPriority="9" w:qFormat="1"/>
+    <w:lsdException w:name="heading 5" w:uiPriority="9" w:qFormat="1"/>
+    <w:lsdException w:name="heading 6" w:uiPriority="9" w:qFormat="1"/>
+    <w:lsdException w:name="heading 7" w:uiPriority="9" w:qFormat="1"/>
+    <w:lsdException w:name="heading 8" w:uiPriority="9" w:qFormat="1"/>
+    <w:lsdException w:name="heading 9" w:uiPriority="9" w:qFormat="1"/>
+    <w:lsdException w:name="toc 1" w:uiPriority="39"/>
+    <w:lsdException w:name="toc 2" w:uiPriority="39"/>
+    <w:lsdException w:name="toc 3" w:uiPriority="39"/>
+    <w:lsdException w:name="toc 4" w:uiPriority="39"/>
+    <w:lsdException w:name="toc 5" w:uiPriority="39"/>
+    <w:lsdException w:name="toc 6" w:uiPriority="39"/>
+    <w:lsdException w:name="toc 7" w:uiPriority="39"/>
+    <w:lsdException w:name="toc 8" w:uiPriority="39"/>
+    <w:lsdException w:name="toc 9" w:uiPriority="39"/>
+    <w:lsdException w:name="caption" w:uiPriority="35" w:qFormat="1"/>
+    <w:lsdException w:name="Title" w:semiHidden="0" w:uiPriority="10" w:unhideWhenUsed="0" w:qFormat="1"/>
+    <w:lsdException w:name="Default Paragraph Font" w:uiPriority="1"/>
+    <w:lsdException w:name="Subtitle" w:semiHidden="0" w:uiPriority="11" w:unhideWhenUsed="0" w:qFormat="1"/>
+    <w:lsdException w:name="Strong" w:semiHidden="0" w:uiPriority="22" w:unhideWhenUsed="0" w:qFormat="1"/>
+    <w:lsdException w:name="Emphasis" w:semiHidden="0" w:uiPriority="20" w:unhideWhenUsed="0" w:qFormat="1"/>
+    <w:lsdException w:name="Table Grid" w:semiHidden="0" w:uiPriority="59" w:unhideWhenUsed="0"/>
+    <w:lsdException w:name="Placeholder Text" w:unhideWhenUsed="0"/>
+    <w:lsdException w:name="No Spacing" w:semiHidden="0" w:uiPriority="1" w:unhideWhenUsed="0" w:qFormat="1"/>
+    <w:lsdException w:name="Light Shading" w:semiHidden="0" w:uiPriority="60" w:unhideWhenUsed="0"/>
+    <w:lsdException w:name="Light List" w:semiHidden="0" w:uiPriority="61" w:unhideWhenUsed="0"/>
+    <w:lsdException w:name="Light Grid" w:semiHidden="0" w:uiPriority="62" w:unhideWhenUsed="0"/>
+    <w:lsdException w:name="Medium Shading 1" w:semiHidden="0" w:uiPriority="63" w:unhideWhenUsed="0"/>
+    <w:lsdException w:name="Medium Shading 2" w:semiHidden="0" w:uiPriority="64" w:unhideWhenUsed="0"/>
+    <w:lsdException w:name="Medium List 1" w:semiHidden="0" w:uiPriority="65" w:unhideWhenUsed="0"/>
+    <w:lsdException w:name="Medium List 2" w:semiHidden="0" w:uiPriority="66" w:unhideWhenUsed="0"/>
+    <w:lsdException w:name="Medium Grid 1" w:semiHidden="0" w:uiPriority="67" w:unhideWhenUsed="0"/>
+    <w:lsdException w:name="Medium Grid 2" w:semiHidden="0" w:uiPriority="68" w:unhideWhenUsed="0"/>
+    <w:lsdException w:name="Medium Grid 3" w:semiHidden="0" w:uiPriority="69" w:unhideWhenUsed="0"/>
+    <w:lsdException w:name="Dark List" w:semiHidden="0" w:uiPriority="70" w:unhideWhenUsed="0"/>
+    <w:lsdException w:name="Colorful Shading" w:semiHidden="0" w:uiPriority="71" w:unhideWhenUsed="0"/>
+    <w:lsdException w:name="Colorful List" w:semiHidden="0" w:uiPriority="72" w:unhideWhenUsed="0"/>
+    <w:lsdException w:name="Colorful Grid" w:semiHidden="0" w:uiPriority="73" w:unhideWhenUsed="0"/>
+    <w:lsdException w:name="Light Shading Accent 1" w:semiHidden="0" w:uiPriority="60" w:unhideWhenUsed="0"/>
+    <w:lsdException w:name="Light List Accent 1" w:semiHidden="0" w:uiPriority="61" w:unhideWhenUsed="0"/>
+    <w:lsdException w:name="Light Grid Accent 1" w:semiHidden="0" w:uiPriority="62" w:unhideWhenUsed="0"/>
+    <w:lsdException w:name="Medium Shading 1 Accent 1" w:semiHidden="0" w:uiPriority="63" w:unhideWhenUsed="0"/>
+    <w:lsdException w:name="Medium Shading 2 Accent 1" w:semiHidden="0" w:uiPriority="64" w:unhideWhenUsed="0"/>
+    <w:lsdException w:name="Medium List 1 Accent 1" w:semiHidden="0" w:uiPriority="65" w:unhideWhenUsed="0"/>
+    <w:lsdException w:name="Revision" w:unhideWhenUsed="0"/>
+    <w:lsdException w:name="List Paragraph" w:semiHidden="0" w:uiPriority="34" w:unhideWhenUsed="0" w:qFormat="1"/>
+    <w:lsdException w:name="Quote" w:semiHidden="0" w:uiPriority="29" w:unhideWhenUsed="0" w:qFormat="1"/>
+    <w:lsdException w:name="Intense Quote" w:semiHidden="0" w:uiPriority="30" w:unhideWhenUsed="0" w:qFormat="1"/>
+    <w:lsdException w:name="Medium List 2 Accent 1" w:semiHidden="0" w:uiPriority="66" w:unhideWhenUsed="0"/>
+    <w:lsdException w:name="Medium Grid 1 Accent 1" w:semiHidden="0" w:uiPriority="67" w:unhideWhenUsed="0"/>
+    <w:lsdException w:name="Medium Grid 2 Accent 1" w:semiHidden="0" w:uiPriority="68" w:unhideWhenUsed="0"/>
+    <w:lsdException w:name="Medium Grid 3 Accent 1" w:semiHidden="0" w:uiPriority="69" w:unhideWhenUsed="0"/>
+    <w:lsdException w:name="Dark List Accent 1" w:semiHidden="0" w:uiPriority="70" w:unhideWhenUsed="0"/>
+    <w:lsdException w:name="Colorful Shading Accent 1" w:semiHidden="0" w:uiPriority="71" w:unhideWhenUsed="0"/>
+    <w:lsdException w:name="Colorful List Accent 1" w:semiHidden="0" w:uiPriority="72" w:unhideWhenUsed="0"/>
+    <w:lsdException w:name="Colorful Grid Accent 1" w:semiHidden="0" w:uiPriority="73" w:unhideWhenUsed="0"/>
+    <w:lsdException w:name="Light Shading Accent 2" w:semiHidden="0" w:uiPriority="60" w:unhideWhenUsed="0"/>
+    <w:lsdException w:name="Light List Accent 2" w:semiHidden="0" w:uiPriority="61" w:unhideWhenUsed="0"/>
+    <w:lsdException w:name="Light Grid Accent 2" w:semiHidden="0" w:uiPriority="62" w:unhideWhenUsed="0"/>
+    <w:lsdException w:name="Medium Shading 1 Accent 2" w:semiHidden="0" w:uiPriority="63" w:unhideWhenUsed="0"/>
+    <w:lsdException w:name="Medium Shading 2 Accent 2" w:semiHidden="0" w:uiPriority="64" w:unhideWhenUsed="0"/>
+    <w:lsdException w:name="Medium List 1 Accent 2" w:semiHidden="0" w:uiPriority="65" w:unhideWhenUsed="0"/>
+    <w:lsdException w:name="Medium List 2 Accent 2" w:semiHidden="0" w:uiPriority="66" w:unhideWhenUsed="0"/>
+    <w:lsdException w:name="Medium Grid 1 Accent 2" w:semiHidden="0" w:uiPriority="67" w:unhideWhenUsed="0"/>
+    <w:lsdException w:name="Medium Grid 2 Accent 2" w:semiHidden="0" w:uiPriority="68" w:unhideWhenUsed="0"/>
+    <w:lsdException w:name="Medium Grid 3 Accent 2" w:semiHidden="0" w:uiPriority="69" w:unhideWhenUsed="0"/>
+    <w:lsdException w:name="Dark List Accent 2" w:semiHidden="0" w:uiPriority="70" w:unhideWhenUsed="0"/>
+    <w:lsdException w:name="Colorful Shading Accent 2" w:semiHidden="0" w:uiPriority="71" w:unhideWhenUsed="0"/>
+    <w:lsdException w:name="Colorful List Accent 2" w:semiHidden="0" w:uiPriority="72" w:unhideWhenUsed="0"/>
+    <w:lsdException w:name="Colorful Grid Accent 2" w:semiHidden="0" w:uiPriority="73" w:unhideWhenUsed="0"/>
+    <w:lsdException w:name="Light Shading Accent 3" w:semiHidden="0" w:uiPriority="60" w:unhideWhenUsed="0"/>
+    <w:lsdException w:name="Light List Accent 3" w:semiHidden="0" w:uiPriority="61" w:unhideWhenUsed="0"/>
+    <w:lsdException w:name="Light Grid Accent 3" w:semiHidden="0" w:uiPriority="62" w:unhideWhenUsed="0"/>
+    <w:lsdException w:name="Medium Shading 1 Accent 3" w:semiHidden="0" w:uiPriority="63" w:unhideWhenUsed="0"/>
+    <w:lsdException w:name="Medium Shading 2 Accent 3" w:semiHidden="0" w:uiPriority="64" w:unhideWhenUsed="0"/>
+    <w:lsdException w:name="Medium List 1 Accent 3" w:semiHidden="0" w:uiPriority="65" w:unhideWhenUsed="0"/>
+    <w:lsdException w:name="Medium List 2 Accent 3" w:semiHidden="0" w:uiPriority="66" w:unhideWhenUsed="0"/>
+    <w:lsdException w:name="Medium Grid 1 Accent 3" w:semiHidden="0" w:uiPriority="67" w:unhideWhenUsed="0"/>
+    <w:lsdException w:name="Medium Grid 2 Accent 3" w:semiHidden="0" w:uiPriority="68" w:unhideWhenUsed="0"/>
+    <w:lsdException w:name="Medium Grid 3 Accent 3" w:semiHidden="0" w:uiPriority="69" w:unhideWhenUsed="0"/>
+    <w:lsdException w:name="Dark List Accent 3" w:semiHidden="0" w:uiPriority="70" w:unhideWhenUsed="0"/>
+    <w:lsdException w:name="Colorful Shading Accent 3" w:semiHidden="0" w:uiPriority="71" w:unhideWhenUsed="0"/>
+    <w:lsdException w:name="Colorful List Accent 3" w:semiHidden="0" w:uiPriority="72" w:unhideWhenUsed="0"/>
+    <w:lsdException w:name="Colorful Grid Accent 3" w:semiHidden="0" w:uiPriority="73" w:unhideWhenUsed="0"/>
+    <w:lsdException w:name="Light Shading Accent 4" w:semiHidden="0" w:uiPriority="60" w:unhideWhenUsed="0"/>
+    <w:lsdException w:name="Light List Accent 4" w:semiHidden="0" w:uiPriority="61" w:unhideWhenUsed="0"/>
+    <w:lsdException w:name="Light Grid Accent 4" w:semiHidden="0" w:uiPriority="62" w:unhideWhenUsed="0"/>
+    <w:lsdException w:name="Medium Shading 1 Accent 4" w:semiHidden="0" w:uiPriority="63" w:unhideWhenUsed="0"/>
+    <w:lsdException w:name="Medium Shading 2 Accent 4" w:semiHidden="0" w:uiPriority="64" w:unhideWhenUsed="0"/>
+    <w:lsdException w:name="Medium List 1 Accent 4" w:semiHidden="0" w:uiPriority="65" w:unhideWhenUsed="0"/>
+    <w:lsdException w:name="Medium List 2 Accent 4" w:semiHidden="0" w:uiPriority="66" w:unhideWhenUsed="0"/>
+    <w:lsdException w:name="Medium Grid 1 Accent 4" w:semiHidden="0" w:uiPriority="67" w:unhideWhenUsed="0"/>
+    <w:lsdException w:name="Medium Grid 2 Accent 4" w:semiHidden="0" w:uiPriority="68" w:unhideWhenUsed="0"/>
+    <w:lsdException w:name="Medium Grid 3 Accent 4" w:semiHidden="0" w:uiPriority="69" w:unhideWhenUsed="0"/>
+    <w:lsdException w:name="Dark List Accent 4" w:semiHidden="0" w:uiPriority="70" w:unhideWhenUsed="0"/>
+    <w:lsdException w:name="Colorful Shading Accent 4" w:semiHidden="0" w:uiPriority="71" w:unhideWhenUsed="0"/>
+    <w:lsdException w:name="Colorful List Accent 4" w:semiHidden="0" w:uiPriority="72" w:unhideWhenUsed="0"/>
+    <w:lsdException w:name="Colorful Grid Accent 4" w:semiHidden="0" w:uiPriority="73" w:unhideWhenUsed="0"/>
+    <w:lsdException w:name="Light Shading Accent 5" w:semiHidden="0" w:uiPriority="60" w:unhideWhenUsed="0"/>
+    <w:lsdException w:name="Light List Accent 5" w:semiHidden="0" w:uiPriority="61" w:unhideWhenUsed="0"/>
+    <w:lsdException w:name="Light Grid Accent 5" w:semiHidden="0" w:uiPriority="62" w:unhideWhenUsed="0"/>
+    <w:lsdException w:name="Medium Shading 1 Accent 5" w:semiHidden="0" w:uiPriority="63" w:unhideWhenUsed="0"/>
+    <w:lsdException w:name="Medium Shading 2 Accent 5" w:semiHidden="0" w:uiPriority="64" w:unhideWhenUsed="0"/>
+    <w:lsdException w:name="Medium List 1 Accent 5" w:semiHidden="0" w:uiPriority="65" w:unhideWhenUsed="0"/>
+    <w:lsdException w:name="Medium List 2 Accent 5" w:semiHidden="0" w:uiPriority="66" w:unhideWhenUsed="0"/>
+    <w:lsdException w:name="Medium Grid 1 Accent 5" w:semiHidden="0" w:uiPriority="67" w:unhideWhenUsed="0"/>
+    <w:lsdException w:name="Medium Grid 2 Accent 5" w:semiHidden="0" w:uiPriority="68" w:unhideWhenUsed="0"/>
+    <w:lsdException w:name="Medium Grid 3 Accent 5" w:semiHidden="0" w:uiPriority="69" w:unhideWhenUsed="0"/>
+    <w:lsdException w:name="Dark List Accent 5" w:semiHidden="0" w:uiPriority="70" w:unhideWhenUsed="0"/>
+    <w:lsdException w:name="Colorful Shading Accent 5" w:semiHidden="0" w:uiPriority="71" w:unhideWhenUsed="0"/>
+    <w:lsdException w:name="Colorful List Accent 5" w:semiHidden="0" w:uiPriority="72" w:unhideWhenUsed="0"/>
+    <w:lsdException w:name="Colorful Grid Accent 5" w:semiHidden="0" w:uiPriority="73" w:unhideWhenUsed="0"/>
+    <w:lsdException w:name="Light Shading Accent 6" w:semiHidden="0" w:uiPriority="60" w:unhideWhenUsed="0"/>
+    <w:lsdException w:name="Light List Accent 6" w:semiHidden="0" w:uiPriority="61" w:unhideWhenUsed="0"/>
+    <w:lsdException w:name="Light Grid Accent 6" w:semiHidden="0" w:uiPriority="62" w:unhideWhenUsed="0"/>
+    <w:lsdException w:name="Medium Shading 1 Accent 6" w:semiHidden="0" w:uiPriority="63" w:unhideWhenUsed="0"/>
+    <w:lsdException w:name="Medium Shading 2 Accent 6" w:semiHidden="0" w:uiPriority="64" w:unhideWhenUsed="0"/>
+    <w:lsdException w:name="Medium List 1 Accent 6" w:semiHidden="0" w:uiPriority="65" w:unhideWhenUsed="0"/>
+    <w:lsdException w:name="Medium List 2 Accent 6" w:semiHidden="0" w:uiPriority="66" w:unhideWhenUsed="0"/>
+    <w:lsdException w:name="Medium Grid 1 Accent 6" w:semiHidden="0" w:uiPriority="67" w:unhideWhenUsed="0"/>
+    <w:lsdException w:name="Medium Grid 2 Accent 6" w:semiHidden="0" w:uiPriority="68" w:unhideWhenUsed="0"/>
+    <w:lsdException w:name="Medium Grid 3 Accent 6" w:semiHidden="0" w:uiPriority="69" w:unhideWhenUsed="0"/>
+    <w:lsdException w:name="Dark List Accent 6" w:semiHidden="0" w:uiPriority="70" w:unhideWhenUsed="0"/>
+    <w:lsdException w:name="Colorful Shading Accent 6" w:semiHidden="0" w:uiPriority="71" w:unhideWhenUsed="0"/>
+    <w:lsdException w:name="Colorful List Accent 6" w:semiHidden="0" w:uiPriority="72" w:unhideWhenUsed="0"/>
+    <w:lsdException w:name="Colorful Grid Accent 6" w:semiHidden="0" w:uiPriority="73" w:unhideWhenUsed="0"/>
+    <w:lsdException w:name="Subtle Emphasis" w:semiHidden="0" w:uiPriority="19" w:unhideWhenUsed="0" w:qFormat="1"/>
+    <w:lsdException w:name="Intense Emphasis" w:semiHidden="0" w:uiPriority="21" w:unhideWhenUsed="0" w:qFormat="1"/>
+    <w:lsdException w:name="Subtle Reference" w:semiHidden="0" w:uiPriority="31" w:unhideWhenUsed="0" w:qFormat="1"/>
+    <w:lsdException w:name="Intense Reference" w:semiHidden="0" w:uiPriority="32" w:unhideWhenUsed="0" w:qFormat="1"/>
+    <w:lsdException w:name="Book Title" w:semiHidden="0" w:uiPriority="33" w:unhideWhenUsed="0" w:qFormat="1"/>
+    <w:lsdException w:name="Bibliography" w:uiPriority="37"/>
+    <w:lsdException w:name="TOC Heading" w:uiPriority="39" w:qFormat="1"/>
+  </w:latentStyles>
+  <w:style w:type="paragraph" w:default="1" w:styleId="Normal">
+    <w:name w:val="Normal"/>
+    <w:qFormat/>
+  </w:style>
+  <w:style w:type="character" w:default="1" w:styleId="Fuentedeprrafopredeter">
+    <w:name w:val="Default Paragraph Font"/>
+    <w:uiPriority w:val="1"/>
+    <w:semiHidden/>
+    <w:unhideWhenUsed/>
+  </w:style>
+  <w:style w:type="table" w:default="1" w:styleId="Tablanormal">
+    <w:name w:val="Normal Table"/>
+    <w:uiPriority w:val="99"/>
+    <w:semiHidden/>
+    <w:unhideWhenUsed/>
+    <w:tblPr>
+      <w:tblInd w:w="0" w:type="dxa"/>
+      <w:tblCellMar>
+        <w:top w:w="0" w:type="dxa"/>
+        <w:left w:w="108" w:type="dxa"/>
+        <w:bottom w:w="0" w:type="dxa"/>
+        <w:right w:w="108" w:type="dxa"/>
+      </w:tblCellMar>
+    </w:tblPr>
+  </w:style>
+  <w:style w:type="numbering" w:default="1" w:styleId="Sinlista">
+    <w:name w:val="No List"/>
+    <w:uiPriority w:val="99"/>
+    <w:semiHidden/>
+    <w:unhideWhenUsed/>
+  </w:style>
+</w:styles>
+</file>
+
 <file path=word/glossary/webSettings.xml><?xml version="1.0" encoding="utf-8"?>
-<w:webSettings xmlns:mc="http://schemas.openxmlformats.org/markup-compatibility/2006" xmlns:r="http://schemas.openxmlformats.org/officeDocument/2006/relationships" xmlns:w="http://schemas.openxmlformats.org/wordprocessingml/2006/main" xmlns:w14="http://schemas.microsoft.com/office/word/2010/wordml" xmlns:w15="http://schemas.microsoft.com/office/word/2012/wordml" mc:Ignorable="w14 w15">
+<w:webSettings xmlns:mc="http://schemas.openxmlformats.org/markup-compatibility/2006" xmlns:r="http://schemas.openxmlformats.org/officeDocument/2006/relationships" xmlns:w="http://schemas.openxmlformats.org/wordprocessingml/2006/main" xmlns:w14="http://schemas.microsoft.com/office/word/2010/wordml" mc:Ignorable="w14">
   <w:optimizeForBrowser/>
 </w:webSettings>
 </file>
@@ -12836,7 +12929,7 @@
 </file>
 
 <file path=customXml/itemProps2.xml><?xml version="1.0" encoding="utf-8"?>
-<ds:datastoreItem xmlns:ds="http://schemas.openxmlformats.org/officeDocument/2006/customXml" ds:itemID="{ED587DF1-42C6-4624-96A0-A72DAC9CED09}">
+<ds:datastoreItem xmlns:ds="http://schemas.openxmlformats.org/officeDocument/2006/customXml" ds:itemID="{E342F222-AD4A-4099-9833-C64BB667BA53}">
   <ds:schemaRefs>
     <ds:schemaRef ds:uri="http://schemas.openxmlformats.org/officeDocument/2006/bibliography"/>
   </ds:schemaRefs>

</xml_diff>